<commit_message>
Chapter 4 Figured updated
</commit_message>
<xml_diff>
--- a/Chapter4.docx
+++ b/Chapter4.docx
@@ -1615,13 +1615,8 @@
         </m:sSup>
       </m:oMath>
       <w:r>
-        <w:t xml:space="preserve"> </w:t>
-      </w:r>
-      <w:proofErr w:type="gramStart"/>
-      <w:r>
-        <w:t xml:space="preserve">and </w:t>
-      </w:r>
-      <w:proofErr w:type="gramEnd"/>
+        <w:t xml:space="preserve"> and </w:t>
+      </w:r>
       <m:oMath>
         <m:sSup>
           <m:sSupPr>
@@ -3593,10 +3588,7 @@
         <w:fldChar w:fldCharType="begin"/>
       </w:r>
       <w:r>
-        <w:instrText xml:space="preserve"> REF _Ref439681501 \h </w:instrText>
-      </w:r>
-      <w:r>
-        <w:instrText xml:space="preserve"> \* MERGEFORMAT </w:instrText>
+        <w:instrText xml:space="preserve"> REF _Ref439681501 \h  \* MERGEFORMAT </w:instrText>
       </w:r>
       <w:r>
         <w:fldChar w:fldCharType="separate"/>
@@ -3627,10 +3619,7 @@
         <w:fldChar w:fldCharType="begin"/>
       </w:r>
       <w:r>
-        <w:instrText xml:space="preserve"> REF _Ref439681553 \h </w:instrText>
-      </w:r>
-      <w:r>
-        <w:instrText xml:space="preserve"> \* MERGEFORMAT </w:instrText>
+        <w:instrText xml:space="preserve"> REF _Ref439681553 \h  \* MERGEFORMAT </w:instrText>
       </w:r>
       <w:r>
         <w:fldChar w:fldCharType="separate"/>
@@ -4665,13 +4654,7 @@
         <w:t xml:space="preserve"> et al. 2012</w:t>
       </w:r>
       <w:r>
-        <w:t xml:space="preserve">) and ALI use an </w:t>
-      </w:r>
-      <w:r>
-        <w:t>AOTF</w:t>
-      </w:r>
-      <w:r>
-        <w:t xml:space="preserve"> for a spectral filter and these instruments by nature only measure one orientation of linear polarization. We want to answer the question: if the linear polarization is measured, is this an advantage or a disadvantage over a measurement of the total radiance for aerosol retrievals?  Further, is there a preferred orientation of linear polarization?  </w:t>
+        <w:t xml:space="preserve">) and ALI use an AOTF for a spectral filter and these instruments by nature only measure one orientation of linear polarization. We want to answer the question: if the linear polarization is measured, is this an advantage or a disadvantage over a measurement of the total radiance for aerosol retrievals?  Further, is there a preferred orientation of linear polarization?  </w:t>
       </w:r>
     </w:p>
     <w:p>
@@ -5024,13 +5007,7 @@
               <w:jc w:val="right"/>
             </w:pPr>
             <w:r>
-              <w:t>(4.</w:t>
-            </w:r>
-            <w:r>
-              <w:t>6</w:t>
-            </w:r>
-            <w:r>
-              <w:t>)</w:t>
+              <w:t>(4.6)</w:t>
             </w:r>
           </w:p>
         </w:tc>
@@ -5043,10 +5020,7 @@
         <w:jc w:val="both"/>
       </w:pPr>
       <w:r>
-        <w:t>D</w:t>
-      </w:r>
-      <w:r>
-        <w:t>ue to non-</w:t>
+        <w:t>Due to non-</w:t>
       </w:r>
       <w:proofErr w:type="spellStart"/>
       <w:r>
@@ -5102,43 +5076,13 @@
         <w:t>2</w:t>
       </w:r>
       <w:r>
-        <w:t xml:space="preserve"> profiles for each of the aerosol parameter scenarios listed in section </w:t>
-      </w:r>
-      <w:r>
-        <w:t>4.</w:t>
-      </w:r>
-      <w:r>
-        <w:t>2.</w:t>
-      </w:r>
-      <w:r>
-        <w:t>3</w:t>
-      </w:r>
-      <w:r>
-        <w:t xml:space="preserve">. This is taken as a simulated measurement and is then used to retrieve aerosol extinction profiles using the </w:t>
+        <w:t xml:space="preserve"> profiles for each of the aerosol parameter scenarios listed in section 4.2.3. This is taken as a simulated measurement and is then used to retrieve aerosol extinction profiles using the </w:t>
       </w:r>
       <w:r>
         <w:rPr>
           <w:i/>
         </w:rPr>
-        <w:t xml:space="preserve">Bourassa et al., </w:t>
-      </w:r>
-      <w:r>
-        <w:rPr>
-          <w:i/>
-        </w:rPr>
-        <w:t>(</w:t>
-      </w:r>
-      <w:r>
-        <w:rPr>
-          <w:i/>
-        </w:rPr>
-        <w:t>2012b</w:t>
-      </w:r>
-      <w:r>
-        <w:rPr>
-          <w:i/>
-        </w:rPr>
-        <w:t>)</w:t>
+        <w:t>Bourassa et al., (2012b)</w:t>
       </w:r>
       <w:r>
         <w:t xml:space="preserve"> technique.  This is done similarly for all three polarization states. Additionally, a retrieval is performed with the scalar SASKTRAN-HR model to see if there is any substantial difference between using the scalar and the total radiance from the vector model. For each aerosol retrieval, the ozone, NO</w:t>
@@ -5156,10 +5100,7 @@
         <w:fldChar w:fldCharType="begin"/>
       </w:r>
       <w:r>
-        <w:instrText xml:space="preserve"> REF _Ref439681553 \h </w:instrText>
-      </w:r>
-      <w:r>
-        <w:instrText xml:space="preserve"> \* MERGEFORMAT </w:instrText>
+        <w:instrText xml:space="preserve"> REF _Ref439681553 \h  \* MERGEFORMAT </w:instrText>
       </w:r>
       <w:r>
         <w:fldChar w:fldCharType="separate"/>
@@ -5362,13 +5303,7 @@
               <w:jc w:val="right"/>
             </w:pPr>
             <w:r>
-              <w:t>(4.</w:t>
-            </w:r>
-            <w:r>
-              <w:t>7</w:t>
-            </w:r>
-            <w:r>
-              <w:t>)</w:t>
+              <w:t>(4.7)</w:t>
             </w:r>
           </w:p>
         </w:tc>
@@ -5593,13 +5528,7 @@
               <w:jc w:val="right"/>
             </w:pPr>
             <w:r>
-              <w:t>(4.</w:t>
-            </w:r>
-            <w:r>
-              <w:t>8</w:t>
-            </w:r>
-            <w:r>
-              <w:t>)</w:t>
+              <w:t>(4.8)</w:t>
             </w:r>
           </w:p>
         </w:tc>
@@ -5676,10 +5605,7 @@
         <w:fldChar w:fldCharType="begin"/>
       </w:r>
       <w:r>
-        <w:instrText xml:space="preserve"> REF _Ref439681553 \h </w:instrText>
-      </w:r>
-      <w:r>
-        <w:instrText xml:space="preserve"> \* MERGEFORMAT </w:instrText>
+        <w:instrText xml:space="preserve"> REF _Ref439681553 \h  \* MERGEFORMAT </w:instrText>
       </w:r>
       <w:r>
         <w:fldChar w:fldCharType="separate"/>
@@ -5703,10 +5629,7 @@
         <w:fldChar w:fldCharType="begin"/>
       </w:r>
       <w:r>
-        <w:instrText xml:space="preserve"> REF _Ref439682786 \h </w:instrText>
-      </w:r>
-      <w:r>
-        <w:instrText xml:space="preserve"> \* MERGEFORMAT </w:instrText>
+        <w:instrText xml:space="preserve"> REF _Ref439682786 \h  \* MERGEFORMAT </w:instrText>
       </w:r>
       <w:r>
         <w:fldChar w:fldCharType="separate"/>
@@ -5750,330 +5673,6 @@
         <w:pStyle w:val="BodyText"/>
         <w:jc w:val="both"/>
       </w:pPr>
-      <w:r>
-        <w:lastRenderedPageBreak/>
-        <w:t xml:space="preserve">A similar analysis was performed for the range of viewing geometries. The left half of </w:t>
-      </w:r>
-      <w:r>
-        <w:fldChar w:fldCharType="begin"/>
-      </w:r>
-      <w:r>
-        <w:instrText xml:space="preserve"> REF _Ref439684225 \h </w:instrText>
-      </w:r>
-      <w:r>
-        <w:instrText xml:space="preserve"> \* MERGEFORMAT </w:instrText>
-      </w:r>
-      <w:r>
-        <w:fldChar w:fldCharType="separate"/>
-      </w:r>
-      <w:r>
-        <w:t>Figure 4-</w:t>
-      </w:r>
-      <w:r>
-        <w:rPr>
-          <w:noProof/>
-        </w:rPr>
-        <w:t>3</w:t>
-      </w:r>
-      <w:r>
-        <w:fldChar w:fldCharType="end"/>
-      </w:r>
-      <w:r>
-        <w:t xml:space="preserve"> shows the fr</w:t>
-      </w:r>
-      <w:r>
-        <w:t>action of aerosol signal for 15 </w:t>
-      </w:r>
-      <w:r>
-        <w:t xml:space="preserve">km tangent altitude, with the background aerosol profile and an albedo of 0 and size distribution 1. An important difference is noted between the forward and backward scattering geometries. The scalar and horizontal polarization cases have a similar dependence on geometry, with the strongest aerosol signal from long wavelengths in the forward scatter direction. For the vertical polarization, we see that it has a strong aerosol signal contribution for all forward scattering directions, especially at visible wavelengths, in comparison to the scalar and horizontal polarization cases. For backward scattering, slightly less aerosol signal is observed, but the shape is similar to the scalar and horizontal cases. The magnitude of the limb radiance in each case is shown in the right hand column of </w:t>
-      </w:r>
-      <w:r>
-        <w:fldChar w:fldCharType="begin"/>
-      </w:r>
-      <w:r>
-        <w:instrText xml:space="preserve"> REF _Ref439684225 \h </w:instrText>
-      </w:r>
-      <w:r>
-        <w:instrText xml:space="preserve"> \* MERGEFORMAT </w:instrText>
-      </w:r>
-      <w:r>
-        <w:fldChar w:fldCharType="separate"/>
-      </w:r>
-      <w:r>
-        <w:t>Figure 4-</w:t>
-      </w:r>
-      <w:r>
-        <w:rPr>
-          <w:noProof/>
-        </w:rPr>
-        <w:t>3</w:t>
-      </w:r>
-      <w:r>
-        <w:fldChar w:fldCharType="end"/>
-      </w:r>
-      <w:r>
-        <w:t xml:space="preserve">.  It is important to note that the vertical polarization has a very low magnitude at scattering angles near 90 degrees, as shown in </w:t>
-      </w:r>
-      <w:r>
-        <w:fldChar w:fldCharType="begin"/>
-      </w:r>
-      <w:r>
-        <w:instrText xml:space="preserve"> REF _Ref439684225 \h </w:instrText>
-      </w:r>
-      <w:r>
-        <w:instrText xml:space="preserve"> \* MERGEFORMAT </w:instrText>
-      </w:r>
-      <w:r>
-        <w:fldChar w:fldCharType="separate"/>
-      </w:r>
-      <w:r>
-        <w:t>Figure 4-</w:t>
-      </w:r>
-      <w:r>
-        <w:rPr>
-          <w:noProof/>
-        </w:rPr>
-        <w:t>3</w:t>
-      </w:r>
-      <w:r>
-        <w:fldChar w:fldCharType="end"/>
-      </w:r>
-      <w:r>
-        <w:t>. This makes this geometry very difficult to use reliably. We performed these same calculations for the full range of SZAs and found that the SZA only effects the fraction of the signal due to aerosol by less than 1%. Lastly, when the albedo is changed from 0 to 1, the aerosol signal degreases for all polarizations and wavelengths thus reducing overall sensitivity to aerosol as albedo increases.</w:t>
-      </w:r>
-    </w:p>
-    <w:p>
-      <w:pPr>
-        <w:pStyle w:val="BodyText"/>
-        <w:jc w:val="both"/>
-      </w:pPr>
-      <w:r>
-        <w:t xml:space="preserve">As we can see from these results, the sensitivity of the limb radiance to aerosol for the horizontally polarized and scalar cases is approximately the same, and the vertical polarization has better sensitivity in the forward scattering case. However, only measuring the linear polarization results in a loss of overall signal. In </w:t>
-      </w:r>
-      <w:r>
-        <w:fldChar w:fldCharType="begin"/>
-      </w:r>
-      <w:r>
-        <w:instrText xml:space="preserve"> REF _Ref439684465 \h </w:instrText>
-      </w:r>
-      <w:r>
-        <w:instrText xml:space="preserve"> \* MERGEFORMAT </w:instrText>
-      </w:r>
-      <w:r>
-        <w:fldChar w:fldCharType="separate"/>
-      </w:r>
-      <w:r>
-        <w:t>Figure 4-</w:t>
-      </w:r>
-      <w:r>
-        <w:rPr>
-          <w:noProof/>
-        </w:rPr>
-        <w:t>4</w:t>
-      </w:r>
-      <w:r>
-        <w:fldChar w:fldCharType="end"/>
-      </w:r>
-      <w:r>
-        <w:t>, the ratio of the total polarized radiance over the total scalar radiance is shown for a SZA of 45</w:t>
-      </w:r>
-      <w:r>
-        <w:rPr>
-          <w:vertAlign w:val="superscript"/>
-        </w:rPr>
-        <w:t>o</w:t>
-      </w:r>
-      <w:r>
-        <w:t xml:space="preserve"> and SSA of 60</w:t>
-      </w:r>
-      <w:r>
-        <w:rPr>
-          <w:vertAlign w:val="superscript"/>
-        </w:rPr>
-        <w:t>o</w:t>
-      </w:r>
-      <w:r>
-        <w:t xml:space="preserve">, in this case using the volcanic aerosol extinction profile. Measuring the horizontal polarization would result in only observing approximately 58% of the signal for shorter wavelengths compared to the scalar case, and at longer </w:t>
-      </w:r>
-      <w:r>
-        <w:lastRenderedPageBreak/>
-        <w:t>wavelengths this increases but only to approximately 66%. For the back scatter case, the observed signal decreases slightly to 52% at short wavelength and 56% at long wavelengths. Finally for SSA near 90</w:t>
-      </w:r>
-      <w:r>
-        <w:rPr>
-          <w:vertAlign w:val="superscript"/>
-        </w:rPr>
-        <w:t>o</w:t>
-      </w:r>
-      <w:r>
-        <w:t xml:space="preserve"> the observed signal increases to 83% at short wavelengths and 95% for long wavelengths. This loss of signal, on average about 30%, would need to be accounted for by a corresponding increase in instrument sensitivity to maintain an equivalent signal to noise ratio in the measurement. For the vertical polarizations, however, the increased aerosol fractional signal in the forward scatter case is compensated with a larger loss of overall signal. For forward scatter only 38% and 34% of the signal are observed for 500</w:t>
-      </w:r>
-      <w:r>
-        <w:t> nm and 1500 </w:t>
-      </w:r>
-      <w:r>
-        <w:t>nm respectively. Similarly for back scatter 48% and 44% of the signal is observed when compared to the scalar case. At SSA near 90</w:t>
-      </w:r>
-      <w:r>
-        <w:rPr>
-          <w:vertAlign w:val="superscript"/>
-        </w:rPr>
-        <w:t>o</w:t>
-      </w:r>
-      <w:r>
-        <w:t xml:space="preserve"> the signal decreases to 15% overall. This is a significant loss of signal that would result in increasing the instrument sensitivity by approximately 60-70%.</w:t>
-      </w:r>
-    </w:p>
-    <w:p>
-      <w:pPr>
-        <w:pStyle w:val="BodyText"/>
-        <w:jc w:val="both"/>
-      </w:pPr>
-      <w:r>
-        <w:t xml:space="preserve">As the amount of aerosol in the atmosphere increases, obviously so does the percent of the signal which is attributed to aerosol. Eventually, an increase in aerosol will result in little change or negative change to the aerosol measurement vectors typically used in aerosol retrievals.  These measurement vectors are a similar quantity to the percentage fraction of aerosol signal, except the fraction is performed in log-space.  The measurement vectors shown in </w:t>
-      </w:r>
-      <w:r>
-        <w:fldChar w:fldCharType="begin"/>
-      </w:r>
-      <w:r>
-        <w:instrText xml:space="preserve"> REF _Ref439684553 \h </w:instrText>
-      </w:r>
-      <w:r>
-        <w:instrText xml:space="preserve"> \* MERGEFORMAT </w:instrText>
-      </w:r>
-      <w:r>
-        <w:fldChar w:fldCharType="separate"/>
-      </w:r>
-      <w:r>
-        <w:t>Figure 4-</w:t>
-      </w:r>
-      <w:r>
-        <w:rPr>
-          <w:noProof/>
-        </w:rPr>
-        <w:t>5</w:t>
-      </w:r>
-      <w:r>
-        <w:fldChar w:fldCharType="end"/>
-      </w:r>
-      <w:r>
-        <w:t xml:space="preserve"> are similar to the measurement vectors used by </w:t>
-      </w:r>
-      <w:r>
-        <w:rPr>
-          <w:i/>
-        </w:rPr>
-        <w:t>Bourassa et al. (2007)</w:t>
-      </w:r>
-      <w:r>
-        <w:t xml:space="preserve"> except the short wavelength normalization has been removed.  In </w:t>
-      </w:r>
-      <w:r>
-        <w:fldChar w:fldCharType="begin"/>
-      </w:r>
-      <w:r>
-        <w:instrText xml:space="preserve"> REF _Ref439684553 \h </w:instrText>
-      </w:r>
-      <w:r>
-        <w:instrText xml:space="preserve"> \* MERGEFORMAT </w:instrText>
-      </w:r>
-      <w:r>
-        <w:fldChar w:fldCharType="separate"/>
-      </w:r>
-      <w:r>
-        <w:t>Figure 4-</w:t>
-      </w:r>
-      <w:r>
-        <w:rPr>
-          <w:noProof/>
-        </w:rPr>
-        <w:t>5</w:t>
-      </w:r>
-      <w:r>
-        <w:fldChar w:fldCharType="end"/>
-      </w:r>
-      <w:r>
-        <w:t>, the background aerosol profile is successively scaled to higher values and the aerosol measurement vector is calculated for each scaled valued.  These simulations are performed with a SZA of 60</w:t>
-      </w:r>
-      <w:r>
-        <w:rPr>
-          <w:vertAlign w:val="superscript"/>
-        </w:rPr>
-        <w:t>o</w:t>
-      </w:r>
-      <w:r>
-        <w:t xml:space="preserve"> and SSA of 45</w:t>
-      </w:r>
-      <w:r>
-        <w:rPr>
-          <w:vertAlign w:val="superscript"/>
-        </w:rPr>
-        <w:t>o</w:t>
-      </w:r>
-      <w:r>
-        <w:t xml:space="preserve"> and with an albedo of </w:t>
-      </w:r>
-      <w:r>
-        <w:t>0</w:t>
-      </w:r>
-      <w:r>
-        <w:t>.  In all cases the measurement vector increases as the aerosol load is increased until a maximum value is reached. For example, for the scalar, horizontal, and vertical polarization this occurs at a scale factor of approximately 10, 11, and 8, respectivel</w:t>
-      </w:r>
-      <w:r>
-        <w:t>y, at 25 </w:t>
-      </w:r>
-      <w:r>
-        <w:t xml:space="preserve">km tangent altitude. As the aerosol loading is </w:t>
-      </w:r>
-      <w:r>
-        <w:lastRenderedPageBreak/>
-        <w:t xml:space="preserve">further increased from this point the measurement vector starts to decrease in value representing the maximum aerosol extinction for which that each polarization has sensitivity. Furthermore, a negative measurement vector is noted for lower altitudes. The loss of signal is due to the larger fraction of attenuation of the solar radiance over the increased aerosol scattering as the extinction coefficient approaches these large values (see </w:t>
-      </w:r>
-      <w:r>
-        <w:rPr>
-          <w:i/>
-        </w:rPr>
-        <w:t>Bourassa et al., 2007</w:t>
-      </w:r>
-      <w:r>
-        <w:t xml:space="preserve"> for a more detailed explanation). This eventually leads to an aerosol loading limit beyond which retrievals are not possible. At shorter wavelengths, the best range of aerosol loading sensitivities is found for the horizontal polarization, followed by the scalar case. However, fo</w:t>
-      </w:r>
-      <w:r>
-        <w:t>r longer wavelengths (</w:t>
-      </w:r>
-      <w:r>
-        <w:rPr>
-          <w:i/>
-        </w:rPr>
-        <w:t>i.e.</w:t>
-      </w:r>
-      <w:r>
-        <w:t xml:space="preserve"> 1500 </w:t>
-      </w:r>
-      <w:r>
-        <w:t xml:space="preserve">nm) the measurement vectors do not reach a peak value even at a scaling factor of 20 for all three polarization cases. </w:t>
-      </w:r>
-    </w:p>
-    <w:p>
-      <w:pPr>
-        <w:pStyle w:val="BodyText"/>
-        <w:jc w:val="both"/>
-      </w:pPr>
-      <w:r>
-        <w:t>When considering the orientation of linear polarization for an instrument design there is no clear choice when it comes to sensitivity. Both the horizontal and vertical linear polarization are valid choices depending on the instrument and orbit of the mission in question. The vertical polarization provides the best sensitivity to aerosol in the forward and backward scattering cases but should be avoided if any substantial fraction of the measurements are to be made near scattering angle of 90</w:t>
-      </w:r>
-      <w:r>
-        <w:rPr>
-          <w:vertAlign w:val="superscript"/>
-        </w:rPr>
-        <w:t>o</w:t>
-      </w:r>
-      <w:r>
-        <w:t xml:space="preserve"> for the proposed orbit. In terms of sensitivity, the horizontal polarization is preferable since overall signal levels are higher and generally a larger range of aerosol loading is detectable.</w:t>
-      </w:r>
-      <w:r>
-        <w:t xml:space="preserve"> </w:t>
-      </w:r>
     </w:p>
     <w:p>
       <w:pPr>
@@ -6088,7 +5687,7 @@
         </w:rPr>
         <w:lastRenderedPageBreak/>
         <w:drawing>
-          <wp:inline distT="0" distB="0" distL="0" distR="0" wp14:anchorId="38518192" wp14:editId="29E48885">
+          <wp:inline distT="0" distB="0" distL="0" distR="0" wp14:anchorId="75E44CFD" wp14:editId="526A8B82">
             <wp:extent cx="5943600" cy="2819400"/>
             <wp:effectExtent l="0" t="0" r="0" b="0"/>
             <wp:docPr id="37" name="Picture 37" descr="C:\Users\bje035\Documents\GitHub\Thesis\Figures\4-3-WavelengthVsAltitude.png"/>
@@ -6220,6 +5819,85 @@
         <w:pStyle w:val="BodyText"/>
         <w:jc w:val="both"/>
       </w:pPr>
+      <w:r>
+        <w:t xml:space="preserve">A similar analysis was performed for the range of viewing geometries. The left half of </w:t>
+      </w:r>
+      <w:r>
+        <w:fldChar w:fldCharType="begin"/>
+      </w:r>
+      <w:r>
+        <w:instrText xml:space="preserve"> REF _Ref439684225 \h  \* MERGEFORMAT </w:instrText>
+      </w:r>
+      <w:r>
+        <w:fldChar w:fldCharType="separate"/>
+      </w:r>
+      <w:r>
+        <w:t>Figure 4-</w:t>
+      </w:r>
+      <w:r>
+        <w:rPr>
+          <w:noProof/>
+        </w:rPr>
+        <w:t>3</w:t>
+      </w:r>
+      <w:r>
+        <w:fldChar w:fldCharType="end"/>
+      </w:r>
+      <w:r>
+        <w:t xml:space="preserve"> shows the fraction of aerosol signal for 15 km tangent altitude, with the background aerosol profile and an albedo of 0 and size distribution 1. An important difference is noted between the forward and backward scattering geometries. The scalar and horizontal polarization cases have a similar dependence on geometry, with the strongest aerosol signal from long wavelengths in the forward scatter direction. For the vertical polarization, we see that it has a strong aerosol signal contribution for all forward scattering directions, especially at visible wavelengths, in comparison to the scalar and horizontal polarization cases. For backward scattering, slightly less aerosol signal is observed, but the shape is similar to the scalar and horizontal cases. The magnitude of the limb radiance in each case is shown in the right hand column of </w:t>
+      </w:r>
+      <w:r>
+        <w:fldChar w:fldCharType="begin"/>
+      </w:r>
+      <w:r>
+        <w:instrText xml:space="preserve"> REF _Ref439684225 \h  \* MERGEFORMAT </w:instrText>
+      </w:r>
+      <w:r>
+        <w:fldChar w:fldCharType="separate"/>
+      </w:r>
+      <w:r>
+        <w:t>Figure 4-</w:t>
+      </w:r>
+      <w:r>
+        <w:rPr>
+          <w:noProof/>
+        </w:rPr>
+        <w:t>3</w:t>
+      </w:r>
+      <w:r>
+        <w:fldChar w:fldCharType="end"/>
+      </w:r>
+      <w:r>
+        <w:t xml:space="preserve">.  It is important to note that the vertical polarization has a very low magnitude at scattering angles near 90 degrees, as shown in </w:t>
+      </w:r>
+      <w:r>
+        <w:fldChar w:fldCharType="begin"/>
+      </w:r>
+      <w:r>
+        <w:instrText xml:space="preserve"> REF _Ref439684225 \h  \* MERGEFORMAT </w:instrText>
+      </w:r>
+      <w:r>
+        <w:fldChar w:fldCharType="separate"/>
+      </w:r>
+      <w:r>
+        <w:t>Figure 4-</w:t>
+      </w:r>
+      <w:r>
+        <w:rPr>
+          <w:noProof/>
+        </w:rPr>
+        <w:t>3</w:t>
+      </w:r>
+      <w:r>
+        <w:fldChar w:fldCharType="end"/>
+      </w:r>
+      <w:r>
+        <w:t xml:space="preserve">. This makes this geometry very difficult to use reliably. We performed these same </w:t>
+      </w:r>
+      <w:r>
+        <w:lastRenderedPageBreak/>
+        <w:t>calculations for the full range of SZAs and found that the SZA only effects the fraction of the signal due to aerosol by less than 1%. Lastly, when the albedo is changed from 0 to 1, the aerosol signal degreases for all polarizations and wavelengths thus reducing overall sensitivity to aerosol as albedo increases.</w:t>
+      </w:r>
     </w:p>
     <w:p>
       <w:pPr>
@@ -6232,12 +5910,11 @@
         <w:rPr>
           <w:noProof/>
         </w:rPr>
-        <w:lastRenderedPageBreak/>
         <w:drawing>
-          <wp:inline distT="0" distB="0" distL="0" distR="0" wp14:anchorId="3F561EEC" wp14:editId="65ED1DF2">
-            <wp:extent cx="2783052" cy="4769857"/>
-            <wp:effectExtent l="0" t="0" r="0" b="0"/>
-            <wp:docPr id="38" name="Picture 38"/>
+          <wp:inline distT="0" distB="0" distL="0" distR="0" wp14:anchorId="3F6D1498" wp14:editId="56BBEA9A">
+            <wp:extent cx="5943600" cy="5095875"/>
+            <wp:effectExtent l="0" t="0" r="0" b="9525"/>
+            <wp:docPr id="5" name="Picture 5" descr="C:\Users\bje035\Documents\MATLAB\SimulationStudy\Figures\4-1-WavelengthVsSSA\4-1-WavelengthVsSSA.png"/>
             <wp:cNvGraphicFramePr>
               <a:graphicFrameLocks xmlns:a="http://schemas.openxmlformats.org/drawingml/2006/main" noChangeAspect="1"/>
             </wp:cNvGraphicFramePr>
@@ -6245,8 +5922,10 @@
               <a:graphicData uri="http://schemas.openxmlformats.org/drawingml/2006/picture">
                 <pic:pic xmlns:pic="http://schemas.openxmlformats.org/drawingml/2006/picture">
                   <pic:nvPicPr>
-                    <pic:cNvPr id="6" name="4-3-WavelengthVsSSA.png"/>
-                    <pic:cNvPicPr/>
+                    <pic:cNvPr id="0" name="Picture 3" descr="C:\Users\bje035\Documents\MATLAB\SimulationStudy\Figures\4-1-WavelengthVsSSA\4-1-WavelengthVsSSA.png"/>
+                    <pic:cNvPicPr>
+                      <a:picLocks noChangeAspect="1" noChangeArrowheads="1"/>
+                    </pic:cNvPicPr>
                   </pic:nvPicPr>
                   <pic:blipFill>
                     <a:blip r:embed="rId10" cstate="print">
@@ -6256,18 +5935,23 @@
                         </a:ext>
                       </a:extLst>
                     </a:blip>
+                    <a:srcRect/>
                     <a:stretch>
                       <a:fillRect/>
                     </a:stretch>
                   </pic:blipFill>
-                  <pic:spPr>
+                  <pic:spPr bwMode="auto">
                     <a:xfrm>
                       <a:off x="0" y="0"/>
-                      <a:ext cx="2794356" cy="4789231"/>
+                      <a:ext cx="5943600" cy="5095875"/>
                     </a:xfrm>
                     <a:prstGeom prst="rect">
                       <a:avLst/>
                     </a:prstGeom>
+                    <a:noFill/>
+                    <a:ln>
+                      <a:noFill/>
+                    </a:ln>
                   </pic:spPr>
                 </pic:pic>
               </a:graphicData>
@@ -6334,13 +6018,7 @@
       <w:bookmarkEnd w:id="16"/>
       <w:bookmarkEnd w:id="17"/>
       <w:r>
-        <w:t>Left:</w:t>
-      </w:r>
-      <w:r>
-        <w:t xml:space="preserve"> </w:t>
-      </w:r>
-      <w:r>
-        <w:t>A computation of the percentage of aerosol signal over the total radiance for a three polarizations. The top, middle, and bottom figures are the scalar, horizontal, and vertical polarization respectively. The geometry for the simulation is set up with SZA of 45</w:t>
+        <w:t>Left: A computation of the percentage of aerosol signal over the total radiance for a three polarizations. The top, middle, and bottom figures are the scalar, horizontal, and vertical polarization respectively. The geometry for the simulation is set up with SZA of 45</w:t>
       </w:r>
       <w:r>
         <w:rPr>
@@ -6352,14 +6030,18 @@
         <w:t xml:space="preserve"> and at an altitude 15.5 km with an Albedo of 0 and using the background aerosol profile. Right: The same geometry as the left column except the log of the total radiance for each polarization is shown.</w:t>
       </w:r>
     </w:p>
-    <w:p/>
     <w:p>
       <w:pPr>
         <w:pStyle w:val="BodyText"/>
         <w:jc w:val="both"/>
       </w:pPr>
     </w:p>
-    <w:p/>
+    <w:p>
+      <w:pPr>
+        <w:pStyle w:val="BodyText"/>
+        <w:jc w:val="both"/>
+      </w:pPr>
+    </w:p>
     <w:p>
       <w:pPr>
         <w:pStyle w:val="BodyText"/>
@@ -6373,7 +6055,7 @@
         </w:rPr>
         <w:lastRenderedPageBreak/>
         <w:drawing>
-          <wp:inline distT="0" distB="0" distL="0" distR="0" wp14:anchorId="54A2C16D" wp14:editId="02E35DC0">
+          <wp:inline distT="0" distB="0" distL="0" distR="0" wp14:anchorId="04C1B142" wp14:editId="15B9D745">
             <wp:extent cx="5943600" cy="2819400"/>
             <wp:effectExtent l="0" t="0" r="0" b="0"/>
             <wp:docPr id="41" name="Picture 41" descr="C:\Users\bje035\Documents\GitHub\Thesis\Figures\4-3-PercentPolarized.png"/>
@@ -6503,6 +6185,85 @@
     <w:p>
       <w:pPr>
         <w:pStyle w:val="BodyText"/>
+        <w:jc w:val="both"/>
+      </w:pPr>
+      <w:r>
+        <w:t xml:space="preserve">As we can see from these results, the sensitivity of the limb radiance to aerosol for the horizontally polarized and scalar cases is approximately the same, and the vertical polarization has better sensitivity in the forward scattering case. However, only measuring the linear polarization results in a loss of overall signal. In </w:t>
+      </w:r>
+      <w:r>
+        <w:fldChar w:fldCharType="begin"/>
+      </w:r>
+      <w:r>
+        <w:instrText xml:space="preserve"> REF _Ref439684465 \h  \* MERGEFORMAT </w:instrText>
+      </w:r>
+      <w:r>
+        <w:fldChar w:fldCharType="separate"/>
+      </w:r>
+      <w:r>
+        <w:t>Figure 4-</w:t>
+      </w:r>
+      <w:r>
+        <w:rPr>
+          <w:noProof/>
+        </w:rPr>
+        <w:t>4</w:t>
+      </w:r>
+      <w:r>
+        <w:fldChar w:fldCharType="end"/>
+      </w:r>
+      <w:r>
+        <w:t>, the ratio of the total polarized radiance over the total scalar radiance is shown for a SZA of 45</w:t>
+      </w:r>
+      <w:r>
+        <w:rPr>
+          <w:vertAlign w:val="superscript"/>
+        </w:rPr>
+        <w:t>o</w:t>
+      </w:r>
+      <w:r>
+        <w:t xml:space="preserve"> and SSA of 60</w:t>
+      </w:r>
+      <w:r>
+        <w:rPr>
+          <w:vertAlign w:val="superscript"/>
+        </w:rPr>
+        <w:t>o</w:t>
+      </w:r>
+      <w:r>
+        <w:t>, in this case using the volcanic aerosol extinction profile. Measuring the horizontal polarization would result in only observing approximately 58% of the signal for shorter wavelengths compared to the scalar case, and at longer wavelengths this increases but only to approximately 66%. For the back scatter case, the observed signal decreases slightly to 52% at short wavelength and 56% at long wavelengths. Finally for SSA near 90</w:t>
+      </w:r>
+      <w:r>
+        <w:rPr>
+          <w:vertAlign w:val="superscript"/>
+        </w:rPr>
+        <w:t>o</w:t>
+      </w:r>
+      <w:r>
+        <w:t xml:space="preserve"> the observed signal increases to 83% at short wavelengths and 95% for long wavelengths. This loss of signal, on average about 30%, would need to be accounted for by a corresponding increase in instrument sensitivity to maintain an equivalent signal to noise ratio in </w:t>
+      </w:r>
+      <w:r>
+        <w:lastRenderedPageBreak/>
+        <w:t>the measurement. For the vertical polarizations, however, the increased aerosol fractional signal in the forward scatter case is compensated with a larger loss of overall signal. For forward scatter only 38% and 34% of the signal are observed for 500</w:t>
+      </w:r>
+      <w:r>
+        <w:t> nm and 1500 </w:t>
+      </w:r>
+      <w:r>
+        <w:t>nm respectively. Similarly for back scatter 48% and 44% of the signal is observed when compared to the scalar case. At SSA near 90</w:t>
+      </w:r>
+      <w:r>
+        <w:rPr>
+          <w:vertAlign w:val="superscript"/>
+        </w:rPr>
+        <w:t>o</w:t>
+      </w:r>
+      <w:r>
+        <w:t xml:space="preserve"> the signal decreases to 15% overall. This is a significant loss of signal that would result in increasing the instrument sensitivity by approximately 60-70%.</w:t>
+      </w:r>
+    </w:p>
+    <w:p>
+      <w:pPr>
+        <w:pStyle w:val="BodyText"/>
         <w:keepNext/>
         <w:ind w:firstLine="0"/>
         <w:jc w:val="center"/>
@@ -6511,12 +6272,11 @@
         <w:rPr>
           <w:noProof/>
         </w:rPr>
-        <w:lastRenderedPageBreak/>
         <w:drawing>
-          <wp:inline distT="0" distB="0" distL="0" distR="0" wp14:anchorId="6790387C" wp14:editId="22D3CD8F">
-            <wp:extent cx="2961310" cy="5075371"/>
+          <wp:inline distT="0" distB="0" distL="0" distR="0">
+            <wp:extent cx="2809747" cy="4917057"/>
             <wp:effectExtent l="0" t="0" r="0" b="0"/>
-            <wp:docPr id="42" name="Picture 42"/>
+            <wp:docPr id="2" name="Picture 2" descr="C:\Users\bje035.USASK\AppData\Local\Microsoft\Windows\INetCache\Content.Word\4-3-WavelengthVsExtinctionMeasurementVector.png"/>
             <wp:cNvGraphicFramePr>
               <a:graphicFrameLocks xmlns:a="http://schemas.openxmlformats.org/drawingml/2006/main" noChangeAspect="1"/>
             </wp:cNvGraphicFramePr>
@@ -6524,8 +6284,10 @@
               <a:graphicData uri="http://schemas.openxmlformats.org/drawingml/2006/picture">
                 <pic:pic xmlns:pic="http://schemas.openxmlformats.org/drawingml/2006/picture">
                   <pic:nvPicPr>
-                    <pic:cNvPr id="7" name="4-3-WavelengthVsExtinction.png"/>
-                    <pic:cNvPicPr/>
+                    <pic:cNvPr id="0" name="Picture 8" descr="C:\Users\bje035.USASK\AppData\Local\Microsoft\Windows\INetCache\Content.Word\4-3-WavelengthVsExtinctionMeasurementVector.png"/>
+                    <pic:cNvPicPr>
+                      <a:picLocks noChangeAspect="1" noChangeArrowheads="1"/>
+                    </pic:cNvPicPr>
                   </pic:nvPicPr>
                   <pic:blipFill>
                     <a:blip r:embed="rId12" cstate="print">
@@ -6535,18 +6297,23 @@
                         </a:ext>
                       </a:extLst>
                     </a:blip>
+                    <a:srcRect/>
                     <a:stretch>
                       <a:fillRect/>
                     </a:stretch>
                   </pic:blipFill>
-                  <pic:spPr>
+                  <pic:spPr bwMode="auto">
                     <a:xfrm>
                       <a:off x="0" y="0"/>
-                      <a:ext cx="2963172" cy="5078563"/>
+                      <a:ext cx="2810908" cy="4919089"/>
                     </a:xfrm>
                     <a:prstGeom prst="rect">
                       <a:avLst/>
                     </a:prstGeom>
+                    <a:noFill/>
+                    <a:ln>
+                      <a:noFill/>
+                    </a:ln>
                   </pic:spPr>
                 </pic:pic>
               </a:graphicData>
@@ -6612,13 +6379,7 @@
       </w:r>
       <w:bookmarkEnd w:id="21"/>
       <w:r>
-        <w:t>The background aerosol profile scaled by a factor used to calculate aerosol measurement vectors</w:t>
-      </w:r>
-      <w:r>
-        <w:t xml:space="preserve"> for 750 </w:t>
-      </w:r>
-      <w:r>
-        <w:t>nm with a SZA of 60</w:t>
+        <w:t>The background aerosol profile scaled by a factor used to calculate aerosol measurement vectors for 750 nm with a SZA of 60</w:t>
       </w:r>
       <w:r>
         <w:rPr>
@@ -6636,21 +6397,165 @@
         <w:t>o</w:t>
       </w:r>
       <w:r>
-        <w:t xml:space="preserve"> with an albedo of 0. The three panels are the </w:t>
-      </w:r>
-      <w:r>
-        <w:t xml:space="preserve">measurement vectors for the </w:t>
-      </w:r>
-      <w:r>
-        <w:t>scalar, horizontal, and vertical polarizations from top to bottom.</w:t>
+        <w:t xml:space="preserve"> with an albedo of 0. The three panels are the measurement vectors for the scalar, horizontal, and vertical polarizations from top to bottom.</w:t>
       </w:r>
     </w:p>
     <w:p>
       <w:pPr>
         <w:pStyle w:val="BodyText"/>
-        <w:ind w:firstLine="0"/>
         <w:jc w:val="both"/>
       </w:pPr>
+    </w:p>
+    <w:p>
+      <w:pPr>
+        <w:pStyle w:val="BodyText"/>
+        <w:jc w:val="both"/>
+      </w:pPr>
+      <w:r>
+        <w:lastRenderedPageBreak/>
+        <w:t xml:space="preserve">As the amount of aerosol in the atmosphere increases, obviously so does the percent of the </w:t>
+      </w:r>
+      <w:proofErr w:type="gramStart"/>
+      <w:r>
+        <w:t>signal</w:t>
+      </w:r>
+      <w:proofErr w:type="gramEnd"/>
+      <w:r>
+        <w:t xml:space="preserve"> which is attributed to aerosol. Eventually, an increase in aerosol will result in little change or negative change to the aerosol measurement vectors typically used in aerosol retrievals.  These measurement vectors are a similar quantity to the percentage fraction of aerosol signal, except the fraction is performed in log-space.  The measurement vectors shown in </w:t>
+      </w:r>
+      <w:r>
+        <w:fldChar w:fldCharType="begin"/>
+      </w:r>
+      <w:r>
+        <w:instrText xml:space="preserve"> REF _Ref439684553 \h  \* MERGEFORMAT </w:instrText>
+      </w:r>
+      <w:r>
+        <w:fldChar w:fldCharType="separate"/>
+      </w:r>
+      <w:r>
+        <w:t>Figure 4-</w:t>
+      </w:r>
+      <w:r>
+        <w:rPr>
+          <w:noProof/>
+        </w:rPr>
+        <w:t>5</w:t>
+      </w:r>
+      <w:r>
+        <w:fldChar w:fldCharType="end"/>
+      </w:r>
+      <w:r>
+        <w:t xml:space="preserve"> are similar to the measurement vectors used by </w:t>
+      </w:r>
+      <w:r>
+        <w:rPr>
+          <w:i/>
+        </w:rPr>
+        <w:t>Bourassa et al. (2007)</w:t>
+      </w:r>
+      <w:r>
+        <w:t xml:space="preserve"> except the short wavelength normalization has been removed.  In </w:t>
+      </w:r>
+      <w:r>
+        <w:fldChar w:fldCharType="begin"/>
+      </w:r>
+      <w:r>
+        <w:instrText xml:space="preserve"> REF _Ref439684553 \h  \* MERGEFORMAT </w:instrText>
+      </w:r>
+      <w:r>
+        <w:fldChar w:fldCharType="separate"/>
+      </w:r>
+      <w:r>
+        <w:t>Figure 4-</w:t>
+      </w:r>
+      <w:r>
+        <w:rPr>
+          <w:noProof/>
+        </w:rPr>
+        <w:t>5</w:t>
+      </w:r>
+      <w:r>
+        <w:fldChar w:fldCharType="end"/>
+      </w:r>
+      <w:r>
+        <w:t>, the background aerosol profile is successively scaled to higher values and the aerosol measurement vector is calculated for each scaled valued.  These simulations are performed with a SZA of 60</w:t>
+      </w:r>
+      <w:r>
+        <w:rPr>
+          <w:vertAlign w:val="superscript"/>
+        </w:rPr>
+        <w:t>o</w:t>
+      </w:r>
+      <w:r>
+        <w:t xml:space="preserve"> and SSA of 45</w:t>
+      </w:r>
+      <w:r>
+        <w:rPr>
+          <w:vertAlign w:val="superscript"/>
+        </w:rPr>
+        <w:t>o</w:t>
+      </w:r>
+      <w:r>
+        <w:t xml:space="preserve"> and with an albedo of </w:t>
+      </w:r>
+      <w:r>
+        <w:t>0</w:t>
+      </w:r>
+      <w:r>
+        <w:t>.  In all cases the measurement vector increases as the aerosol load is increased until a maximum value is reached. For example, for the scalar, horizontal, and vertical polarization this occurs at a scale factor of approximately 10, 11, and 8, respectivel</w:t>
+      </w:r>
+      <w:r>
+        <w:t>y, at 25 </w:t>
+      </w:r>
+      <w:r>
+        <w:t xml:space="preserve">km tangent altitude. As the aerosol loading is further increased from this point the measurement vector starts to decrease in value representing the maximum aerosol extinction for which that each polarization has sensitivity. Furthermore, a negative measurement vector is noted for lower altitudes. The loss of signal is due to the larger fraction of attenuation of the solar radiance over the increased aerosol scattering as the extinction coefficient approaches these large values (see </w:t>
+      </w:r>
+      <w:r>
+        <w:rPr>
+          <w:i/>
+        </w:rPr>
+        <w:t>Bourassa et al., 2007</w:t>
+      </w:r>
+      <w:r>
+        <w:t xml:space="preserve"> for a more detailed explanation). This eventually leads to an aerosol loading limit beyond which retrievals are not possible. At shorter wavelengths, the best range of aerosol loading sensitivities is found for the horizontal polarization, followed by the scalar case. However, fo</w:t>
+      </w:r>
+      <w:r>
+        <w:t>r longer wavelengths (</w:t>
+      </w:r>
+      <w:r>
+        <w:rPr>
+          <w:i/>
+        </w:rPr>
+        <w:t>i.e.</w:t>
+      </w:r>
+      <w:r>
+        <w:t xml:space="preserve"> 1500 </w:t>
+      </w:r>
+      <w:r>
+        <w:t xml:space="preserve">nm) the measurement vectors do not reach a peak value even at a scaling factor of 20 for all three polarization cases. </w:t>
+      </w:r>
+    </w:p>
+    <w:p>
+      <w:pPr>
+        <w:pStyle w:val="BodyText"/>
+        <w:jc w:val="both"/>
+      </w:pPr>
+      <w:r>
+        <w:lastRenderedPageBreak/>
+        <w:t>When considering the orientation of linear polarization for an instrument design there is no clear choice when it comes to sensitivity. Both the horizontal and vertical linear polarization are valid choices depending on the instrument and orbit of the mission in question. The vertical polarization provides the best sensitivity to aerosol in the forward and backward scattering cases but should be avoided if any substantial fraction of the measurements are to be made near scattering angle of 90</w:t>
+      </w:r>
+      <w:r>
+        <w:rPr>
+          <w:vertAlign w:val="superscript"/>
+        </w:rPr>
+        <w:t>o</w:t>
+      </w:r>
+      <w:r>
+        <w:t xml:space="preserve"> for the proposed orbit. In terms of sensitivity, the horizontal polarization is preferable since overall signal levels are higher and generally a larger range of aerosol loading is detectable.</w:t>
+      </w:r>
+      <w:r>
+        <w:t xml:space="preserve"> </w:t>
+      </w:r>
     </w:p>
     <w:p>
       <w:pPr>
@@ -6674,31 +6579,7 @@
         <w:jc w:val="both"/>
       </w:pPr>
       <w:r>
-        <w:t xml:space="preserve">Retrievals were performed for all of the wavelengths listed in section </w:t>
-      </w:r>
-      <w:r>
-        <w:t>4.</w:t>
-      </w:r>
-      <w:r>
-        <w:t>2.</w:t>
-      </w:r>
-      <w:r>
-        <w:t>3</w:t>
-      </w:r>
-      <w:r>
-        <w:t>, however due to similarities between the retrievals of dif</w:t>
-      </w:r>
-      <w:r>
-        <w:t>ferent wavelengths only the 750 </w:t>
-      </w:r>
-      <w:r>
-        <w:t>nm wavelength will be presented, with comments on the other wavelengths when sign</w:t>
-      </w:r>
-      <w:r>
-        <w:t>ificant deviations from the 750 </w:t>
-      </w:r>
-      <w:r>
-        <w:t xml:space="preserve">nm case occur. </w:t>
+        <w:t xml:space="preserve">Retrievals were performed for all of the wavelengths listed in section 4.2.3, however due to similarities between the retrievals of different wavelengths only the 750 nm wavelength will be presented, with comments on the other wavelengths when significant deviations from the 750 nm case occur. </w:t>
       </w:r>
     </w:p>
     <w:p>
@@ -6707,7 +6588,6 @@
         <w:jc w:val="both"/>
       </w:pPr>
       <w:r>
-        <w:lastRenderedPageBreak/>
         <w:t>Retrievals with current limb scatter instruments use a scalar radiative transfer model but accounting for the vector component alters the overall total radiance from the scalar solution due to multiple scattering of the vector radiance contributing to the overall radiance though the phase matrix interactions between the various polarization states. A brief study was performed to determine if using a scalar model for these retrievals instead of the total radiance from the vector model would result in biases in the retrieved aerosol profiles. A comparison between the retrieved extinctions for the scalar and vector model were performed using a percentage difference in the form</w:t>
       </w:r>
     </w:p>
@@ -6872,16 +6752,7 @@
                   <w:rPr>
                     <w:rFonts w:ascii="Cambria Math" w:hAnsi="Cambria Math"/>
                   </w:rPr>
-                  <m:t>*100%</m:t>
-                </m:r>
-                <m:r>
-                  <m:rPr>
-                    <m:sty m:val="p"/>
-                  </m:rPr>
-                  <w:rPr>
-                    <w:rFonts w:ascii="Cambria Math" w:hAnsi="Cambria Math"/>
-                  </w:rPr>
-                  <m:t>.</m:t>
+                  <m:t>*100%.</m:t>
                 </m:r>
               </m:oMath>
             </m:oMathPara>
@@ -6905,13 +6776,7 @@
               <w:jc w:val="right"/>
             </w:pPr>
             <w:r>
-              <w:t>(4.</w:t>
-            </w:r>
-            <w:r>
-              <w:t>9</w:t>
-            </w:r>
-            <w:r>
-              <w:t>)</w:t>
+              <w:t>(4.9)</w:t>
             </w:r>
           </w:p>
         </w:tc>
@@ -6942,10 +6807,7 @@
         <w:fldChar w:fldCharType="begin"/>
       </w:r>
       <w:r>
-        <w:instrText xml:space="preserve"> REF _Ref439685149 \h </w:instrText>
-      </w:r>
-      <w:r>
-        <w:instrText xml:space="preserve"> \* MERGEFORMAT </w:instrText>
+        <w:instrText xml:space="preserve"> REF _Ref439685149 \h  \* MERGEFORMAT </w:instrText>
       </w:r>
       <w:r>
         <w:fldChar w:fldCharType="separate"/>
@@ -6963,7 +6825,11 @@
         <w:fldChar w:fldCharType="end"/>
       </w:r>
       <w:r>
-        <w:t xml:space="preserve">, a few outliers occur where the difference between the retrievals is greater than 7%. All of these retrievals occur in the backscatter condition, </w:t>
+        <w:t xml:space="preserve">, a few outliers occur where the difference between the </w:t>
+      </w:r>
+      <w:r>
+        <w:lastRenderedPageBreak/>
+        <w:t xml:space="preserve">retrievals is greater than 7%. All of these retrievals occur in the backscatter condition, </w:t>
       </w:r>
       <w:r>
         <w:rPr>
@@ -6988,185 +6854,6 @@
       </w:r>
       <w:r>
         <w:t>nm. Since the use of the vector model can increase calculation times by a factor of at least two, it is beneficial to be able to use the scalar model and can be used reliably for essentially all cases.</w:t>
-      </w:r>
-    </w:p>
-    <w:p>
-      <w:pPr>
-        <w:pStyle w:val="BodyText"/>
-        <w:jc w:val="both"/>
-      </w:pPr>
-      <w:r>
-        <w:t>Aerosol profiles were retrieved using an assumed particle size distribution, in this case a log-normal with a mode radius and width of 0.08</w:t>
-      </w:r>
-      <w:r>
-        <w:t> </w:t>
-      </w:r>
-      <w:r>
-        <w:t>µm and 1.6 respectively, which was different in all case than the “true” state used to simulate the measurements. The comparison betwe</w:t>
-      </w:r>
-      <w:r>
-        <w:t>en the retrieval results at 750 </w:t>
-      </w:r>
-      <w:r>
-        <w:t xml:space="preserve">nm for simulations of all three polarization states is shown in </w:t>
-      </w:r>
-      <w:r>
-        <w:fldChar w:fldCharType="begin"/>
-      </w:r>
-      <w:r>
-        <w:instrText xml:space="preserve"> REF _Ref439685223 \h </w:instrText>
-      </w:r>
-      <w:r>
-        <w:instrText xml:space="preserve"> \* MERGEFORMAT </w:instrText>
-      </w:r>
-      <w:r>
-        <w:fldChar w:fldCharType="separate"/>
-      </w:r>
-      <w:r>
-        <w:t>Figure 4-</w:t>
-      </w:r>
-      <w:r>
-        <w:rPr>
-          <w:noProof/>
-        </w:rPr>
-        <w:t>7</w:t>
-      </w:r>
-      <w:r>
-        <w:fldChar w:fldCharType="end"/>
-      </w:r>
-      <w:r>
-        <w:t xml:space="preserve">. It </w:t>
-      </w:r>
-      <w:r>
-        <w:lastRenderedPageBreak/>
-        <w:t>should be noted that geometries with SSA of 90</w:t>
-      </w:r>
-      <w:r>
-        <w:rPr>
-          <w:vertAlign w:val="superscript"/>
-        </w:rPr>
-        <w:t>o</w:t>
-      </w:r>
-      <w:r>
-        <w:t xml:space="preserve"> have been removed for the vertical polarization due to the low values of overall signal, which creates a large dependency on the particle size distribution and a biased retrieval.  However, geometries with a SSA of 85</w:t>
-      </w:r>
-      <w:r>
-        <w:rPr>
-          <w:vertAlign w:val="superscript"/>
-        </w:rPr>
-        <w:t>o</w:t>
-      </w:r>
-      <w:r>
-        <w:t xml:space="preserve"> or 95</w:t>
-      </w:r>
-      <w:r>
-        <w:rPr>
-          <w:vertAlign w:val="superscript"/>
-        </w:rPr>
-        <w:t>o</w:t>
-      </w:r>
-      <w:r>
-        <w:t xml:space="preserve"> almost eliminates the bias seen at the 90</w:t>
-      </w:r>
-      <w:r>
-        <w:rPr>
-          <w:vertAlign w:val="superscript"/>
-        </w:rPr>
-        <w:t>o</w:t>
-      </w:r>
-      <w:r>
-        <w:t xml:space="preserve"> scattering angle and it is completely eliminated once the scattering angle is less than 80</w:t>
-      </w:r>
-      <w:r>
-        <w:rPr>
-          <w:vertAlign w:val="superscript"/>
-        </w:rPr>
-        <w:t>o</w:t>
-      </w:r>
-      <w:r>
-        <w:t xml:space="preserve"> or greater than 100</w:t>
-      </w:r>
-      <w:r>
-        <w:rPr>
-          <w:vertAlign w:val="superscript"/>
-        </w:rPr>
-        <w:t>o</w:t>
-      </w:r>
-      <w:r>
-        <w:t>.</w:t>
-      </w:r>
-    </w:p>
-    <w:p>
-      <w:pPr>
-        <w:pStyle w:val="BodyText"/>
-        <w:jc w:val="both"/>
-      </w:pPr>
-      <w:r>
-        <w:t xml:space="preserve">Each of the four size distributions were used to simulate the measurements for the retrieval in order to test for any persistent biases in the various polarization cases. Recall that in all cases, the retrieval assumes a constant size single mode size distribution that does not match any of the four size distributions used to simulate the measurements. For particle size distribution 1 (see </w:t>
-      </w:r>
-      <w:r>
-        <w:fldChar w:fldCharType="begin"/>
-      </w:r>
-      <w:r>
-        <w:instrText xml:space="preserve"> REF _Ref439681553 \h </w:instrText>
-      </w:r>
-      <w:r>
-        <w:instrText xml:space="preserve"> \* MERGEFORMAT </w:instrText>
-      </w:r>
-      <w:r>
-        <w:fldChar w:fldCharType="separate"/>
-      </w:r>
-      <w:r>
-        <w:t>Table 4-</w:t>
-      </w:r>
-      <w:r>
-        <w:rPr>
-          <w:noProof/>
-        </w:rPr>
-        <w:t>1</w:t>
-      </w:r>
-      <w:r>
-        <w:fldChar w:fldCharType="end"/>
-      </w:r>
-      <w:r>
-        <w:t>), retrieved aerosol extinction profiles are too large. For scalar, horizontal, and vertical polarizations had mean offsets of 9-13%, 12-17%, and 6-8% respectively from 17 to 35</w:t>
-      </w:r>
-      <w:r>
-        <w:t> </w:t>
-      </w:r>
-      <w:r>
-        <w:t>km. Particle size distribution 2 shows a larger mean offset that also has a higher variance. The mean offset for distribution two are 20-28%, 24-31%, and 12-16% for the s</w:t>
-      </w:r>
-      <w:r>
-        <w:t>ame polarizations from 17 to 35 </w:t>
-      </w:r>
-      <w:r>
-        <w:t xml:space="preserve">km. For distributions </w:t>
-      </w:r>
-      <w:r>
-        <w:t>3</w:t>
-      </w:r>
-      <w:r>
-        <w:t xml:space="preserve"> and </w:t>
-      </w:r>
-      <w:r>
-        <w:t>4</w:t>
-      </w:r>
-      <w:r>
-        <w:t xml:space="preserve">, similar variances are noted between the similar fine modes but the aerosol extinction retrieved is now much smaller than that true extinction state for all three polarizations. For distributions 3 and 4, the mean offsets were -42-44%, -40-43%, and -45-46% and -26-33%, -22-29%, and -38-42% respectively for the same polarization ordering. Furthermore, as wavelength increases an approximately 3-5% decrease in offset is observed for the retrieved aerosol profiles for each polarization. Current satellite instruments only agree to each other within 20-30% and using the above trends, accurate aerosol retrievals could be obtained for atmospheric states where only a fine mode exists. However, when a coarse mode is present in the true state, the retrieval significantly underestimates the amount of aerosol in the atmosphere. </w:t>
-      </w:r>
-    </w:p>
-    <w:p>
-      <w:pPr>
-        <w:pStyle w:val="BodyText"/>
-        <w:jc w:val="both"/>
-      </w:pPr>
-      <w:r>
-        <w:lastRenderedPageBreak/>
-        <w:t xml:space="preserve">Overall, both horizontal and vertical linear polarizations retrieve similarly accurate aerosol profiles when compared to the scalar case using an assumed particle size distribution. For fine mode cases the extinction retrievals are generally too large but only differ from the true state on average by 12-30% for the horizontal polarization and 12-17% for the vertical polarization.  For a volcanic particle size distributions (case 3 and 4) the aerosol extinction retrieved is much too small, up to approximately 45% for both polarizations. However these result are similar to the scalar case. </w:t>
-      </w:r>
-      <w:r>
-        <w:t xml:space="preserve"> </w:t>
       </w:r>
     </w:p>
     <w:p>
@@ -7181,7 +6868,7 @@
           <w:noProof/>
         </w:rPr>
         <w:drawing>
-          <wp:inline distT="0" distB="0" distL="0" distR="0" wp14:anchorId="3281AFA1" wp14:editId="343B94AC">
+          <wp:inline distT="0" distB="0" distL="0" distR="0" wp14:anchorId="3F426704" wp14:editId="7176D2AD">
             <wp:extent cx="5486400" cy="3085465"/>
             <wp:effectExtent l="0" t="0" r="0" b="635"/>
             <wp:docPr id="43" name="Picture 43"/>
@@ -7285,10 +6972,7 @@
         <w:fldChar w:fldCharType="begin"/>
       </w:r>
       <w:r>
-        <w:instrText xml:space="preserve"> REF _Ref439681553 \h </w:instrText>
-      </w:r>
-      <w:r>
-        <w:instrText xml:space="preserve"> \* MERGEFORMAT </w:instrText>
+        <w:instrText xml:space="preserve"> REF _Ref439681553 \h  \* MERGEFORMAT </w:instrText>
       </w:r>
       <w:r>
         <w:fldChar w:fldCharType="separate"/>
@@ -7315,6 +6999,103 @@
         <w:pStyle w:val="BodyText"/>
         <w:jc w:val="both"/>
       </w:pPr>
+      <w:r>
+        <w:t>Aerosol profiles were retrieved using an assumed particle size distribution, in this case a log-normal with a mode radius and width of 0.08</w:t>
+      </w:r>
+      <w:r>
+        <w:t> </w:t>
+      </w:r>
+      <w:r>
+        <w:t>µm and 1.6 respectively, which was different in all case than the “true” state used to simulate the measurements. The comparison betwe</w:t>
+      </w:r>
+      <w:r>
+        <w:t>en the retrieval results at 750 </w:t>
+      </w:r>
+      <w:r>
+        <w:t xml:space="preserve">nm for simulations of all three polarization states is shown in </w:t>
+      </w:r>
+      <w:r>
+        <w:fldChar w:fldCharType="begin"/>
+      </w:r>
+      <w:r>
+        <w:instrText xml:space="preserve"> REF _Ref439685223 \h  \* MERGEFORMAT </w:instrText>
+      </w:r>
+      <w:r>
+        <w:fldChar w:fldCharType="separate"/>
+      </w:r>
+      <w:r>
+        <w:t>Figure 4-</w:t>
+      </w:r>
+      <w:r>
+        <w:rPr>
+          <w:noProof/>
+        </w:rPr>
+        <w:t>7</w:t>
+      </w:r>
+      <w:r>
+        <w:fldChar w:fldCharType="end"/>
+      </w:r>
+      <w:r>
+        <w:t xml:space="preserve">. It </w:t>
+      </w:r>
+      <w:r>
+        <w:lastRenderedPageBreak/>
+        <w:t>should be noted that geometries with SSA of 90</w:t>
+      </w:r>
+      <w:r>
+        <w:rPr>
+          <w:vertAlign w:val="superscript"/>
+        </w:rPr>
+        <w:t>o</w:t>
+      </w:r>
+      <w:r>
+        <w:t xml:space="preserve"> have been removed for the vertical polarization due to the low values of overall signal, which creates a large dependency on the particle size distribution and a biased retrieval.  However, geometries with a SSA of 85</w:t>
+      </w:r>
+      <w:r>
+        <w:rPr>
+          <w:vertAlign w:val="superscript"/>
+        </w:rPr>
+        <w:t>o</w:t>
+      </w:r>
+      <w:r>
+        <w:t xml:space="preserve"> or 95</w:t>
+      </w:r>
+      <w:r>
+        <w:rPr>
+          <w:vertAlign w:val="superscript"/>
+        </w:rPr>
+        <w:t>o</w:t>
+      </w:r>
+      <w:r>
+        <w:t xml:space="preserve"> almost eliminates the bias seen at the 90</w:t>
+      </w:r>
+      <w:r>
+        <w:rPr>
+          <w:vertAlign w:val="superscript"/>
+        </w:rPr>
+        <w:t>o</w:t>
+      </w:r>
+      <w:r>
+        <w:t xml:space="preserve"> scattering angle and it is completely eliminated once the scattering angle is less than 80</w:t>
+      </w:r>
+      <w:r>
+        <w:rPr>
+          <w:vertAlign w:val="superscript"/>
+        </w:rPr>
+        <w:t>o</w:t>
+      </w:r>
+      <w:r>
+        <w:t xml:space="preserve"> or greater than 100</w:t>
+      </w:r>
+      <w:r>
+        <w:rPr>
+          <w:vertAlign w:val="superscript"/>
+        </w:rPr>
+        <w:t>o</w:t>
+      </w:r>
+      <w:r>
+        <w:t>.</w:t>
+      </w:r>
     </w:p>
     <w:p>
       <w:pPr>
@@ -7327,12 +7108,11 @@
         <w:rPr>
           <w:noProof/>
         </w:rPr>
-        <w:lastRenderedPageBreak/>
         <w:drawing>
-          <wp:inline distT="0" distB="0" distL="0" distR="0" wp14:anchorId="6CC35483" wp14:editId="1C8E111D">
-            <wp:extent cx="5486400" cy="4572000"/>
-            <wp:effectExtent l="0" t="0" r="0" b="0"/>
-            <wp:docPr id="44" name="Picture 44"/>
+          <wp:inline distT="0" distB="0" distL="0" distR="0">
+            <wp:extent cx="5943600" cy="4951730"/>
+            <wp:effectExtent l="0" t="0" r="0" b="1270"/>
+            <wp:docPr id="3" name="Picture 3" descr="C:\Users\bje035.USASK\AppData\Local\Microsoft\Windows\INetCache\Content.Word\4-3-ParticleSizeComparison.png"/>
             <wp:cNvGraphicFramePr>
               <a:graphicFrameLocks xmlns:a="http://schemas.openxmlformats.org/drawingml/2006/main" noChangeAspect="1"/>
             </wp:cNvGraphicFramePr>
@@ -7340,8 +7120,10 @@
               <a:graphicData uri="http://schemas.openxmlformats.org/drawingml/2006/picture">
                 <pic:pic xmlns:pic="http://schemas.openxmlformats.org/drawingml/2006/picture">
                   <pic:nvPicPr>
-                    <pic:cNvPr id="12" name="4-3-ParticleSizeComparison.png"/>
-                    <pic:cNvPicPr/>
+                    <pic:cNvPr id="0" name="Picture 11" descr="C:\Users\bje035.USASK\AppData\Local\Microsoft\Windows\INetCache\Content.Word\4-3-ParticleSizeComparison.png"/>
+                    <pic:cNvPicPr>
+                      <a:picLocks noChangeAspect="1" noChangeArrowheads="1"/>
+                    </pic:cNvPicPr>
                   </pic:nvPicPr>
                   <pic:blipFill>
                     <a:blip r:embed="rId14" cstate="print">
@@ -7351,18 +7133,23 @@
                         </a:ext>
                       </a:extLst>
                     </a:blip>
+                    <a:srcRect/>
                     <a:stretch>
                       <a:fillRect/>
                     </a:stretch>
                   </pic:blipFill>
-                  <pic:spPr>
+                  <pic:spPr bwMode="auto">
                     <a:xfrm>
                       <a:off x="0" y="0"/>
-                      <a:ext cx="5486400" cy="4572000"/>
+                      <a:ext cx="5943600" cy="4951730"/>
                     </a:xfrm>
                     <a:prstGeom prst="rect">
                       <a:avLst/>
                     </a:prstGeom>
+                    <a:noFill/>
+                    <a:ln>
+                      <a:noFill/>
+                    </a:ln>
                   </pic:spPr>
                 </pic:pic>
               </a:graphicData>
@@ -7425,31 +7212,19 @@
         <w:t>:</w:t>
       </w:r>
       <w:r>
-        <w:t xml:space="preserve"> </w:t>
-      </w:r>
-      <w:r>
-        <w:t xml:space="preserve">The retrieved aerosol profiles for each unique combination of geometry and aerosol profile are compared again the known original states. The plots are separated into 12 cases. The four columns represent the four particle size distributions used for the analysis as listed in </w:t>
+        <w:t xml:space="preserve"> The retrieved aerosol profiles for each unique combination of geometry and aerosol profile are compared again the known original states. The plots are separated into 12 cases. The four columns represent the four particle size distributions used for the analysis as listed in </w:t>
       </w:r>
       <w:r>
         <w:fldChar w:fldCharType="begin"/>
       </w:r>
       <w:r>
-        <w:instrText xml:space="preserve"> REF _Ref439681553 \h </w:instrText>
-      </w:r>
-      <w:r>
-        <w:instrText xml:space="preserve"> \* MERGEFORMAT </w:instrText>
+        <w:instrText xml:space="preserve"> REF _Ref439681553 \h  \* MERGEFORMAT </w:instrText>
       </w:r>
       <w:r>
         <w:fldChar w:fldCharType="separate"/>
       </w:r>
       <w:r>
-        <w:t>Table</w:t>
-      </w:r>
-      <w:r>
-        <w:t> </w:t>
-      </w:r>
-      <w:r>
-        <w:t>4-</w:t>
+        <w:t>Table 4-</w:t>
       </w:r>
       <w:r>
         <w:rPr>
@@ -7461,19 +7236,14 @@
         <w:fldChar w:fldCharType="end"/>
       </w:r>
       <w:r>
-        <w:t>. From the top to bottom row are the scalar, horizontal, and the vertical polarization</w:t>
-      </w:r>
-      <w:r>
-        <w:t>.</w:t>
+        <w:t>. From the top to bottom row are the scalar, horizontal, and the vertical polarization.</w:t>
       </w:r>
       <w:bookmarkEnd w:id="26"/>
     </w:p>
     <w:p>
       <w:pPr>
         <w:pStyle w:val="BodyText"/>
-        <w:spacing w:line="240" w:lineRule="auto"/>
-        <w:ind w:firstLine="0"/>
-        <w:jc w:val="center"/>
+        <w:jc w:val="both"/>
       </w:pPr>
     </w:p>
     <w:p>
@@ -7481,25 +7251,92 @@
         <w:pStyle w:val="BodyText"/>
         <w:jc w:val="both"/>
       </w:pPr>
+      <w:r>
+        <w:lastRenderedPageBreak/>
+        <w:t xml:space="preserve">Each of the four size distributions were used to simulate the measurements for the retrieval in order to test for any persistent biases in the various polarization cases. Recall that in all cases, the retrieval assumes a constant size single mode size distribution that does not match any of the four size distributions used to simulate the measurements. For particle size distribution 1 (see </w:t>
+      </w:r>
+      <w:r>
+        <w:fldChar w:fldCharType="begin"/>
+      </w:r>
+      <w:r>
+        <w:instrText xml:space="preserve"> REF _Ref439681553 \h  \* MERGEFORMAT </w:instrText>
+      </w:r>
+      <w:r>
+        <w:fldChar w:fldCharType="separate"/>
+      </w:r>
+      <w:r>
+        <w:t>Table 4-</w:t>
+      </w:r>
+      <w:r>
+        <w:rPr>
+          <w:noProof/>
+        </w:rPr>
+        <w:t>1</w:t>
+      </w:r>
+      <w:r>
+        <w:fldChar w:fldCharType="end"/>
+      </w:r>
+      <w:r>
+        <w:t>), retrieved aerosol extinction profiles are too large. For scalar, horizontal, and vertical polarizations had mean offsets of 9-13%, 12-17%, and 6-8% respectively from 17 to 35</w:t>
+      </w:r>
+      <w:r>
+        <w:t> </w:t>
+      </w:r>
+      <w:r>
+        <w:t>km. Particle size distribution 2 shows a larger mean offset that also has a higher variance. The mean offset for distribution two are 20-28%, 24-31%, and 12-16% for the s</w:t>
+      </w:r>
+      <w:r>
+        <w:t>ame polarizations from 17 to 35 </w:t>
+      </w:r>
+      <w:r>
+        <w:t xml:space="preserve">km. For distributions </w:t>
+      </w:r>
+      <w:r>
+        <w:t>3</w:t>
+      </w:r>
+      <w:r>
+        <w:t xml:space="preserve"> and </w:t>
+      </w:r>
+      <w:r>
+        <w:t>4</w:t>
+      </w:r>
+      <w:r>
+        <w:t xml:space="preserve">, similar variances are noted between the similar fine modes but the aerosol extinction retrieved is now much smaller than that true extinction state for all three polarizations. For distributions 3 and 4, the mean offsets were -42-44%, -40-43%, and -45-46% and -26-33%, -22-29%, and -38-42% respectively for the same polarization ordering. Furthermore, as wavelength increases an approximately 3-5% decrease in offset is observed for the retrieved aerosol profiles for each polarization. Current satellite instruments only agree to each other within 20-30% and using the above trends, accurate aerosol retrievals could be obtained for atmospheric states where only a fine mode exists. However, when a coarse mode is present in the true state, the retrieval significantly underestimates the amount of aerosol in the atmosphere. </w:t>
+      </w:r>
     </w:p>
     <w:p>
       <w:pPr>
-        <w:pStyle w:val="Heading2"/>
-      </w:pPr>
-      <w:bookmarkStart w:id="27" w:name="_Toc445473418"/>
-      <w:r>
-        <w:t>4.</w:t>
-      </w:r>
-      <w:r>
-        <w:t>4</w:t>
-      </w:r>
-      <w:r>
-        <w:t>.3 Precision analysis</w:t>
-      </w:r>
+        <w:pStyle w:val="BodyText"/>
+        <w:jc w:val="both"/>
+      </w:pPr>
+      <w:r>
+        <w:t xml:space="preserve">Overall, both horizontal and vertical linear polarizations retrieve similarly accurate aerosol profiles when compared to the scalar case using an assumed particle size distribution. For fine mode cases the extinction retrievals are generally too large but only differ from the true state on average by 12-30% for the horizontal polarization and 12-17% for the vertical polarization.  For a volcanic particle size distributions (case 3 and 4) the aerosol extinction retrieved is much too small, up to approximately 45% for both polarizations. However these result are similar to the scalar case. </w:t>
+      </w:r>
+      <w:r>
+        <w:t xml:space="preserve"> </w:t>
+      </w:r>
+      <w:bookmarkStart w:id="27" w:name="_GoBack"/>
       <w:bookmarkEnd w:id="27"/>
     </w:p>
     <w:p>
       <w:pPr>
+        <w:pStyle w:val="Heading2"/>
+      </w:pPr>
+      <w:bookmarkStart w:id="28" w:name="_Toc445473418"/>
+      <w:r>
+        <w:lastRenderedPageBreak/>
+        <w:t>4.</w:t>
+      </w:r>
+      <w:r>
+        <w:t>4</w:t>
+      </w:r>
+      <w:r>
+        <w:t>.3 Precision analysis</w:t>
+      </w:r>
+      <w:bookmarkEnd w:id="28"/>
+    </w:p>
+    <w:p>
+      <w:pPr>
         <w:pStyle w:val="BodyText"/>
         <w:jc w:val="both"/>
       </w:pPr>
@@ -7528,7 +7365,6 @@
         <w:jc w:val="both"/>
       </w:pPr>
       <w:r>
-        <w:lastRenderedPageBreak/>
         <w:t>A value of 1% was chosen for uncertainty in the measurement vector. This is similar to the measurement uncertainty of the OSIRIS instrument at the aerosol retrieval wavelengths and tangent altitudes. The same uncertainty was selected no matter the polarization or geometry. This allows for the determination of the absolute change in precision for an instrument with the same measurement uncertainty no matter the polarization state measured or the instrument sensitivities have been compensated for each polarization to observe the same quantity of incoming radiance. The measurement vector used in the aerosol extinction retrieval uses the logarithmic ratio of the retrieval altitude or tangent altitude over a high altitude reference radiance where there is little aerosol contribution. This leads to the diagonal values of the covariance matrix</w:t>
       </w:r>
       <w:proofErr w:type="gramStart"/>
@@ -7595,7 +7431,11 @@
         <w:t>Bourassa et al., 2007</w:t>
       </w:r>
       <w:r>
-        <w:t xml:space="preserve">). The remaining profiles were used to determine the percent error at each altitude and each linear polarization was compared to the scalar case. The analysis was performed for the SSA, SZA, albedo, extinction type, fine mode type, percentage of coarse mode, and wavelength. </w:t>
+        <w:t xml:space="preserve">). The remaining profiles were used to </w:t>
+      </w:r>
+      <w:r>
+        <w:lastRenderedPageBreak/>
+        <w:t xml:space="preserve">determine the percent error at each altitude and each linear polarization was compared to the scalar case. The analysis was performed for the SSA, SZA, albedo, extinction type, fine mode type, percentage of coarse mode, and wavelength. </w:t>
       </w:r>
     </w:p>
     <w:p>
@@ -7610,11 +7450,7 @@
         <w:t> </w:t>
       </w:r>
       <w:r>
-        <w:t xml:space="preserve">km </w:t>
-      </w:r>
-      <w:r>
-        <w:lastRenderedPageBreak/>
-        <w:t xml:space="preserve">that decreases as altitude increases. For backscatter cases the linear polarizations yields the same percent error as the scalar case with a maximum relative percent difference of 2%. </w:t>
+        <w:t xml:space="preserve">km that decreases as altitude increases. For backscatter cases the linear polarizations yields the same percent error as the scalar case with a maximum relative percent difference of 2%. </w:t>
       </w:r>
       <w:r>
         <w:t xml:space="preserve">This can be seen in </w:t>
@@ -7635,10 +7471,7 @@
         <w:fldChar w:fldCharType="end"/>
       </w:r>
       <w:r>
-        <w:t>.</w:t>
-      </w:r>
-      <w:r>
-        <w:t xml:space="preserve"> </w:t>
+        <w:t xml:space="preserve">. </w:t>
       </w:r>
       <w:r>
         <w:t>The other major note is the change of relativ</w:t>
@@ -7674,10 +7507,7 @@
         <w:t>km.  For the horizontal case the same magnitude but opposite effects occurs for the precision</w:t>
       </w:r>
       <w:r>
-        <w:t xml:space="preserve"> </w:t>
-      </w:r>
-      <w:r>
-        <w:t xml:space="preserve">and can be seen in </w:t>
+        <w:t xml:space="preserve"> and can be seen in </w:t>
       </w:r>
       <w:r>
         <w:fldChar w:fldCharType="begin"/>
@@ -7774,8 +7604,8 @@
         <w:pStyle w:val="Caption"/>
         <w:jc w:val="center"/>
       </w:pPr>
-      <w:bookmarkStart w:id="28" w:name="_Ref445199326"/>
-      <w:bookmarkStart w:id="29" w:name="_Toc445473755"/>
+      <w:bookmarkStart w:id="29" w:name="_Ref445199326"/>
+      <w:bookmarkStart w:id="30" w:name="_Toc445473755"/>
       <w:r>
         <w:rPr>
           <w:b/>
@@ -7813,7 +7643,7 @@
         </w:rPr>
         <w:fldChar w:fldCharType="end"/>
       </w:r>
-      <w:bookmarkEnd w:id="28"/>
+      <w:bookmarkEnd w:id="29"/>
       <w:r>
         <w:rPr>
           <w:b/>
@@ -7823,7 +7653,7 @@
       <w:r>
         <w:t>The top six panels show the mean percent error with the standard deviation for each polarization depending on the SSA. The bottom six panels show the relative change is the percent error from the scalar case. The black, red, and green curves represent the scalar, horizontal and vertical polarization respectively.</w:t>
       </w:r>
-      <w:bookmarkEnd w:id="29"/>
+      <w:bookmarkEnd w:id="30"/>
     </w:p>
     <w:p/>
     <w:p>
@@ -7890,8 +7720,8 @@
         <w:pStyle w:val="Caption"/>
         <w:jc w:val="center"/>
       </w:pPr>
-      <w:bookmarkStart w:id="30" w:name="_Ref445200199"/>
-      <w:bookmarkStart w:id="31" w:name="_Toc445473756"/>
+      <w:bookmarkStart w:id="31" w:name="_Ref445200199"/>
+      <w:bookmarkStart w:id="32" w:name="_Toc445473756"/>
       <w:r>
         <w:rPr>
           <w:b/>
@@ -7929,7 +7759,7 @@
         </w:rPr>
         <w:fldChar w:fldCharType="end"/>
       </w:r>
-      <w:bookmarkEnd w:id="30"/>
+      <w:bookmarkEnd w:id="31"/>
       <w:r>
         <w:rPr>
           <w:b/>
@@ -7957,7 +7787,7 @@
       <w:r>
         <w:t xml:space="preserve"> except the comparison is to wavelength instead of SSA.</w:t>
       </w:r>
-      <w:bookmarkEnd w:id="31"/>
+      <w:bookmarkEnd w:id="32"/>
     </w:p>
     <w:p>
       <w:pPr>
@@ -7970,7 +7800,7 @@
       <w:pPr>
         <w:pStyle w:val="Heading1"/>
       </w:pPr>
-      <w:bookmarkStart w:id="32" w:name="_Toc445473419"/>
+      <w:bookmarkStart w:id="33" w:name="_Toc445473419"/>
       <w:r>
         <w:t>4.</w:t>
       </w:r>
@@ -7980,7 +7810,7 @@
       <w:r>
         <w:t xml:space="preserve"> Conclusions</w:t>
       </w:r>
-      <w:bookmarkEnd w:id="32"/>
+      <w:bookmarkEnd w:id="33"/>
     </w:p>
     <w:p>
       <w:pPr>
@@ -7992,13 +7822,7 @@
       </w:r>
       <w:r>
         <w:lastRenderedPageBreak/>
-        <w:t>with vertical polarization with compensated instrument sensitivities. Recall that the vertical polarization is defined as the polarization normal to the horizon. In this orientation, the radiance measurement has good sensitivity to aerosol acros</w:t>
-      </w:r>
-      <w:r>
-        <w:t>s all altitudes greater than 13 </w:t>
-      </w:r>
-      <w:r>
-        <w:t>km. However, the increased sensitivity, especially at the shorter wavelengths, falls off quite rapidly as a SSA of 90</w:t>
+        <w:t>with vertical polarization with compensated instrument sensitivities. Recall that the vertical polarization is defined as the polarization normal to the horizon. In this orientation, the radiance measurement has good sensitivity to aerosol across all altitudes greater than 13 km. However, the increased sensitivity, especially at the shorter wavelengths, falls off quite rapidly as a SSA of 90</w:t>
       </w:r>
       <w:r>
         <w:rPr>
@@ -8034,13 +7858,7 @@
         <w:jc w:val="both"/>
       </w:pPr>
       <w:r>
-        <w:t xml:space="preserve">If more signal is required or the orbit will result in a high percent of measurements </w:t>
-      </w:r>
-      <w:r>
-        <w:t>around SSAs</w:t>
-      </w:r>
-      <w:r>
-        <w:t xml:space="preserve"> of 90</w:t>
+        <w:t>If more signal is required or the orbit will result in a high percent of measurements around SSAs of 90</w:t>
       </w:r>
       <w:r>
         <w:rPr>
@@ -8062,12 +7880,7 @@
       </w:r>
       <w:proofErr w:type="gramStart"/>
       <w:r>
-        <w:t>c</w:t>
-      </w:r>
-      <w:bookmarkStart w:id="33" w:name="_GoBack"/>
-      <w:bookmarkEnd w:id="33"/>
-      <w:r>
-        <w:t>ause</w:t>
+        <w:t>cause</w:t>
       </w:r>
       <w:proofErr w:type="gramEnd"/>
       <w:r>
@@ -8215,7 +8028,7 @@
         <w:rStyle w:val="PageNumber"/>
         <w:noProof/>
       </w:rPr>
-      <w:t>29</w:t>
+      <w:t>27</w:t>
     </w:r>
     <w:r>
       <w:rPr>
@@ -8275,7 +8088,7 @@
         <w:rStyle w:val="PageNumber"/>
         <w:noProof/>
       </w:rPr>
-      <w:t>27</w:t>
+      <w:t>26</w:t>
     </w:r>
     <w:r>
       <w:rPr>
@@ -9160,6 +8973,7 @@
   <w:style w:type="character" w:default="1" w:styleId="DefaultParagraphFont">
     <w:name w:val="Default Paragraph Font"/>
     <w:uiPriority w:val="1"/>
+    <w:semiHidden/>
     <w:unhideWhenUsed/>
   </w:style>
   <w:style w:type="table" w:default="1" w:styleId="TableNormal">
@@ -9741,7 +9555,7 @@
 </file>
 
 <file path=customXml/itemProps1.xml><?xml version="1.0" encoding="utf-8"?>
-<ds:datastoreItem xmlns:ds="http://schemas.openxmlformats.org/officeDocument/2006/customXml" ds:itemID="{852DECAF-CF5E-410D-876C-9125BF4469BE}">
+<ds:datastoreItem xmlns:ds="http://schemas.openxmlformats.org/officeDocument/2006/customXml" ds:itemID="{BDA7BEE4-286E-4DC2-992B-6DD09FF8F7D8}">
   <ds:schemaRefs>
     <ds:schemaRef ds:uri="http://schemas.openxmlformats.org/officeDocument/2006/bibliography"/>
   </ds:schemaRefs>

</xml_diff>

<commit_message>
Ch 2 nomiclature edits, Ch4 paper edits from Seth and dan
</commit_message>
<xml_diff>
--- a/Chapter4.docx
+++ b/Chapter4.docx
@@ -73,12 +73,28 @@
       <w:r>
         <w:t>Stratospheric aerosols, which are micron-sized spherical liquid droplets of sulfuric acid, cause a cooling effect by scattering the incoming solar irradiance and therefore have an important radiative effect on climate.  This effect depends strongly on the aerosol concentration and also the particle size distribution (</w:t>
       </w:r>
+      <w:proofErr w:type="spellStart"/>
       <w:r>
         <w:rPr>
           <w:i/>
         </w:rPr>
-        <w:t>Kiehl and Briegleb</w:t>
-      </w:r>
+        <w:t>Kiehl</w:t>
+      </w:r>
+      <w:proofErr w:type="spellEnd"/>
+      <w:r>
+        <w:rPr>
+          <w:i/>
+        </w:rPr>
+        <w:t xml:space="preserve"> and </w:t>
+      </w:r>
+      <w:proofErr w:type="spellStart"/>
+      <w:r>
+        <w:rPr>
+          <w:i/>
+        </w:rPr>
+        <w:t>Briegleb</w:t>
+      </w:r>
+      <w:proofErr w:type="spellEnd"/>
       <w:r>
         <w:t xml:space="preserve">, 1993; </w:t>
       </w:r>
@@ -136,14 +152,30 @@
       <w:r>
         <w:t xml:space="preserve">., 2014).  As noted in the recent review paper by </w:t>
       </w:r>
+      <w:proofErr w:type="spellStart"/>
       <w:r>
         <w:rPr>
           <w:i/>
         </w:rPr>
-        <w:t>Kremser et al</w:t>
-      </w:r>
-      <w:r>
-        <w:t xml:space="preserve">. (2015) there is a distinct need for continued monitoring with global coverage of aerosol, particularly extending down to tropopause altitudes.  </w:t>
+        <w:t>Kremser</w:t>
+      </w:r>
+      <w:proofErr w:type="spellEnd"/>
+      <w:r>
+        <w:rPr>
+          <w:i/>
+        </w:rPr>
+        <w:t xml:space="preserve"> et al</w:t>
+      </w:r>
+      <w:r>
+        <w:t xml:space="preserve">. (2015) there is a distinct need for continued monitoring with global coverage of </w:t>
+      </w:r>
+      <w:proofErr w:type="gramStart"/>
+      <w:r>
+        <w:t>aerosol</w:t>
+      </w:r>
+      <w:proofErr w:type="gramEnd"/>
+      <w:r>
+        <w:t xml:space="preserve">, particularly extending down to tropopause altitudes.  </w:t>
       </w:r>
     </w:p>
     <w:p>
@@ -167,35 +199,77 @@
         <w:rPr>
           <w:i/>
         </w:rPr>
-        <w:t>Thomason and Taha</w:t>
-      </w:r>
-      <w:r>
-        <w:t>, 2003).  The solar occultation technique has provided a robust and reliable method to retrieve aerosol by directly measuring the atmospheric optical depth. However, the global sampling of occultation measurements is somewhat limited due the necessity of a sunrise or sunset and typically requires months to cover a large range of latitudes. Limb scatter measurements, such as from OSIRIS (</w:t>
-      </w:r>
+        <w:t xml:space="preserve">Thomason and </w:t>
+      </w:r>
+      <w:proofErr w:type="spellStart"/>
       <w:r>
         <w:rPr>
           <w:i/>
         </w:rPr>
+        <w:t>Taha</w:t>
+      </w:r>
+      <w:proofErr w:type="spellEnd"/>
+      <w:r>
+        <w:t xml:space="preserve">, 2003).  The solar occultation technique has provided a robust and reliable method to retrieve aerosol by directly measuring the atmospheric optical depth. However, the sampling </w:t>
+      </w:r>
+      <w:r>
+        <w:t xml:space="preserve">rate </w:t>
+      </w:r>
+      <w:r>
+        <w:t xml:space="preserve">of occultation measurements is somewhat limited due the necessity of a sunrise or sunset and typically requires months to cover a large range of latitudes. Limb scatter measurements, such as </w:t>
+      </w:r>
+      <w:r>
+        <w:lastRenderedPageBreak/>
+        <w:t>from OSIRIS (</w:t>
+      </w:r>
+      <w:r>
+        <w:rPr>
+          <w:i/>
+        </w:rPr>
         <w:t>Llewellyn et al</w:t>
       </w:r>
       <w:r>
         <w:t>., 2004), SCIAMACHY (</w:t>
       </w:r>
+      <w:proofErr w:type="spellStart"/>
       <w:r>
         <w:rPr>
           <w:i/>
         </w:rPr>
-        <w:t>Bovensmann et al.</w:t>
+        <w:t>Bovensmann</w:t>
+      </w:r>
+      <w:proofErr w:type="spellEnd"/>
+      <w:r>
+        <w:rPr>
+          <w:i/>
+        </w:rPr>
+        <w:t xml:space="preserve"> et al.</w:t>
       </w:r>
       <w:r>
         <w:t>, 1999), and most recently by OMPS (</w:t>
       </w:r>
+      <w:proofErr w:type="spellStart"/>
       <w:r>
         <w:rPr>
           <w:i/>
         </w:rPr>
-        <w:t>Rault and Loughman</w:t>
-      </w:r>
+        <w:t>Rault</w:t>
+      </w:r>
+      <w:proofErr w:type="spellEnd"/>
+      <w:r>
+        <w:rPr>
+          <w:i/>
+        </w:rPr>
+        <w:t xml:space="preserve"> and </w:t>
+      </w:r>
+      <w:proofErr w:type="spellStart"/>
+      <w:r>
+        <w:rPr>
+          <w:i/>
+        </w:rPr>
+        <w:t>Loughman</w:t>
+      </w:r>
+      <w:proofErr w:type="spellEnd"/>
       <w:r>
         <w:t>, 2013), have better coverage by only requiring the sunlit conditions at the tangent point, but the retrieval of aerosol is more complex requiring computationally heavy forward modelling and inversion compared to occultation (</w:t>
       </w:r>
@@ -229,23 +303,45 @@
       <w:r>
         <w:t xml:space="preserve">, 2012b; </w:t>
       </w:r>
+      <w:proofErr w:type="spellStart"/>
       <w:r>
         <w:rPr>
           <w:i/>
         </w:rPr>
-        <w:t>Rieger et al.</w:t>
+        <w:t>Rieger</w:t>
+      </w:r>
+      <w:proofErr w:type="spellEnd"/>
+      <w:r>
+        <w:rPr>
+          <w:i/>
+        </w:rPr>
+        <w:t xml:space="preserve"> et al.</w:t>
       </w:r>
       <w:r>
         <w:t>, 2014). It is worthwhile to note the success of limb scatter aerosol measurements: the combination of the SAGE II and OSIRIS datasets have recently been used to successfully create a single long term merged time series depicting the evolution of the stratospheric aerosol layer (</w:t>
       </w:r>
+      <w:proofErr w:type="spellStart"/>
       <w:r>
         <w:rPr>
           <w:i/>
         </w:rPr>
-        <w:t>Rieger et al.</w:t>
-      </w:r>
-      <w:r>
-        <w:t>, 2015), and OSIRIS measurements have been used as one of primary extension of the stratospheric aerosol record for the CMIP6 study (</w:t>
+        <w:t>Rieger</w:t>
+      </w:r>
+      <w:proofErr w:type="spellEnd"/>
+      <w:r>
+        <w:rPr>
+          <w:i/>
+        </w:rPr>
+        <w:t xml:space="preserve"> et al.</w:t>
+      </w:r>
+      <w:r>
+        <w:t>, 2015), and OSIRIS measurements have been used as one of primary extension</w:t>
+      </w:r>
+      <w:r>
+        <w:t>s</w:t>
+      </w:r>
+      <w:r>
+        <w:t xml:space="preserve"> of the stratospheric aerosol record for the CMIP6 study (</w:t>
       </w:r>
       <w:r>
         <w:rPr>
@@ -263,7 +359,13 @@
         <w:jc w:val="both"/>
       </w:pPr>
       <w:r>
-        <w:t>OSIRIS, SCIAMACHY, and OMPS measure the spectral radiance of the scattered sunlight from the limb and use non-linear inversion techniques to retrieve aerosol extinction profiles (</w:t>
+        <w:t>OSIRIS, SCIAMACHY, and OMPS</w:t>
+      </w:r>
+      <w:r>
+        <w:t>-LP</w:t>
+      </w:r>
+      <w:r>
+        <w:t xml:space="preserve"> measure the spectral radiance of the scattered sunlight from the limb and use non-linear inversion techniques to retrieve aerosol extinction profiles (</w:t>
       </w:r>
       <w:r>
         <w:rPr>
@@ -283,29 +385,79 @@
       <w:r>
         <w:t xml:space="preserve">., 2012, </w:t>
       </w:r>
+      <w:proofErr w:type="spellStart"/>
       <w:r>
         <w:rPr>
           <w:i/>
         </w:rPr>
-        <w:t>Rault and Loughman</w:t>
-      </w:r>
-      <w:r>
-        <w:t>, 2013).  For these retrievals, some assumptions regarding particle size distributions and/or composition are always required in the forward model. Most importantly for this study, currently none of these retrievals account for any polarization sensitivity in their respective measurements. However, these instruments have been specifically designed to measure the total radiance by minimizing the instrument sensitivity to polarization. Recently proposed new instruments with the capability to measure aerosol using limb scattering include the Belgium instrument Atmospheric Limb Tracker for the Investigation of the Upcoming Stratosphere (ALTIUS) (</w:t>
-      </w:r>
+        <w:t>Rault</w:t>
+      </w:r>
+      <w:proofErr w:type="spellEnd"/>
       <w:r>
         <w:rPr>
           <w:i/>
         </w:rPr>
-        <w:t>Dekemper et al</w:t>
-      </w:r>
-      <w:r>
-        <w:t>., 2012) and the Aerosol Limb Imager (ALI), a Canadian endeavour. Both instruments image the limb and use acousto-optic tunable filters to select the measured wavelength. The use of the acousto-optic filter inherently means that the measured image is of the linearly polarized radiance. Although it has been previously shown that the retrieval of stratospheric aerosol extinction profiles from polarized scattered sunlight measurements are possible (</w:t>
-      </w:r>
+        <w:t xml:space="preserve"> and </w:t>
+      </w:r>
+      <w:proofErr w:type="spellStart"/>
       <w:r>
         <w:rPr>
           <w:i/>
         </w:rPr>
-        <w:t>McLinden et al</w:t>
+        <w:t>Loughman</w:t>
+      </w:r>
+      <w:proofErr w:type="spellEnd"/>
+      <w:r>
+        <w:t>, 2013).  For these retrievals, some assumptions regarding particle size distributions and/or composition are always required in the forward model. Most importantly for this study, currently none of these retrievals account for any polarization sensitivity in their respective measurements. However, these instruments have been specifically designed to measure the total radiance by minimizing the instrument sensitivity to pol</w:t>
+      </w:r>
+      <w:r>
+        <w:t>arization. Recently proposed</w:t>
+      </w:r>
+      <w:r>
+        <w:t xml:space="preserve"> instruments with the capability to measure aerosol using limb scattering include the Belgium instrument Atmospheric Limb Tracker for the Investigation of the Upcoming Stratosphere (ALTIUS) (</w:t>
+      </w:r>
+      <w:proofErr w:type="spellStart"/>
+      <w:r>
+        <w:rPr>
+          <w:i/>
+        </w:rPr>
+        <w:t>Dekemper</w:t>
+      </w:r>
+      <w:proofErr w:type="spellEnd"/>
+      <w:r>
+        <w:rPr>
+          <w:i/>
+        </w:rPr>
+        <w:t xml:space="preserve"> et al</w:t>
+      </w:r>
+      <w:r>
+        <w:t xml:space="preserve">., 2012) and the Aerosol Limb Imager (ALI), a Canadian </w:t>
+      </w:r>
+      <w:proofErr w:type="spellStart"/>
+      <w:r>
+        <w:t>endeavour</w:t>
+      </w:r>
+      <w:proofErr w:type="spellEnd"/>
+      <w:r>
+        <w:t xml:space="preserve">. Both instruments image the limb and use acousto-optic tunable filters to select the measured wavelength. The use of the acousto-optic filter inherently means that the measured image is of the linearly polarized radiance. Although it has </w:t>
+      </w:r>
+      <w:r>
+        <w:lastRenderedPageBreak/>
+        <w:t>been previously shown that the retrieval of stratospheric aerosol extinction profiles from polarized scattered sunlight measurements are possible (</w:t>
+      </w:r>
+      <w:proofErr w:type="spellStart"/>
+      <w:r>
+        <w:rPr>
+          <w:i/>
+        </w:rPr>
+        <w:t>McLinden</w:t>
+      </w:r>
+      <w:proofErr w:type="spellEnd"/>
+      <w:r>
+        <w:rPr>
+          <w:i/>
+        </w:rPr>
+        <w:t xml:space="preserve"> et al</w:t>
       </w:r>
       <w:r>
         <w:t>., 1999), the full impact of the polarized measurement has not been systematically studied.  In this work we perform an analysis with simulated polarized measurements to determine first if there are any clear advantages or disadvantages to making the linearly polarized measurement.  Further, we investigate which linear polarization and viewing geometries have the largest sensitivities to aerosol, and how the polarized measurements affect the accuracy and precision of the retrieved aerosol product.</w:t>
@@ -361,7 +513,7 @@
         <w:jc w:val="both"/>
       </w:pPr>
       <w:r>
-        <w:t xml:space="preserve">The polarization state of electromagnetic waves can be fully defined by the Stokes vector formulation. The Stokes vector is given by a column matrix </w:t>
+        <w:t>The time-averaged polarization state of electromagnetic waves can be fully characterized by Stokes vector formulation which is given by a column matrix. The time-averaged polarization state of partially polarized, incoherent light can be fully characterized by a Stokes vector,</w:t>
       </w:r>
     </w:p>
     <w:tbl>
@@ -401,6 +553,7 @@
                   <w:rPr>
                     <w:rFonts w:ascii="Cambria Math" w:hAnsi="Cambria Math"/>
                   </w:rPr>
+                  <w:lastRenderedPageBreak/>
                   <m:t xml:space="preserve">I= </m:t>
                 </m:r>
                 <m:d>
@@ -588,14 +741,29 @@
         </m:r>
       </m:oMath>
       <w:r>
-        <w:t>. Using a reference frame where the x</w:t>
+        <w:t xml:space="preserve">. </w:t>
+      </w:r>
+      <w:r>
+        <w:rPr>
+          <w:rFonts w:eastAsiaTheme="minorEastAsia"/>
+        </w:rPr>
+        <w:t xml:space="preserve">Scattering events modify the polarization state of scattered light. This modification is described by a scattering matrix, which is valid for Stokes vectors defined in a scattering frame. </w:t>
+      </w:r>
+      <w:r>
+        <w:t>Using a reference frame where the x</w:t>
       </w:r>
       <w:r>
         <w:softHyphen/>
       </w:r>
       <w:r>
         <w:noBreakHyphen/>
-        <w:t>axis is defined to be the horizontal polarization leads to the following definition for the Stokes parameters</w:t>
+        <w:t xml:space="preserve">axis is defined to be the horizontal polarization </w:t>
+      </w:r>
+      <w:r>
+        <w:t xml:space="preserve">further the x- and y-axes are orthogonal which </w:t>
+      </w:r>
+      <w:r>
+        <w:t>leads to the following definition for the Stokes parameters</w:t>
       </w:r>
     </w:p>
     <w:tbl>
@@ -1228,7 +1396,10 @@
         <w:jc w:val="both"/>
       </w:pPr>
       <w:r>
-        <w:t>To model the scattering for an incident ray propagating in a given direction the ray undergoes a rotation into the Stokes reference frame and is then is multiplied by the phase matrix for the scattering process. After the multiplication the resulting ray is then rotated back into the ray’s initial coordinate system through the following operation,</w:t>
+        <w:t>The polarization state of light propagating along a ray is stored as a Stokes vector defined in some reference frame. When a scattering event is modelled the Stokes vector is rotated into the scattering frame, multiplied by the scattering matrix, and then rotated into a reference frame in which the scattered Stokes vector is stored and is represented by the following operation</w:t>
+      </w:r>
+      <w:r>
+        <w:t>,</w:t>
       </w:r>
     </w:p>
     <w:tbl>
@@ -1597,7 +1768,13 @@
         </m:sSup>
       </m:oMath>
       <w:r>
-        <w:t xml:space="preserve">, the rotation matrices are given by </w:t>
+        <w:t xml:space="preserve">, the rotation matrices are </w:t>
+      </w:r>
+      <w:r>
+        <w:t>denoted</w:t>
+      </w:r>
+      <w:r>
+        <w:t xml:space="preserve"> </w:t>
       </w:r>
       <m:oMath>
         <m:r>
@@ -1673,7 +1850,13 @@
         </m:sSub>
       </m:oMath>
       <w:r>
-        <w:t xml:space="preserve">. The phase matrix is a 4 by 4 represented by </w:t>
+        <w:t xml:space="preserve">. The </w:t>
+      </w:r>
+      <w:r>
+        <w:t>scattering</w:t>
+      </w:r>
+      <w:r>
+        <w:t xml:space="preserve"> matrix is a 4 by 4 represented by </w:t>
       </w:r>
       <m:oMath>
         <m:r>
@@ -1696,9 +1879,111 @@
         </m:r>
       </m:oMath>
       <w:r>
-        <w:t xml:space="preserve"> and is related to the probability that an incoming ray will be scattered at a scattering angle, </w:t>
-      </w:r>
+        <w:t xml:space="preserve"> and is related to the probability that an incoming ray will be scattered at a scattering angle</w:t>
+      </w:r>
+      <w:proofErr w:type="gramStart"/>
+      <w:r>
+        <w:t xml:space="preserve">, </w:t>
+      </w:r>
+      <w:proofErr w:type="gramEnd"/>
       <m:oMath>
+        <m:r>
+          <m:rPr>
+            <m:sty m:val="p"/>
+          </m:rPr>
+          <w:rPr>
+            <w:rFonts w:ascii="Cambria Math" w:hAnsi="Cambria Math"/>
+          </w:rPr>
+          <w:lastRenderedPageBreak/>
+          <m:t>Θ</m:t>
+        </m:r>
+      </m:oMath>
+      <w:r>
+        <w:t>. It also describes the change in polarization state through the elements of the matrix.</w:t>
+      </w:r>
+      <w:r>
+        <w:rPr>
+          <w:rFonts w:eastAsiaTheme="minorEastAsia"/>
+        </w:rPr>
+        <w:t xml:space="preserve"> </w:t>
+      </w:r>
+      <w:r>
+        <w:rPr>
+          <w:rFonts w:eastAsiaTheme="minorEastAsia"/>
+        </w:rPr>
+        <w:t xml:space="preserve">. The product </w:t>
+      </w:r>
+      <m:oMath>
+        <m:r>
+          <m:rPr>
+            <m:sty m:val="bi"/>
+          </m:rPr>
+          <w:rPr>
+            <w:rFonts w:ascii="Cambria Math" w:hAnsi="Cambria Math"/>
+          </w:rPr>
+          <m:t>L</m:t>
+        </m:r>
+        <m:d>
+          <m:dPr>
+            <m:ctrlPr>
+              <w:rPr>
+                <w:rFonts w:ascii="Cambria Math" w:hAnsi="Cambria Math"/>
+                <w:b/>
+                <w:i/>
+              </w:rPr>
+            </m:ctrlPr>
+          </m:dPr>
+          <m:e>
+            <m:sSub>
+              <m:sSubPr>
+                <m:ctrlPr>
+                  <w:rPr>
+                    <w:rFonts w:ascii="Cambria Math" w:hAnsi="Cambria Math"/>
+                    <w:i/>
+                  </w:rPr>
+                </m:ctrlPr>
+              </m:sSubPr>
+              <m:e>
+                <m:r>
+                  <w:rPr>
+                    <w:rFonts w:ascii="Cambria Math" w:hAnsi="Cambria Math"/>
+                  </w:rPr>
+                  <m:t>θ</m:t>
+                </m:r>
+                <m:ctrlPr>
+                  <w:rPr>
+                    <w:rFonts w:ascii="Cambria Math" w:hAnsi="Cambria Math"/>
+                    <w:b/>
+                    <w:i/>
+                  </w:rPr>
+                </m:ctrlPr>
+              </m:e>
+              <m:sub>
+                <m:r>
+                  <w:rPr>
+                    <w:rFonts w:ascii="Cambria Math" w:hAnsi="Cambria Math"/>
+                  </w:rPr>
+                  <m:t>2</m:t>
+                </m:r>
+              </m:sub>
+            </m:sSub>
+            <m:ctrlPr>
+              <w:rPr>
+                <w:rFonts w:ascii="Cambria Math" w:hAnsi="Cambria Math"/>
+                <w:i/>
+              </w:rPr>
+            </m:ctrlPr>
+          </m:e>
+        </m:d>
+        <m:r>
+          <m:rPr>
+            <m:sty m:val="bi"/>
+          </m:rPr>
+          <w:rPr>
+            <w:rFonts w:ascii="Cambria Math" w:hAnsi="Cambria Math"/>
+          </w:rPr>
+          <m:t>P(</m:t>
+        </m:r>
         <m:r>
           <m:rPr>
             <m:sty m:val="p"/>
@@ -1708,10 +1993,62 @@
           </w:rPr>
           <m:t>Θ</m:t>
         </m:r>
+        <m:r>
+          <m:rPr>
+            <m:sty m:val="bi"/>
+          </m:rPr>
+          <w:rPr>
+            <w:rFonts w:ascii="Cambria Math" w:hAnsi="Cambria Math"/>
+          </w:rPr>
+          <m:t>)L</m:t>
+        </m:r>
+        <m:d>
+          <m:dPr>
+            <m:ctrlPr>
+              <w:rPr>
+                <w:rFonts w:ascii="Cambria Math" w:hAnsi="Cambria Math"/>
+                <w:i/>
+              </w:rPr>
+            </m:ctrlPr>
+          </m:dPr>
+          <m:e>
+            <m:sSub>
+              <m:sSubPr>
+                <m:ctrlPr>
+                  <w:rPr>
+                    <w:rFonts w:ascii="Cambria Math" w:hAnsi="Cambria Math"/>
+                    <w:i/>
+                  </w:rPr>
+                </m:ctrlPr>
+              </m:sSubPr>
+              <m:e>
+                <m:r>
+                  <w:rPr>
+                    <w:rFonts w:ascii="Cambria Math" w:hAnsi="Cambria Math"/>
+                  </w:rPr>
+                  <m:t>θ</m:t>
+                </m:r>
+              </m:e>
+              <m:sub>
+                <m:r>
+                  <w:rPr>
+                    <w:rFonts w:ascii="Cambria Math" w:hAnsi="Cambria Math"/>
+                  </w:rPr>
+                  <m:t>1</m:t>
+                </m:r>
+              </m:sub>
+            </m:sSub>
+          </m:e>
+        </m:d>
       </m:oMath>
       <w:r>
-        <w:t>. It also describes the change in polarization state through the elements of the matrix.</w:t>
-      </w:r>
+        <w:rPr>
+          <w:rFonts w:eastAsiaTheme="minorEastAsia"/>
+        </w:rPr>
+        <w:t xml:space="preserve"> is sometimes referred to as the phase matrix</w:t>
+      </w:r>
+      <w:bookmarkStart w:id="4" w:name="_GoBack"/>
+      <w:bookmarkEnd w:id="4"/>
     </w:p>
     <w:p>
       <w:pPr>
@@ -1719,13 +2056,27 @@
         <w:jc w:val="both"/>
       </w:pPr>
       <w:r>
-        <w:t>For this work, two primary scattering interactions induce and/or modify the polarization state of the light propagating in the atmosphere.  These are scattering by the molecular air density and by stratospheric sulfate aerosols. The molecular atmosphere interaction is referred to as Rayleigh scattering, and has a phase matrix that is determined from the Rayleigh-Gains approximation (</w:t>
-      </w:r>
+        <w:t xml:space="preserve">For this work, two primary scattering interactions induce and/or modify the polarization state of the light propagating in the atmosphere.  These are scattering by the molecular air density and by stratospheric sulfate aerosols. The molecular atmosphere interaction is referred to as Rayleigh scattering, and has a </w:t>
+      </w:r>
+      <w:r>
+        <w:t>scattering</w:t>
+      </w:r>
+      <w:r>
+        <w:t xml:space="preserve"> matrix that is determined from the Rayleigh-Gains approximation (</w:t>
+      </w:r>
+      <w:proofErr w:type="spellStart"/>
       <w:r>
         <w:rPr>
           <w:i/>
         </w:rPr>
-        <w:t>Mishchenko et al</w:t>
+        <w:t>Mishchenko</w:t>
+      </w:r>
+      <w:proofErr w:type="spellEnd"/>
+      <w:r>
+        <w:rPr>
+          <w:i/>
+        </w:rPr>
+        <w:t xml:space="preserve"> et al</w:t>
       </w:r>
       <w:r>
         <w:t>., 2002) given by</w:t>
@@ -2332,8 +2683,13 @@
         <w:ind w:firstLine="0"/>
         <w:jc w:val="both"/>
       </w:pPr>
-      <w:r>
-        <w:t xml:space="preserve">where </w:t>
+      <w:proofErr w:type="gramStart"/>
+      <w:r>
+        <w:t>where</w:t>
+      </w:r>
+      <w:proofErr w:type="gramEnd"/>
+      <w:r>
+        <w:t xml:space="preserve"> </w:t>
       </w:r>
       <m:oMath>
         <m:r>
@@ -2356,14 +2712,28 @@
         <w:jc w:val="both"/>
       </w:pPr>
       <w:r>
-        <w:t>For randomly orientated or spherical particles, such as stratospheric aerosol, only six elements of the phase matrix are required (</w:t>
+        <w:t xml:space="preserve">For randomly orientated or spherical particles, such as stratospheric aerosol, only six elements of the </w:t>
+      </w:r>
+      <w:r>
+        <w:t>scattering</w:t>
+      </w:r>
+      <w:r>
+        <w:t xml:space="preserve"> matrix are required (</w:t>
       </w:r>
       <w:r>
         <w:rPr>
           <w:i/>
         </w:rPr>
-        <w:t>van de Hulst</w:t>
-      </w:r>
+        <w:t xml:space="preserve">van de </w:t>
+      </w:r>
+      <w:proofErr w:type="spellStart"/>
+      <w:r>
+        <w:rPr>
+          <w:i/>
+        </w:rPr>
+        <w:t>Hulst</w:t>
+      </w:r>
+      <w:proofErr w:type="spellEnd"/>
       <w:r>
         <w:t>, 1957) which are the following</w:t>
       </w:r>
@@ -3111,9 +3481,11 @@
           <m:t xml:space="preserve"> </m:t>
         </m:r>
       </m:oMath>
+      <w:proofErr w:type="gramStart"/>
       <w:r>
         <w:t xml:space="preserve">and </w:t>
       </w:r>
+      <w:proofErr w:type="gramEnd"/>
       <m:oMath>
         <m:sSub>
           <m:sSubPr>
@@ -3197,14 +3569,22 @@
         <w:t>Mie</w:t>
       </w:r>
       <w:r>
-        <w:t xml:space="preserve">, 1908), for which several standard codes have been developed to calculate scattering cross sections and phase matrices based on the particle size distribution and index of refraction (e.g. </w:t>
-      </w:r>
+        <w:t xml:space="preserve">, 1908), for which several standard codes have been developed to calculate scattering cross sections and </w:t>
+      </w:r>
+      <w:r>
+        <w:t>scattering</w:t>
+      </w:r>
+      <w:r>
+        <w:t xml:space="preserve"> matrices based on the particle size distribution and index of refraction (e.g. </w:t>
+      </w:r>
+      <w:proofErr w:type="spellStart"/>
       <w:r>
         <w:rPr>
           <w:i/>
         </w:rPr>
         <w:t>Wiscombe</w:t>
       </w:r>
+      <w:proofErr w:type="spellEnd"/>
       <w:r>
         <w:t xml:space="preserve">, 1980). A full derivation can be found in </w:t>
       </w:r>
@@ -3212,8 +3592,16 @@
         <w:rPr>
           <w:i/>
         </w:rPr>
-        <w:t>van de Hulst</w:t>
-      </w:r>
+        <w:t xml:space="preserve">van de </w:t>
+      </w:r>
+      <w:proofErr w:type="spellStart"/>
+      <w:r>
+        <w:rPr>
+          <w:i/>
+        </w:rPr>
+        <w:t>Hulst</w:t>
+      </w:r>
+      <w:proofErr w:type="spellEnd"/>
       <w:r>
         <w:t xml:space="preserve"> (1957).</w:t>
       </w:r>
@@ -3224,7 +3612,53 @@
         <w:jc w:val="both"/>
       </w:pPr>
       <w:r>
-        <w:t>The basic polarization state of the scattered light in the earth’s atmosphere can be understood by first considering a single scattering event of the unpolarized incoming sunlight in a molecular atmosphere.  It can be easily seen from the form of the Rayleigh phase matrix (Equation 4.4) that a single scattering event causes the sky to develop a distinct polarization at a solar scattering angle (SSA) of 90 degrees from the incoming solar beam. The scattered sunlight is linearly polarized in the horizontal orientation, which is parallel to the horizon.  The degree of polarization gradually decreases at scattering angles greater than or less than 90 degrees (broadly referred to as back-scatter and forward-scatter geometries, respectively). In this single scattering scenario, the radiance is completely unpolarized at solar scattering angles of 0 and 180 degrees. If multiple scattering events are taken into account, the degree of polarization is decreased at 90 degrees SSA, and conversely does not become completely unpolarized at SSAs of 0 and 180 degrees. Simulations with the SASKTRAN-HR radiative transfer model, which is described below, using an atmosphere of molecular air density show that at 90 degrees SSA, the degree of linear polarization of the limb radiance is approximately 95% for a wavelength of 750 nm. This linear polarization effect is strongest at longer wavelengths (</w:t>
+        <w:t xml:space="preserve">The basic polarization state of the scattered light in the </w:t>
+      </w:r>
+      <w:r>
+        <w:t>E</w:t>
+      </w:r>
+      <w:r>
+        <w:t xml:space="preserve">arth’s atmosphere can be understood by first considering a single scattering event of the </w:t>
+      </w:r>
+      <w:proofErr w:type="spellStart"/>
+      <w:r>
+        <w:t>unpolarized</w:t>
+      </w:r>
+      <w:proofErr w:type="spellEnd"/>
+      <w:r>
+        <w:t xml:space="preserve"> incoming sunlight in a </w:t>
+      </w:r>
+      <w:r>
+        <w:lastRenderedPageBreak/>
+        <w:t xml:space="preserve">molecular atmosphere.  It can be easily seen from the form of the Rayleigh </w:t>
+      </w:r>
+      <w:r>
+        <w:t>scattering</w:t>
+      </w:r>
+      <w:r>
+        <w:t xml:space="preserve"> matrix (Equation 4.4) that a single scattering event causes the sky to develop a distinct polarization at a solar scattering angle (SSA) of 90 degrees from the incoming solar beam. The scattered sunlight is linearly polarized in the horizontal orientation, which is parallel to the horizon.  The degree of polarization gradually decreases at scattering angles greater than or less than 90 degrees (broadly referred to as back-scatter and forward-scatter geometries, respectively). In this single scattering scenario, the radiance is completely </w:t>
+      </w:r>
+      <w:proofErr w:type="spellStart"/>
+      <w:r>
+        <w:t>unpolarized</w:t>
+      </w:r>
+      <w:proofErr w:type="spellEnd"/>
+      <w:r>
+        <w:t xml:space="preserve"> at solar scattering angles of 0 and 180 degrees. If multiple scattering events are taken into account, the degree of polarization is decreased at 90 degrees SSA, and conversely does not become completely </w:t>
+      </w:r>
+      <w:proofErr w:type="spellStart"/>
+      <w:r>
+        <w:t>unpolarized</w:t>
+      </w:r>
+      <w:proofErr w:type="spellEnd"/>
+      <w:r>
+        <w:t xml:space="preserve"> at SSAs of 0 and 180 degrees</w:t>
+      </w:r>
+      <w:r>
+        <w:t xml:space="preserve"> assuming horizontal atmospheric unity</w:t>
+      </w:r>
+      <w:r>
+        <w:t>. Simulations with the SASKTRAN-HR radiative transfer model, which is described below, using an atmosphere of molecular air density show that at 90 degrees SSA, the degree of linear polarization of the limb radiance is approximately 95% for a wavelength of 750 nm. This linear polarization effect is strongest at longer wavelengths (</w:t>
       </w:r>
       <w:r>
         <w:rPr>
@@ -3269,7 +3703,11 @@
         <w:jc w:val="both"/>
       </w:pPr>
       <w:r>
-        <w:t xml:space="preserve">For an atmosphere that contains both the molecular air density as well as a typical background state of stratospheric sulfate aerosol, both Rayleigh and Mie scattering occur in a weighted fraction according to the optical depth of air and aerosol.  Compared to the pure Rayleigh scattering case, the addition of aerosol causes a decrease in the degree of linear horizontal polarization for wavelengths shorter than approximately 750 nm. The bottom two panels of </w:t>
+        <w:t xml:space="preserve">For an atmosphere that contains both the molecular air density as well as a typical background state of stratospheric sulfate aerosol, both Rayleigh and Mie scattering occur in a </w:t>
+      </w:r>
+      <w:r>
+        <w:lastRenderedPageBreak/>
+        <w:t xml:space="preserve">weighted fraction according to the optical depth of air and aerosol.  Compared to the pure Rayleigh scattering case, the addition of aerosol causes a decrease in the degree of linear horizontal polarization for wavelengths shorter than approximately 750 nm. The bottom two panels of </w:t>
       </w:r>
       <w:r>
         <w:fldChar w:fldCharType="begin"/>
@@ -3314,11 +3752,12 @@
           <w:noProof/>
           <w:lang w:val="en-CA" w:eastAsia="en-CA"/>
         </w:rPr>
+        <w:lastRenderedPageBreak/>
         <w:drawing>
-          <wp:inline distT="0" distB="0" distL="0" distR="0" wp14:anchorId="4CB9CB92" wp14:editId="0EC375AF">
-            <wp:extent cx="5943600" cy="4429125"/>
-            <wp:effectExtent l="0" t="0" r="0" b="9525"/>
-            <wp:docPr id="35" name="Picture 35" descr="C:\Users\bje035\Documents\GitHub\Thesis\Figures\4-1-ChangeInLinearPolarization.png"/>
+          <wp:inline distT="0" distB="0" distL="0" distR="0" wp14:anchorId="32F51DC9" wp14:editId="008471D4">
+            <wp:extent cx="5939790" cy="4432935"/>
+            <wp:effectExtent l="0" t="0" r="3810" b="5715"/>
+            <wp:docPr id="4" name="Picture 4" descr="C:\Users\bje035\Documents\MATLAB\ALI\ThesisFigures\4-1-ChangeInLinearPolarization\4-1-ChangeInLinearPolarization.png"/>
             <wp:cNvGraphicFramePr>
               <a:graphicFrameLocks xmlns:a="http://schemas.openxmlformats.org/drawingml/2006/main" noChangeAspect="1"/>
             </wp:cNvGraphicFramePr>
@@ -3326,7 +3765,7 @@
               <a:graphicData uri="http://schemas.openxmlformats.org/drawingml/2006/picture">
                 <pic:pic xmlns:pic="http://schemas.openxmlformats.org/drawingml/2006/picture">
                   <pic:nvPicPr>
-                    <pic:cNvPr id="0" name="Picture 1" descr="C:\Users\bje035\Documents\GitHub\Thesis\Figures\4-1-ChangeInLinearPolarization.png"/>
+                    <pic:cNvPr id="0" name="Picture 4" descr="C:\Users\bje035\Documents\MATLAB\ALI\ThesisFigures\4-1-ChangeInLinearPolarization\4-1-ChangeInLinearPolarization.png"/>
                     <pic:cNvPicPr>
                       <a:picLocks noChangeAspect="1" noChangeArrowheads="1"/>
                     </pic:cNvPicPr>
@@ -3347,7 +3786,7 @@
                   <pic:spPr bwMode="auto">
                     <a:xfrm>
                       <a:off x="0" y="0"/>
-                      <a:ext cx="5943600" cy="4429125"/>
+                      <a:ext cx="5939790" cy="4432935"/>
                     </a:xfrm>
                     <a:prstGeom prst="rect">
                       <a:avLst/>
@@ -3371,8 +3810,8 @@
         <w:ind w:firstLine="0"/>
         <w:jc w:val="both"/>
       </w:pPr>
-      <w:bookmarkStart w:id="4" w:name="_Ref439681501"/>
-      <w:bookmarkStart w:id="5" w:name="_Toc452973887"/>
+      <w:bookmarkStart w:id="5" w:name="_Ref439681501"/>
+      <w:bookmarkStart w:id="6" w:name="_Toc452973887"/>
       <w:r>
         <w:rPr>
           <w:b/>
@@ -3410,7 +3849,7 @@
         </w:rPr>
         <w:fldChar w:fldCharType="end"/>
       </w:r>
-      <w:bookmarkEnd w:id="4"/>
+      <w:bookmarkEnd w:id="5"/>
       <w:r>
         <w:rPr>
           <w:b/>
@@ -3418,15 +3857,29 @@
         <w:t>:</w:t>
       </w:r>
       <w:r>
-        <w:t xml:space="preserve"> (Top) The fraction of a linear polarization (left is horizontal and right is vertical) over the total radiance for molecular air density. (Bottom) </w:t>
-      </w:r>
+        <w:t xml:space="preserve"> (Top) </w:t>
+      </w:r>
+      <w:proofErr w:type="gramStart"/>
       <w:r>
         <w:t>The</w:t>
       </w:r>
-      <w:r>
-        <w:t xml:space="preserve"> change in linear polarization between an atmosphere that contains aerosol and one with only molecular air density.</w:t>
-      </w:r>
-      <w:bookmarkEnd w:id="5"/>
+      <w:proofErr w:type="gramEnd"/>
+      <w:r>
+        <w:t xml:space="preserve"> fraction of a linear polarization (left is horizontal and right is vertical) over the total radiance for molecular air density. (Bottom) </w:t>
+      </w:r>
+      <w:r>
+        <w:t>The</w:t>
+      </w:r>
+      <w:r>
+        <w:t xml:space="preserve"> change in</w:t>
+      </w:r>
+      <w:r>
+        <w:t xml:space="preserve"> the fraction of</w:t>
+      </w:r>
+      <w:r>
+        <w:t xml:space="preserve"> linear polarization between an atmosphere that contains aerosol and one with only molecular air density.</w:t>
+      </w:r>
+      <w:bookmarkEnd w:id="6"/>
     </w:p>
     <w:p>
       <w:pPr>
@@ -3440,85 +3893,9 @@
       <w:pPr>
         <w:pStyle w:val="Heading2"/>
       </w:pPr>
-      <w:bookmarkStart w:id="6" w:name="_Toc452973758"/>
+      <w:bookmarkStart w:id="7" w:name="_Toc452973758"/>
       <w:r>
         <w:t>4.2.2 SASKTRAN-HR Model</w:t>
-      </w:r>
-      <w:bookmarkEnd w:id="6"/>
-    </w:p>
-    <w:p>
-      <w:pPr>
-        <w:pStyle w:val="BodyText"/>
-        <w:jc w:val="both"/>
-      </w:pPr>
-      <w:r>
-        <w:t xml:space="preserve">The model used for this work is the SASKTRAN-HR radiative transfer model discussed in section 2.4.5 and a brief overview will follow. </w:t>
-      </w:r>
-      <w:r>
-        <w:t>The High Resolution module of the SASKTRAN radiative transfer framework (</w:t>
-      </w:r>
-      <w:r>
-        <w:rPr>
-          <w:i/>
-        </w:rPr>
-        <w:t>Bourassa et al</w:t>
-      </w:r>
-      <w:r>
-        <w:t xml:space="preserve">., 2007; </w:t>
-      </w:r>
-      <w:r>
-        <w:rPr>
-          <w:i/>
-        </w:rPr>
-        <w:t>Zawada et al</w:t>
-      </w:r>
-      <w:r>
-        <w:t>., 2015) was used in this study. The SASKTRAN framework handles built-in and user-specified atmospheric species optical properties and number density profiles, and uses a fully 3D spherical geometry to solve the radiative transfer equation. The High Resolution module uses a successive orders of scattering technique, and solves either the scalar or vector (polarized) radiative transfer equations to arbitrarily many orders of scatter. In this study, the HR module is set to handle the first two orders of scattering in a fully polarized sense, and to handle all scattering into the observer line of sight in a polarized sense. Three orders of scattering into the instrument line of sight are therefore handled in a fully polarized sense. For higher orders of scatter, the higher-than-second orders of scatter are handled in a scalar sense and the polarization state is assumed to be random before the final (polarized) scatter into the observer line of sight. This “pseudo-polarized” approximation has been shown, through comparison against the highly accurate and fully polarized Monte Carlo module of the SASKTRAN framework (</w:t>
-      </w:r>
-      <w:r>
-        <w:rPr>
-          <w:i/>
-        </w:rPr>
-        <w:t>Dueck et al.</w:t>
-      </w:r>
-      <w:r>
-        <w:t>, 2016), to be sufficiently accurate for the wavelengths and geometries of interest of this work. All calculations performed with SASKTRAN</w:t>
-      </w:r>
-      <w:r>
-        <w:t>-HR</w:t>
-      </w:r>
-      <w:r>
-        <w:t xml:space="preserve"> in this study assume randomly polarized sunlight, and dry air and Mie (H</w:t>
-      </w:r>
-      <w:r>
-        <w:rPr>
-          <w:vertAlign w:val="subscript"/>
-        </w:rPr>
-        <w:t>2</w:t>
-      </w:r>
-      <w:r>
-        <w:t>SO</w:t>
-      </w:r>
-      <w:r>
-        <w:rPr>
-          <w:vertAlign w:val="subscript"/>
-        </w:rPr>
-        <w:t>4</w:t>
-      </w:r>
-      <w:r>
-        <w:t>) scattering events only to model the interaction with the molecular air density and stratospheric aerosol, respectively. Scattering events from the Earth’s surface are assumed to be Lambertian and fully depolarizing.</w:t>
-      </w:r>
-      <w:r>
-        <w:t xml:space="preserve"> </w:t>
-      </w:r>
-    </w:p>
-    <w:p>
-      <w:pPr>
-        <w:pStyle w:val="Heading2"/>
-      </w:pPr>
-      <w:bookmarkStart w:id="7" w:name="_Toc452973759"/>
-      <w:r>
-        <w:t>4.2.3 Model Scenarios</w:t>
       </w:r>
       <w:bookmarkEnd w:id="7"/>
     </w:p>
@@ -3528,7 +3905,123 @@
         <w:jc w:val="both"/>
       </w:pPr>
       <w:r>
-        <w:t xml:space="preserve">The impact of using polarized radiance measurements on stratospheric aerosol retrievals is systematically studied with the radiative transfer model by exploring a set of distinct cases that approximately cover the expected range of aerosol parameters, including both particle size and concentration (or extinction) profiles, and viewing geometries.  Viewing geometry is an important parameter as even in the case of the total radiance measurements, the geometry can have a substantial effect on the sensitivity of the measurement to aerosol due to asymmetry of the Mie scattering phase function, i.e. element </w:t>
+        <w:t xml:space="preserve">The model used for this work is the SASKTRAN-HR </w:t>
+      </w:r>
+      <w:r>
+        <w:t>(</w:t>
+      </w:r>
+      <w:r>
+        <w:rPr>
+          <w:i/>
+        </w:rPr>
+        <w:t>Bourassa et al</w:t>
+      </w:r>
+      <w:r>
+        <w:t xml:space="preserve">., 2007; </w:t>
+      </w:r>
+      <w:proofErr w:type="spellStart"/>
+      <w:r>
+        <w:rPr>
+          <w:i/>
+        </w:rPr>
+        <w:t>Zawada</w:t>
+      </w:r>
+      <w:proofErr w:type="spellEnd"/>
+      <w:r>
+        <w:rPr>
+          <w:i/>
+        </w:rPr>
+        <w:t xml:space="preserve"> et al</w:t>
+      </w:r>
+      <w:r>
+        <w:t>., 2015)</w:t>
+      </w:r>
+      <w:r>
+        <w:t xml:space="preserve"> </w:t>
+      </w:r>
+      <w:r>
+        <w:t xml:space="preserve">radiative transfer model discussed in section 2.4.5 and a brief overview will follow. </w:t>
+      </w:r>
+      <w:r>
+        <w:t xml:space="preserve">The High Resolution module of the SASKTRAN radiative transfer framework (Bourassa et al., 2007; </w:t>
+      </w:r>
+      <w:proofErr w:type="spellStart"/>
+      <w:r>
+        <w:t>Zawada</w:t>
+      </w:r>
+      <w:proofErr w:type="spellEnd"/>
+      <w:r>
+        <w:t xml:space="preserve"> et al., 2015) was used in this study. The SASKTRAN framework handles built-in and user-specified atmospheric species optical properties and number density profiles, and uses a fully 3D spherical geometry to solve the radiative transfer equation. The High Resolution module uses a successive orders of scattering technique, and solves either the scalar or vector (polarized) </w:t>
+      </w:r>
+      <w:r>
+        <w:lastRenderedPageBreak/>
+        <w:t>radiative transfer equations to arbitrarily many orders of scatter. In this study, the HR module is configured so that for any photon trajectory the first two scatters in the atmosphere (from the Sun) and the final scatter into the instrument line of sight are treated in a fully polarized sense; any intervening scatters treat the photon as randomly polarized. For example: If a photon scatters three times to enter the line of sight, each scatter is treated in a fully polarized sense; if a photon scatters five times to enter the line of sight, the first two scatters are polarized, the photon is then depolarized and scattered twice, and finally undergoes a polarized scatter from its randomly polarized state into the line of sight. This pseudo-polarized approximation has been shown, through comparison against the highly accurate and fully polarized Monte Carlo module of the SASKTRAN-HR framework (</w:t>
+      </w:r>
+      <w:proofErr w:type="spellStart"/>
+      <w:r>
+        <w:rPr>
+          <w:i/>
+        </w:rPr>
+        <w:t>Dueck</w:t>
+      </w:r>
+      <w:proofErr w:type="spellEnd"/>
+      <w:r>
+        <w:rPr>
+          <w:i/>
+        </w:rPr>
+        <w:t xml:space="preserve"> et al</w:t>
+      </w:r>
+      <w:r>
+        <w:t>., 2016), to approximate the full solution of the vector radiative transfer equation to sufficient accuracy for the wavelengths and geometries of interest in this work. All calculations performed with SASKTRAN-HR in this study assume randomly polarized incident sunlight, and dry air and Mie (H</w:t>
+      </w:r>
+      <w:r>
+        <w:rPr>
+          <w:vertAlign w:val="subscript"/>
+        </w:rPr>
+        <w:t>2</w:t>
+      </w:r>
+      <w:r>
+        <w:t>SO</w:t>
+      </w:r>
+      <w:r>
+        <w:rPr>
+          <w:vertAlign w:val="subscript"/>
+        </w:rPr>
+        <w:t>4</w:t>
+      </w:r>
+      <w:r>
+        <w:t>) scattering events only to model the interaction with the molecular air density and stratospheric aerosol, respectively. Scattering events from the Earth's surface are assumed to be Lambertian and fully depolarizing.</w:t>
+      </w:r>
+      <w:r>
+        <w:t xml:space="preserve"> </w:t>
+      </w:r>
+    </w:p>
+    <w:p>
+      <w:pPr>
+        <w:pStyle w:val="Heading2"/>
+      </w:pPr>
+      <w:bookmarkStart w:id="8" w:name="_Toc452973759"/>
+      <w:r>
+        <w:t>4.2.3 Model Scenarios</w:t>
+      </w:r>
+      <w:bookmarkEnd w:id="8"/>
+    </w:p>
+    <w:p>
+      <w:pPr>
+        <w:pStyle w:val="BodyText"/>
+        <w:jc w:val="both"/>
+      </w:pPr>
+      <w:r>
+        <w:t xml:space="preserve">The impact of using polarized radiance measurements on stratospheric aerosol retrievals is systematically studied with the radiative transfer model by exploring a set of distinct cases that approximately cover the expected range of aerosol parameters, including both particle size and concentration (or extinction) profiles, and viewing geometries.  Viewing geometry is an important parameter as even in the case of the total radiance measurements, the geometry can have a substantial effect on the sensitivity of the measurement to aerosol due to asymmetry of the Mie scattering phase function, </w:t>
+      </w:r>
+      <w:r>
+        <w:rPr>
+          <w:i/>
+        </w:rPr>
+        <w:t>i.e.</w:t>
+      </w:r>
+      <w:r>
+        <w:t xml:space="preserve"> element </w:t>
       </w:r>
       <m:oMath>
         <m:sSub>
@@ -3573,16 +4066,34 @@
         </m:r>
       </m:oMath>
       <w:r>
-        <w:t xml:space="preserve"> of the phase matrix (</w:t>
-      </w:r>
+        <w:t xml:space="preserve"> of the </w:t>
+      </w:r>
+      <w:r>
+        <w:t>scattering</w:t>
+      </w:r>
+      <w:r>
+        <w:t xml:space="preserve"> matrix (</w:t>
+      </w:r>
+      <w:proofErr w:type="spellStart"/>
       <w:r>
         <w:rPr>
           <w:i/>
         </w:rPr>
-        <w:t>Rieger et al</w:t>
-      </w:r>
-      <w:r>
-        <w:t xml:space="preserve">., 2014). There is strong aerosol scattering in the forward direction and so this results in a weaker relative aerosol signal in the back scatter direction. </w:t>
+        <w:t>Rieger</w:t>
+      </w:r>
+      <w:proofErr w:type="spellEnd"/>
+      <w:r>
+        <w:rPr>
+          <w:i/>
+        </w:rPr>
+        <w:t xml:space="preserve"> et al</w:t>
+      </w:r>
+      <w:r>
+        <w:t xml:space="preserve">., 2014). There </w:t>
+      </w:r>
+      <w:r>
+        <w:lastRenderedPageBreak/>
+        <w:t xml:space="preserve">is strong aerosol scattering in the forward direction and so this results in a weaker relative aerosol signal in the back scatter direction. </w:t>
       </w:r>
     </w:p>
     <w:p>
@@ -3600,7 +4111,15 @@
         <w:t>Deshler et al.</w:t>
       </w:r>
       <w:r>
-        <w:t>, 2003), and a volcanically enhanced case which was taken from OSIRIS measurements two months after the Nabro eruption in 2012 (</w:t>
+        <w:t xml:space="preserve">, 2003), and a volcanically enhanced case which was taken from OSIRIS measurements two months after the </w:t>
+      </w:r>
+      <w:proofErr w:type="spellStart"/>
+      <w:r>
+        <w:t>Nabro</w:t>
+      </w:r>
+      <w:proofErr w:type="spellEnd"/>
+      <w:r>
+        <w:t xml:space="preserve"> eruption in 2012 (</w:t>
       </w:r>
       <w:r>
         <w:rPr>
@@ -3753,6 +4272,7 @@
         <w:jc w:val="both"/>
       </w:pPr>
       <w:r>
+        <w:lastRenderedPageBreak/>
         <w:t>Simulated measurements were performed at wavelengths of 500, 750, 1000, 1250, 1500 nm, which approximately cover for the spectral range commonly used for aerosol retrievals from limb instruments.  For example, OSIRIS and SCHIAMACHY aerosol products use the ratio of 750 nm to 470 nm for the aerosol retrieval (</w:t>
       </w:r>
       <w:r>
@@ -3773,11 +4293,19 @@
       <w:r>
         <w:t>., 2012). Additional longer wavelengths have been shown to provide particle size information from limb scatter measurements (</w:t>
       </w:r>
+      <w:proofErr w:type="spellStart"/>
       <w:r>
         <w:rPr>
           <w:i/>
         </w:rPr>
-        <w:t>Rieger et al</w:t>
+        <w:t>Rieger</w:t>
+      </w:r>
+      <w:proofErr w:type="spellEnd"/>
+      <w:r>
+        <w:rPr>
+          <w:i/>
+        </w:rPr>
+        <w:t xml:space="preserve"> et al</w:t>
       </w:r>
       <w:r>
         <w:t xml:space="preserve">., 2014) and so the 1000-1500 nm wavelength range was also included in this study. Finally, we also performed simulations for Earth surface albedo values of 0 and 1 in order to cover the full range of potential impact. </w:t>
@@ -3850,8 +4378,8 @@
         <w:pStyle w:val="Caption"/>
         <w:jc w:val="both"/>
       </w:pPr>
-      <w:bookmarkStart w:id="8" w:name="_Ref439682786"/>
-      <w:bookmarkStart w:id="9" w:name="_Toc452973888"/>
+      <w:bookmarkStart w:id="9" w:name="_Ref439682786"/>
+      <w:bookmarkStart w:id="10" w:name="_Toc452973888"/>
       <w:r>
         <w:rPr>
           <w:b/>
@@ -3889,7 +4417,7 @@
         </w:rPr>
         <w:fldChar w:fldCharType="end"/>
       </w:r>
-      <w:bookmarkEnd w:id="8"/>
+      <w:bookmarkEnd w:id="9"/>
       <w:r>
         <w:rPr>
           <w:b/>
@@ -3897,18 +4425,26 @@
         <w:t>:</w:t>
       </w:r>
       <w:r>
-        <w:t xml:space="preserve"> The two aerosol profiles used in this study. The blue is a background aerosol extinction levels, and the red curve is a representative aerosol profile after the Nabro eruption.</w:t>
-      </w:r>
-      <w:bookmarkEnd w:id="9"/>
+        <w:t xml:space="preserve"> The two aerosol profiles used in this study. The blue is a background aerosol extinction levels, and the red curve is a representative aerosol profile after the </w:t>
+      </w:r>
+      <w:proofErr w:type="spellStart"/>
+      <w:r>
+        <w:t>Nabro</w:t>
+      </w:r>
+      <w:proofErr w:type="spellEnd"/>
+      <w:r>
+        <w:t xml:space="preserve"> eruption.</w:t>
+      </w:r>
+      <w:bookmarkEnd w:id="10"/>
     </w:p>
     <w:p>
       <w:pPr>
         <w:pStyle w:val="Caption"/>
         <w:jc w:val="center"/>
       </w:pPr>
-      <w:bookmarkStart w:id="10" w:name="_Ref439681553"/>
-      <w:bookmarkStart w:id="11" w:name="_Ref452731361"/>
-      <w:bookmarkStart w:id="12" w:name="_Toc452973836"/>
+      <w:bookmarkStart w:id="11" w:name="_Ref439681553"/>
+      <w:bookmarkStart w:id="12" w:name="_Ref452731361"/>
+      <w:bookmarkStart w:id="13" w:name="_Toc452973836"/>
       <w:r>
         <w:rPr>
           <w:b/>
@@ -3946,7 +4482,7 @@
         </w:rPr>
         <w:fldChar w:fldCharType="end"/>
       </w:r>
-      <w:bookmarkEnd w:id="10"/>
+      <w:bookmarkEnd w:id="11"/>
       <w:r>
         <w:rPr>
           <w:b/>
@@ -3956,8 +4492,8 @@
       <w:r>
         <w:t xml:space="preserve"> Different particle size distributions used to test the sensitivity of the aerosol retrieval.</w:t>
       </w:r>
-      <w:bookmarkEnd w:id="11"/>
       <w:bookmarkEnd w:id="12"/>
+      <w:bookmarkEnd w:id="13"/>
     </w:p>
     <w:tbl>
       <w:tblPr>
@@ -4601,6 +5137,7 @@
         <w:jc w:val="both"/>
       </w:pPr>
       <w:r>
+        <w:lastRenderedPageBreak/>
         <w:t>To probe the range of possible viewing geometries, a range of Solar Zenith Angles (SZAs) and Solar Scattering Angles (SSA) were selected. The ranges give representative selections of the possible geometries of a limb scatter instrument in low earth orbit. The selected values for SZA are 15</w:t>
       </w:r>
       <w:r>
@@ -4702,11 +5239,19 @@
       <w:r>
         <w:t>). Further near infrared wavelengths have been shown to provide particle size information from limb scatter measurements (</w:t>
       </w:r>
+      <w:proofErr w:type="spellStart"/>
       <w:r>
         <w:rPr>
           <w:i/>
         </w:rPr>
-        <w:t>Rieger et al., 2014</w:t>
+        <w:t>Rieger</w:t>
+      </w:r>
+      <w:proofErr w:type="spellEnd"/>
+      <w:r>
+        <w:rPr>
+          <w:i/>
+        </w:rPr>
+        <w:t xml:space="preserve"> et al., 2014</w:t>
       </w:r>
       <w:r>
         <w:t>) and so the 1000-1500 nm wavelength range was also important to include in this study. The other important input parameter is the albedo of the Earth’s surface and for this study we use both values of 0 and 1 in order to cover the full range of potential impact.</w:t>
@@ -4722,11 +5267,11 @@
       <w:pPr>
         <w:pStyle w:val="Heading1"/>
       </w:pPr>
-      <w:bookmarkStart w:id="13" w:name="_Toc452973760"/>
+      <w:bookmarkStart w:id="14" w:name="_Toc452973760"/>
       <w:r>
         <w:t>4.3 Methodology</w:t>
       </w:r>
-      <w:bookmarkEnd w:id="13"/>
+      <w:bookmarkEnd w:id="14"/>
     </w:p>
     <w:p>
       <w:pPr>
@@ -4736,14 +5281,28 @@
       <w:r>
         <w:t>For the purposes of this study, we have assumed an instrument capable of measuring only the linearly polarized radiance with either a vertical or horizontal orientation. This is representative of newly proposed instruments like ALTIUS (</w:t>
       </w:r>
+      <w:proofErr w:type="spellStart"/>
       <w:r>
         <w:rPr>
           <w:i/>
         </w:rPr>
-        <w:t>Dekemper et al</w:t>
-      </w:r>
-      <w:r>
-        <w:t xml:space="preserve">., 2012) and ALI that use an AOTF and by nature only measure one orientation of linearly polarized radiance. We want to answer the question: if the linear polarization is measured, is this an advantage or a disadvantage over a measurement of the total radiance for aerosol retrievals?  Further, is there a preferred orientation of linear polarization?  </w:t>
+        <w:t>Dekemper</w:t>
+      </w:r>
+      <w:proofErr w:type="spellEnd"/>
+      <w:r>
+        <w:rPr>
+          <w:i/>
+        </w:rPr>
+        <w:t xml:space="preserve"> et al</w:t>
+      </w:r>
+      <w:r>
+        <w:t xml:space="preserve">., 2012) and ALI that use an AOTF and by nature only measure one orientation of linearly polarized radiance. We want to answer the question: </w:t>
+      </w:r>
+      <w:r>
+        <w:t>I</w:t>
+      </w:r>
+      <w:r>
+        <w:t xml:space="preserve">f the linear polarization is measured, is this an advantage or a disadvantage over a measurement of the total radiance for aerosol retrievals?  Further, is there a preferred orientation of linear polarization?  </w:t>
       </w:r>
     </w:p>
     <w:p>
@@ -4752,7 +5311,23 @@
         <w:jc w:val="both"/>
       </w:pPr>
       <w:r>
-        <w:t xml:space="preserve">The polarization states used here are defined as the following: the linearly polarized radiance aligned with the horizon is referred to as the horizontal polarization, and the linearly polarized radiance that is perpendicular to the horizon is referred to as the vertical polarization. We also use the total radiance, or alternatively the scalar radiance, as the reference case. Note that the scalar radiance is not precisely equal to the total radiance. For the work presented here the term “total radiance” refers to the first term in the Stokes vector, which is calculated by the SASKTRAN model when solving the vector radiative transfer equation.  The term “scalar radiance” refers to the radiance calculated by the SASKTRAN model when solving the scalar transfer equation. Using the Stokes parameter formulation, the horizontal polarization is given by </w:t>
+        <w:t xml:space="preserve">The polarization states used here are defined as the following: the linearly polarized radiance aligned with the horizon is referred to as the horizontal polarization, and the linearly polarized radiance that is perpendicular to the horizon is referred to as the vertical polarization. We also use the total radiance, or alternatively the scalar radiance, as the reference case. Note that </w:t>
+      </w:r>
+      <w:r>
+        <w:lastRenderedPageBreak/>
+        <w:t>the scalar radiance is not precisely equal to the total radiance. For the work presented here the term “total radiance” refers to the first term in the Stokes vector, which is calculated by the SASKTRAN</w:t>
+      </w:r>
+      <w:r>
+        <w:t>-HR</w:t>
+      </w:r>
+      <w:r>
+        <w:t xml:space="preserve"> model when solving the vector radiative transfer equation.  The term “scalar radiance” refers to the radiance calculated by the SASKTRAN</w:t>
+      </w:r>
+      <w:r>
+        <w:t>-HR</w:t>
+      </w:r>
+      <w:r>
+        <w:t xml:space="preserve"> model when solving the scalar transfer equation. Using the Stokes parameter formulation, the horizontal polarization is given by </w:t>
       </w:r>
       <m:oMath>
         <m:r>
@@ -4763,8 +5338,13 @@
         </m:r>
       </m:oMath>
       <w:r>
-        <w:t xml:space="preserve"> and the vertical polarization is given by </w:t>
-      </w:r>
+        <w:t xml:space="preserve"> and the vertical polarization is given </w:t>
+      </w:r>
+      <w:proofErr w:type="gramStart"/>
+      <w:r>
+        <w:t xml:space="preserve">by </w:t>
+      </w:r>
+      <w:proofErr w:type="gramEnd"/>
       <m:oMath>
         <m:r>
           <w:rPr>
@@ -4783,7 +5363,13 @@
         <w:jc w:val="both"/>
       </w:pPr>
       <w:r>
-        <w:t xml:space="preserve">Our study further breaks down this problem into three questions. First, how does the fraction of the limb scatter signal that is due to aerosol vary with aerosol load and viewing geometry for both scalar and polarized measurements? Secondly, does the polarized measurement increase sensitivity to assumptions in the retrieval algorithm and therefore increase potential for biased results? And finally, how does the polarized measurement effect the uncertainty estimate of the retrieved profile? </w:t>
+        <w:t xml:space="preserve">Our study further breaks down this problem into three questions. First, how does the fraction of the limb scatter signal that is due to aerosol vary with aerosol load and viewing geometry for both scalar and polarized measurements? Secondly, does the polarized measurement increase sensitivity to assumptions in the retrieval algorithm and therefore increase potential for biased results? And finally, how does the polarized measurement </w:t>
+      </w:r>
+      <w:r>
+        <w:t>a</w:t>
+      </w:r>
+      <w:r>
+        <w:t xml:space="preserve">ffect the uncertainty estimate of the retrieved profile? </w:t>
       </w:r>
     </w:p>
     <w:p>
@@ -4792,7 +5378,14 @@
         <w:jc w:val="both"/>
       </w:pPr>
       <w:r>
-        <w:t>To explore the first question, simulated measurements were calculated with SASKTRAN using the scenarios described in section 4.2.3, including various wavelengths, geometries, aerosol loading and particle size distributions. These simulated measurements are then used to determine the approximate fraction of the limb signal that is due to aerosol. In each case the model is run with a nominal atmosphere that consists of molecular air density, and climatological ozone and nitrogen dioxide profiles.</w:t>
+        <w:t>To explore the first question, simulated measurements were calculated with SASKTRAN</w:t>
+      </w:r>
+      <w:r>
+        <w:noBreakHyphen/>
+        <w:t>HR</w:t>
+      </w:r>
+      <w:r>
+        <w:t xml:space="preserve"> using the scenarios described in section 4.2.3, including various wavelengths, geometries, aerosol loading and particle size distributions. These simulated measurements are then used to determine the approximate fraction of the limb signal that is due to aerosol. In each case the model is run with a nominal atmosphere that consists of molecular air density, and climatological ozone and nitrogen dioxide profiles.</w:t>
       </w:r>
     </w:p>
     <w:p>
@@ -4810,8 +5403,13 @@
         <w:t>i.e</w:t>
       </w:r>
       <w:r>
-        <w:t xml:space="preserve">. that due to Rayleigh scattering only, </w:t>
-      </w:r>
+        <w:t>. that due to Rayleigh scattering only</w:t>
+      </w:r>
+      <w:proofErr w:type="gramStart"/>
+      <w:r>
+        <w:t xml:space="preserve">, </w:t>
+      </w:r>
+      <w:proofErr w:type="gramEnd"/>
       <m:oMath>
         <m:sSub>
           <m:sSubPr>
@@ -4872,8 +5470,13 @@
         </m:sSub>
       </m:oMath>
       <w:r>
-        <w:t xml:space="preserve">. To find the fraction, </w:t>
-      </w:r>
+        <w:t>. To find the fraction</w:t>
+      </w:r>
+      <w:proofErr w:type="gramStart"/>
+      <w:r>
+        <w:t xml:space="preserve">, </w:t>
+      </w:r>
+      <w:proofErr w:type="gramEnd"/>
       <m:oMath>
         <m:r>
           <w:rPr>
@@ -4921,6 +5524,7 @@
                     <w:rFonts w:ascii="Cambria Math" w:hAnsi="Cambria Math"/>
                     <w:lang w:val="en-CA"/>
                   </w:rPr>
+                  <w:lastRenderedPageBreak/>
                   <m:t>δ</m:t>
                 </m:r>
                 <m:r>
@@ -5091,7 +5695,15 @@
         <w:jc w:val="both"/>
       </w:pPr>
       <w:r>
-        <w:t xml:space="preserve">Due to non-linearities from multiple scattering, it is not strictly true that this is the fraction of the signal due to aerosol; however, at most stratospheric tangent altitudes, the wavelengths under study are quite optically thin and this simple percent difference provides an intuitive approximation of the fraction of the signal due to aerosol. </w:t>
+        <w:t>Due to non-</w:t>
+      </w:r>
+      <w:proofErr w:type="spellStart"/>
+      <w:r>
+        <w:t>linearities</w:t>
+      </w:r>
+      <w:proofErr w:type="spellEnd"/>
+      <w:r>
+        <w:t xml:space="preserve"> from multiple scattering, it is not strictly true that this is the fraction of the signal due to aerosol; however, at most stratospheric tangent altitudes, the wavelengths under study are quite optically thin and this simple percent difference provides an intuitive approximation of the fraction of the signal due to aerosol. </w:t>
       </w:r>
     </w:p>
     <w:p>
@@ -5111,11 +5723,19 @@
       <w:r>
         <w:t xml:space="preserve"> (2012b) for OSIRIS. A minor change to the algorithm is made where the measurement vector for this study is not normalized by a shorter wavelength.  We have made this change as the results from </w:t>
       </w:r>
+      <w:proofErr w:type="spellStart"/>
       <w:r>
         <w:rPr>
           <w:i/>
         </w:rPr>
-        <w:t>Rieger et al.</w:t>
+        <w:t>Rieger</w:t>
+      </w:r>
+      <w:proofErr w:type="spellEnd"/>
+      <w:r>
+        <w:rPr>
+          <w:i/>
+        </w:rPr>
+        <w:t xml:space="preserve"> et al.</w:t>
       </w:r>
       <w:r>
         <w:t xml:space="preserve"> (2014) shows this actually decreases sensitivity to particle size distributions. Although it is advantageous in a retrieval scenario to limit sensitivity to particle size, for this study we explore the worst case scenario under possible limitations of future technology, given that not all instruments may cover a wide enough spectral range for short wavelength normalization. </w:t>
@@ -5127,7 +5747,13 @@
         <w:jc w:val="both"/>
       </w:pPr>
       <w:r>
-        <w:t>The limb radiance is calculated using SASKTRAN, again with climatological ozone and NO</w:t>
+        <w:t>The limb radiance is calculated using SASKTRAN</w:t>
+      </w:r>
+      <w:r>
+        <w:t>-HR</w:t>
+      </w:r>
+      <w:r>
+        <w:t>, again with climatological ozone and NO</w:t>
       </w:r>
       <w:r>
         <w:rPr>
@@ -5181,7 +5807,11 @@
         <w:t>Bourassa et al</w:t>
       </w:r>
       <w:r>
-        <w:t>. (2012b), the aerosol particle size is fixed in the retrieval to a single mode log-normal with 0.08 µm mode radius and mode width of 1.6.  The assumption of a fixed particle size distribution is common in limb scatter retrieval algorithms and this is used to explore sensitivity of the polarized measurements to particle size distributions, and test if the uncertainty in this assumption greatly effects the retrieved extinction.</w:t>
+        <w:t xml:space="preserve">. (2012b), </w:t>
+      </w:r>
+      <w:r>
+        <w:lastRenderedPageBreak/>
+        <w:t>the aerosol particle size is fixed in the retrieval to a single mode log-normal with 0.08 µm mode radius and mode width of 1.6.  The assumption of a fixed particle size distribution is common in limb scatter retrieval algorithms and this is used to explore sensitivity of the polarized measurements to particle size distributions, and test if the uncertainty in this assumption greatly effects the retrieved extinction.</w:t>
       </w:r>
     </w:p>
     <w:p>
@@ -5228,8 +5858,13 @@
         </m:sSub>
       </m:oMath>
       <w:r>
-        <w:t xml:space="preserve"> through the gain matrix, </w:t>
-      </w:r>
+        <w:t xml:space="preserve"> through the gain matrix</w:t>
+      </w:r>
+      <w:proofErr w:type="gramStart"/>
+      <w:r>
+        <w:t xml:space="preserve">, </w:t>
+      </w:r>
+      <w:proofErr w:type="gramEnd"/>
       <m:oMath>
         <m:r>
           <m:rPr>
@@ -5429,8 +6064,13 @@
         <w:ind w:firstLine="0"/>
         <w:jc w:val="both"/>
       </w:pPr>
-      <w:r>
-        <w:t xml:space="preserve">where </w:t>
+      <w:proofErr w:type="gramStart"/>
+      <w:r>
+        <w:t>where</w:t>
+      </w:r>
+      <w:proofErr w:type="gramEnd"/>
+      <w:r>
+        <w:t xml:space="preserve"> </w:t>
       </w:r>
       <m:oMath>
         <m:sSub>
@@ -5477,8 +6117,13 @@
         <w:t>Bourassa et al.</w:t>
       </w:r>
       <w:r>
-        <w:t xml:space="preserve"> (2012a) uses the Jacobian, </w:t>
-      </w:r>
+        <w:t xml:space="preserve"> (2012a) uses the Jacobian</w:t>
+      </w:r>
+      <w:proofErr w:type="gramStart"/>
+      <w:r>
+        <w:t xml:space="preserve">, </w:t>
+      </w:r>
+      <w:proofErr w:type="gramEnd"/>
       <m:oMath>
         <m:r>
           <m:rPr>
@@ -5706,7 +6351,11 @@
         </m:sSub>
       </m:oMath>
       <w:r>
-        <w:t xml:space="preserve"> the larger the uncertainty for the retrieval).  The square root of the elements of the diagonal of the aerosol covariance, typically used to represent the error bars on the retrieved profile, are taken as the amplification of the measurement noise. </w:t>
+        <w:t xml:space="preserve"> the larger the uncertainty for the retrieval).  The square root of the elements of the </w:t>
+      </w:r>
+      <w:r>
+        <w:lastRenderedPageBreak/>
+        <w:t xml:space="preserve">diagonal of the aerosol covariance, typically used to represent the error bars on the retrieved profile, are taken as the amplification of the measurement noise. </w:t>
       </w:r>
     </w:p>
     <w:p>
@@ -5733,8 +6382,13 @@
         <w:t>i.e</w:t>
       </w:r>
       <w:r>
-        <w:t xml:space="preserve">. the instrument is not compensated to equalize the measurement co-variance when the signal drops due to the measured polarization state. In this scenario the above method must be modified by replacing the identity matrix with the matrix, </w:t>
-      </w:r>
+        <w:t>. the instrument is not compensated to equalize the measurement co-variance when the signal drops due to the measured polarization state. In this scenario the above method must be modified by replacing the identity matrix with the matrix</w:t>
+      </w:r>
+      <w:proofErr w:type="gramStart"/>
+      <w:r>
+        <w:t xml:space="preserve">, </w:t>
+      </w:r>
+      <w:proofErr w:type="gramEnd"/>
       <m:oMath>
         <m:r>
           <m:rPr>
@@ -5975,8 +6629,13 @@
         <w:jc w:val="both"/>
       </w:pPr>
       <w:r>
-        <w:t xml:space="preserve">The diagonal of the R matrix is effectively scaled by the inverse of the magnitude of ratio of the polarized radiance, </w:t>
-      </w:r>
+        <w:t>The diagonal of the R matrix is effectively scaled by the inverse of the magnitude of ratio of the polarized radiance</w:t>
+      </w:r>
+      <w:proofErr w:type="gramStart"/>
+      <w:r>
+        <w:t xml:space="preserve">, </w:t>
+      </w:r>
+      <w:proofErr w:type="gramEnd"/>
       <m:oMath>
         <m:sSub>
           <m:sSubPr>
@@ -6055,38 +6714,48 @@
       <w:pPr>
         <w:pStyle w:val="Heading1"/>
       </w:pPr>
-      <w:bookmarkStart w:id="14" w:name="_Toc452973761"/>
+      <w:bookmarkStart w:id="15" w:name="_Toc452973761"/>
       <w:r>
         <w:t>4.4 Analysis</w:t>
-      </w:r>
-      <w:bookmarkEnd w:id="14"/>
-    </w:p>
-    <w:p>
-      <w:pPr>
-        <w:pStyle w:val="Heading2"/>
-      </w:pPr>
-      <w:bookmarkStart w:id="15" w:name="_Toc452973762"/>
-      <w:r>
-        <w:t xml:space="preserve">4.4.1 </w:t>
-      </w:r>
-      <w:r>
-        <w:t xml:space="preserve">Difference in </w:t>
-      </w:r>
-      <w:r>
-        <w:t>Scalar Retrievals using a Scalar or Vector M</w:t>
-      </w:r>
-      <w:r>
-        <w:t>odel</w:t>
       </w:r>
       <w:bookmarkEnd w:id="15"/>
     </w:p>
     <w:p>
       <w:pPr>
+        <w:pStyle w:val="Heading2"/>
+      </w:pPr>
+      <w:bookmarkStart w:id="16" w:name="_Toc452973762"/>
+      <w:r>
+        <w:t xml:space="preserve">4.4.1 </w:t>
+      </w:r>
+      <w:r>
+        <w:t xml:space="preserve">Difference in </w:t>
+      </w:r>
+      <w:r>
+        <w:t>Scalar Retrievals using a Scalar or Vector M</w:t>
+      </w:r>
+      <w:r>
+        <w:t>odel</w:t>
+      </w:r>
+      <w:bookmarkEnd w:id="16"/>
+    </w:p>
+    <w:p>
+      <w:pPr>
         <w:pStyle w:val="BodyText"/>
         <w:jc w:val="both"/>
       </w:pPr>
       <w:r>
-        <w:t xml:space="preserve">First, we investigate if there is any significant difference between the use of the scalar radiance and the total radiance for retrievals on measurements of the total radiance. As mentioned above, retrieval algorithms for current limb scatter data sets such as OSIRIS and SCIAMACHY use a scalar radiative transfer model with general success; however, as the total radiance is not strictly equal to the scalar radiance, this may lead to biases in the retrieved extinction profile under certain scenarios. Accounting for the vector component in the model alters the overall total radiance from the scalar solution due to multiple scattering interactions between the various polarization states of each successive order of scattering. </w:t>
+        <w:t xml:space="preserve">First, we investigate if there is any significant difference between the use of the scalar radiance and the total radiance for retrievals on measurements of the total radiance. As mentioned above, retrieval algorithms for current limb scatter data sets such as OSIRIS and SCIAMACHY use a scalar radiative transfer model with general success; however, as the total radiance is not </w:t>
+      </w:r>
+      <w:r>
+        <w:t>generally</w:t>
+      </w:r>
+      <w:r>
+        <w:t xml:space="preserve"> equal to the scalar radiance, this may lead to biases in the retrieved extinction profile under certain scenarios. Accounting for the vector component in the model alters the overall total </w:t>
+      </w:r>
+      <w:r>
+        <w:lastRenderedPageBreak/>
+        <w:t xml:space="preserve">radiance from the scalar solution due to multiple scattering interactions between the various polarization states of each successive order of scattering. </w:t>
       </w:r>
     </w:p>
     <w:p>
@@ -6156,8 +6825,8 @@
         <w:pStyle w:val="Caption"/>
         <w:jc w:val="both"/>
       </w:pPr>
-      <w:bookmarkStart w:id="16" w:name="_Ref452731251"/>
-      <w:bookmarkStart w:id="17" w:name="_Toc452973889"/>
+      <w:bookmarkStart w:id="17" w:name="_Ref452731251"/>
+      <w:bookmarkStart w:id="18" w:name="_Toc452973889"/>
       <w:r>
         <w:rPr>
           <w:b/>
@@ -6195,12 +6864,20 @@
         </w:rPr>
         <w:fldChar w:fldCharType="end"/>
       </w:r>
-      <w:bookmarkEnd w:id="16"/>
+      <w:bookmarkEnd w:id="17"/>
       <w:r>
         <w:t xml:space="preserve">: </w:t>
       </w:r>
       <w:r>
-        <w:t xml:space="preserve">Percent differences between the vector retrieved aerosol extinction profiles and the scalar retrieval from simulated total radiance measurements. Each column represents a different particle size distribution (see </w:t>
+        <w:t xml:space="preserve">Percent differences between the </w:t>
+      </w:r>
+      <w:proofErr w:type="gramStart"/>
+      <w:r>
+        <w:t>vector</w:t>
+      </w:r>
+      <w:proofErr w:type="gramEnd"/>
+      <w:r>
+        <w:t xml:space="preserve"> retrieved aerosol extinction profiles and the scalar retrieval from simulated total radiance measurements. Each column represents a different particle size distribution (see </w:t>
       </w:r>
       <w:r>
         <w:fldChar w:fldCharType="begin"/>
@@ -6220,7 +6897,7 @@
       <w:r>
         <w:t>).</w:t>
       </w:r>
-      <w:bookmarkEnd w:id="17"/>
+      <w:bookmarkEnd w:id="18"/>
     </w:p>
     <w:p/>
     <w:p>
@@ -6229,7 +6906,13 @@
         <w:jc w:val="both"/>
       </w:pPr>
       <w:r>
-        <w:t xml:space="preserve">The total radiance was simulated with SASKTRAN in vector mode for the full set of wavelengths and viewing geometries, and for the range of aerosol loading scenarios. These were used as input measurements to the retrieval algorithm, which was then performed using both the scalar and vector models. A case-by-case comparison between the retrieved extinctions for the scalar and vector models was performed using a simple percentage difference at each retrieved altitude a can be seen as the grey lines in </w:t>
+        <w:t>The total radiance was simulated with SASKTRAN</w:t>
+      </w:r>
+      <w:r>
+        <w:t>-HR</w:t>
+      </w:r>
+      <w:r>
+        <w:t xml:space="preserve"> in vector mode for the full set of wavelengths and viewing geometries, and for the range of aerosol loading scenarios. These were used as input measurements to the retrieval algorithm, which was then performed using both the scalar and vector models. A case-by-case comparison between the retrieved extinctions for the scalar and vector models was performed using a simple percentage difference at each retrieved altitude a can be seen as the grey lines in </w:t>
       </w:r>
       <w:r>
         <w:fldChar w:fldCharType="begin"/>
@@ -6265,8 +6948,29 @@
         <w:fldChar w:fldCharType="end"/>
       </w:r>
       <w:r>
-        <w:t xml:space="preserve">, show that across all wavelengths, the mean percent difference is less than 2% from 15 to 37 km. A small number of outlier cases occur where the difference between the retrievals is greater than 7%. All of these cases occur for back scatter geometries and short wavelengths. The reason for this discrepancy is not well understood, although it certainly arises from the differences between the scalar and total radiance due to polarization interactions from the relatively larger contribution of multiply scattered light at shorter wavelengths. Generally, however, any differences between the use of the scalar and vector model for the retrieval are negligible. In fact, any form of discrepancy essentially vanishes for wavelengths past 1000 nm. Since the use of the vector model can increase calculation times by a factor of at least two, it is certainly justifiable to use the scalar model for the overwhelming majority of scenarios. For the rest of the work presented, any reference to the radiance will only refer to the total radiance, </w:t>
-      </w:r>
+        <w:t xml:space="preserve">, show that across all wavelengths, the mean percent difference is less than 2% from 15 to 37 km. </w:t>
+      </w:r>
+      <w:r>
+        <w:t xml:space="preserve">It should be noted that some of the differences between the two models are removed due to the height altitude </w:t>
+      </w:r>
+      <w:r>
+        <w:lastRenderedPageBreak/>
+        <w:t xml:space="preserve">normalization in the retrieval. </w:t>
+      </w:r>
+      <w:r>
+        <w:t xml:space="preserve">A small number of outlier cases occur where the difference between the retrievals is greater than 7%. All of these cases occur for back scatter geometries and short wavelengths. The reason for this discrepancy is not well understood, although it certainly arises from the differences between the scalar and total radiance due to polarization interactions from the relatively larger contribution of multiply scattered light at shorter wavelengths. </w:t>
+      </w:r>
+      <w:r>
+        <w:t xml:space="preserve">Possibly due to the reduced sensitivity to aerosol in the back scatter geometries. </w:t>
+      </w:r>
+      <w:r>
+        <w:t>Generally, however, any differences between the use of the scalar and vector model for the retrieval are negligible. In fact, any form of discrepancy essentially vanishes for wavelengths past 1000 nm. Since the use of the vector model can increase calculation times by a factor of at least two, it is certainly justifiable to use the scalar model for the overwhelming majority of scenarios. For the rest of the work presented, any reference to the radiance will only refer to the total radiance</w:t>
+      </w:r>
+      <w:proofErr w:type="gramStart"/>
+      <w:r>
+        <w:t xml:space="preserve">, </w:t>
+      </w:r>
+      <w:proofErr w:type="gramEnd"/>
       <m:oMath>
         <m:r>
           <w:rPr>
@@ -6283,11 +6987,11 @@
       <w:pPr>
         <w:pStyle w:val="Heading2"/>
       </w:pPr>
-      <w:bookmarkStart w:id="18" w:name="_Toc452973763"/>
+      <w:bookmarkStart w:id="19" w:name="_Toc452973763"/>
       <w:r>
         <w:t>4.4.2 Fraction of Limb Signal due to Aerosol</w:t>
       </w:r>
-      <w:bookmarkEnd w:id="18"/>
+      <w:bookmarkEnd w:id="19"/>
     </w:p>
     <w:p>
       <w:pPr>
@@ -6295,7 +6999,13 @@
         <w:jc w:val="both"/>
       </w:pPr>
       <w:r>
-        <w:t xml:space="preserve">For a typical background aerosol state, the fractional contribution to the total limb radiance from aerosol was calculated from modelled radiances over a series of stratospheric tangent altitudes using the background aerosol profile and particle size distribution #1, given in </w:t>
+        <w:t>For a typical background aerosol state, the fractional contribution to the total limb radiance from aerosol was calculated from modelled radiances over a series of stratospheric tangent altitudes using the background aerosol profile and particle size distr</w:t>
+      </w:r>
+      <w:r>
+        <w:t xml:space="preserve">ibution </w:t>
+      </w:r>
+      <w:r>
+        <w:t xml:space="preserve">1, given in </w:t>
       </w:r>
       <w:r>
         <w:fldChar w:fldCharType="begin"/>
@@ -6349,7 +7059,13 @@
         <w:t>o</w:t>
       </w:r>
       <w:r>
-        <w:t xml:space="preserve">, and the albedo is 0.  The top of </w:t>
+        <w:t xml:space="preserve">, and the albedo is </w:t>
+      </w:r>
+      <w:r>
+        <w:t>set to 0 to remove depolarization from the Lambertian Earth</w:t>
+      </w:r>
+      <w:r>
+        <w:t xml:space="preserve">.  The top of </w:t>
       </w:r>
       <w:r>
         <w:fldChar w:fldCharType="begin"/>
@@ -6367,7 +7083,29 @@
         <w:fldChar w:fldCharType="end"/>
       </w:r>
       <w:r>
-        <w:t xml:space="preserve"> shows the percentage of signal that is contributed to aerosol for both horizontal and vertical linear polarizations. As can be seen from the bottom of </w:t>
+        <w:t xml:space="preserve"> shows the percentage of signal that is </w:t>
+      </w:r>
+      <w:r>
+        <w:t>attributed</w:t>
+      </w:r>
+      <w:r>
+        <w:t xml:space="preserve"> to aerosol for both horizontal and vertical linear polarizations</w:t>
+      </w:r>
+      <w:proofErr w:type="gramStart"/>
+      <w:r>
+        <w:t xml:space="preserve">, </w:t>
+      </w:r>
+      <w:proofErr w:type="gramEnd"/>
+      <m:oMath>
+        <m:r>
+          <w:rPr>
+            <w:rFonts w:ascii="Cambria Math" w:hAnsi="Cambria Math"/>
+          </w:rPr>
+          <m:t>δ</m:t>
+        </m:r>
+      </m:oMath>
+      <w:r>
+        <w:t xml:space="preserve">. As can be seen from the bottom of </w:t>
       </w:r>
       <w:r>
         <w:fldChar w:fldCharType="begin"/>
@@ -6385,7 +7123,100 @@
         <w:fldChar w:fldCharType="end"/>
       </w:r>
       <w:r>
-        <w:t>, most of the change in the aerosol fraction of the polarized limb signal compared to the total radiance occurs for wavelengths between 500-1000 nm. At these wavelengths the horizontal polarization has a smaller fraction of signal due to aerosol and the vertical polarization has a larger fraction due to aerosol.  Overall the change is small and essentially limited to less than 10%.</w:t>
+        <w:t xml:space="preserve">, most of the change in the aerosol fraction of the polarized limb signal compared to the total </w:t>
+      </w:r>
+      <w:r>
+        <w:t>radiance (i.e</w:t>
+      </w:r>
+      <w:proofErr w:type="gramStart"/>
+      <w:r>
+        <w:t xml:space="preserve">. </w:t>
+      </w:r>
+      <w:proofErr w:type="gramEnd"/>
+      <m:oMath>
+        <m:r>
+          <m:rPr>
+            <m:sty m:val="p"/>
+          </m:rPr>
+          <w:rPr>
+            <w:rFonts w:ascii="Cambria Math" w:hAnsi="Cambria Math"/>
+          </w:rPr>
+          <m:t>Δ</m:t>
+        </m:r>
+        <m:r>
+          <w:rPr>
+            <w:rFonts w:ascii="Cambria Math" w:hAnsi="Cambria Math"/>
+          </w:rPr>
+          <m:t>δ=</m:t>
+        </m:r>
+        <m:sSub>
+          <m:sSubPr>
+            <m:ctrlPr>
+              <w:rPr>
+                <w:rFonts w:ascii="Cambria Math" w:hAnsi="Cambria Math"/>
+                <w:i/>
+              </w:rPr>
+            </m:ctrlPr>
+          </m:sSubPr>
+          <m:e>
+            <m:r>
+              <w:rPr>
+                <w:rFonts w:ascii="Cambria Math" w:hAnsi="Cambria Math"/>
+              </w:rPr>
+              <m:t>δ</m:t>
+            </m:r>
+          </m:e>
+          <m:sub>
+            <m:r>
+              <w:rPr>
+                <w:rFonts w:ascii="Cambria Math" w:hAnsi="Cambria Math"/>
+              </w:rPr>
+              <m:t>tot</m:t>
+            </m:r>
+          </m:sub>
+        </m:sSub>
+        <m:r>
+          <w:rPr>
+            <w:rFonts w:ascii="Cambria Math" w:hAnsi="Cambria Math"/>
+          </w:rPr>
+          <m:t>-</m:t>
+        </m:r>
+        <m:sSub>
+          <m:sSubPr>
+            <m:ctrlPr>
+              <w:rPr>
+                <w:rFonts w:ascii="Cambria Math" w:hAnsi="Cambria Math"/>
+                <w:i/>
+              </w:rPr>
+            </m:ctrlPr>
+          </m:sSubPr>
+          <m:e>
+            <m:r>
+              <w:rPr>
+                <w:rFonts w:ascii="Cambria Math" w:hAnsi="Cambria Math"/>
+              </w:rPr>
+              <m:t>δ</m:t>
+            </m:r>
+          </m:e>
+          <m:sub>
+            <m:r>
+              <w:rPr>
+                <w:rFonts w:ascii="Cambria Math" w:hAnsi="Cambria Math"/>
+              </w:rPr>
+              <m:t>pol</m:t>
+            </m:r>
+          </m:sub>
+        </m:sSub>
+      </m:oMath>
+      <w:r>
+        <w:t>)</w:t>
+      </w:r>
+      <w:r>
+        <w:t xml:space="preserve"> occurs for wavelengths between 500-1000 nm. At these wavelengths the horizontal polarization has a smaller fraction of signal due to aerosol and the </w:t>
+      </w:r>
+      <w:r>
+        <w:lastRenderedPageBreak/>
+        <w:t>vertical polarization has a larger fraction due to aerosol.  Overall the change is small and essentially limited to less than 10%.</w:t>
       </w:r>
     </w:p>
     <w:p>
@@ -6401,10 +7232,10 @@
           <w:lang w:val="en-CA" w:eastAsia="en-CA"/>
         </w:rPr>
         <w:drawing>
-          <wp:inline distT="0" distB="0" distL="0" distR="0" wp14:anchorId="25ADAD4F" wp14:editId="12DE70AA">
-            <wp:extent cx="5943600" cy="4429125"/>
-            <wp:effectExtent l="0" t="0" r="0" b="9525"/>
-            <wp:docPr id="41" name="Picture 41" descr="C:\Users\bje035\Documents\GitHub\Thesis\Figures\4-4-WavelengthVsAltitude.png"/>
+          <wp:inline distT="0" distB="0" distL="0" distR="0" wp14:anchorId="0613ECC1" wp14:editId="456E651B">
+            <wp:extent cx="5939790" cy="4432935"/>
+            <wp:effectExtent l="0" t="0" r="3810" b="5715"/>
+            <wp:docPr id="3" name="Picture 3" descr="C:\Users\bje035\Documents\MATLAB\ALI\ThesisFigures\4-4-WavelengthVsAltitude\4-4-WavelengthVsAltitude.png"/>
             <wp:cNvGraphicFramePr>
               <a:graphicFrameLocks xmlns:a="http://schemas.openxmlformats.org/drawingml/2006/main" noChangeAspect="1"/>
             </wp:cNvGraphicFramePr>
@@ -6412,7 +7243,7 @@
               <a:graphicData uri="http://schemas.openxmlformats.org/drawingml/2006/picture">
                 <pic:pic xmlns:pic="http://schemas.openxmlformats.org/drawingml/2006/picture">
                   <pic:nvPicPr>
-                    <pic:cNvPr id="0" name="Picture 4" descr="C:\Users\bje035\Documents\GitHub\Thesis\Figures\4-4-WavelengthVsAltitude.png"/>
+                    <pic:cNvPr id="0" name="Picture 3" descr="C:\Users\bje035\Documents\MATLAB\ALI\ThesisFigures\4-4-WavelengthVsAltitude\4-4-WavelengthVsAltitude.png"/>
                     <pic:cNvPicPr>
                       <a:picLocks noChangeAspect="1" noChangeArrowheads="1"/>
                     </pic:cNvPicPr>
@@ -6433,7 +7264,7 @@
                   <pic:spPr bwMode="auto">
                     <a:xfrm>
                       <a:off x="0" y="0"/>
-                      <a:ext cx="5943600" cy="4429125"/>
+                      <a:ext cx="5939790" cy="4432935"/>
                     </a:xfrm>
                     <a:prstGeom prst="rect">
                       <a:avLst/>
@@ -6455,8 +7286,8 @@
         <w:pStyle w:val="Caption"/>
         <w:jc w:val="both"/>
       </w:pPr>
-      <w:bookmarkStart w:id="19" w:name="_Ref452732145"/>
-      <w:bookmarkStart w:id="20" w:name="_Toc452973890"/>
+      <w:bookmarkStart w:id="20" w:name="_Ref452732145"/>
+      <w:bookmarkStart w:id="21" w:name="_Toc452973890"/>
       <w:r>
         <w:rPr>
           <w:b/>
@@ -6494,9 +7325,51 @@
         </w:rPr>
         <w:fldChar w:fldCharType="end"/>
       </w:r>
-      <w:bookmarkEnd w:id="19"/>
-      <w:r>
-        <w:t>: (Top) For a horizontal (left) or vertical (right) linear polarization the percent of the signal that is attributed to aerosol. (Bottom) The change in the fraction of the limb signal due to aerosol when compared to the total radiance for the horizontal (left) and vertical (right) polarization.  The simulation uses a geometry of SZA=45</w:t>
+      <w:bookmarkEnd w:id="20"/>
+      <w:r>
+        <w:t>: (Top) For a horizontal (left) or vertical (right) linear polarization the percent of the signal that is attributed to aerosol</w:t>
+      </w:r>
+      <w:proofErr w:type="gramStart"/>
+      <w:r>
+        <w:t xml:space="preserve">, </w:t>
+      </w:r>
+      <w:proofErr w:type="gramEnd"/>
+      <m:oMath>
+        <m:r>
+          <w:rPr>
+            <w:rFonts w:ascii="Cambria Math" w:hAnsi="Cambria Math"/>
+          </w:rPr>
+          <m:t>δ</m:t>
+        </m:r>
+      </m:oMath>
+      <w:r>
+        <w:t>. (Bottom) The change in the fraction of the limb signal due to aerosol when compared to the total radiance for the horizontal (left) and vertical (right) polarization</w:t>
+      </w:r>
+      <w:r>
+        <w:t xml:space="preserve"> (</w:t>
+      </w:r>
+      <m:oMath>
+        <m:r>
+          <m:rPr>
+            <m:sty m:val="p"/>
+          </m:rPr>
+          <w:rPr>
+            <w:rFonts w:ascii="Cambria Math" w:hAnsi="Cambria Math"/>
+          </w:rPr>
+          <m:t>Δ</m:t>
+        </m:r>
+        <m:r>
+          <w:rPr>
+            <w:rFonts w:ascii="Cambria Math" w:hAnsi="Cambria Math"/>
+          </w:rPr>
+          <m:t>δ</m:t>
+        </m:r>
+      </m:oMath>
+      <w:r>
+        <w:t xml:space="preserve">).  </w:t>
+      </w:r>
+      <w:r>
+        <w:t>The simulation uses a geometry of SZA=45</w:t>
       </w:r>
       <w:r>
         <w:rPr>
@@ -6514,9 +7387,18 @@
         <w:t>o</w:t>
       </w:r>
       <w:r>
-        <w:t>, with the albedo being 0 and the aerosol state the background profile with particle size distribution #1.</w:t>
-      </w:r>
-      <w:bookmarkEnd w:id="20"/>
+        <w:t>, with the albedo being 0 and the aerosol state the background profile w</w:t>
+      </w:r>
+      <w:r>
+        <w:t xml:space="preserve">ith particle size distribution </w:t>
+      </w:r>
+      <w:r>
+        <w:t>1.</w:t>
+      </w:r>
+      <w:bookmarkEnd w:id="21"/>
+      <w:r>
+        <w:t xml:space="preserve"> Take note the red-blue scale is non-symmetric.</w:t>
+      </w:r>
     </w:p>
     <w:p/>
     <w:p>
@@ -6531,6 +7413,7 @@
           <w:noProof/>
           <w:lang w:val="en-CA" w:eastAsia="en-CA"/>
         </w:rPr>
+        <w:lastRenderedPageBreak/>
         <w:drawing>
           <wp:inline distT="0" distB="0" distL="0" distR="0" wp14:anchorId="7A94EFBD" wp14:editId="3EBE1887">
             <wp:extent cx="5943600" cy="5095875"/>
@@ -6586,8 +7469,8 @@
         <w:pStyle w:val="Caption"/>
         <w:jc w:val="both"/>
       </w:pPr>
-      <w:bookmarkStart w:id="21" w:name="_Ref452732357"/>
-      <w:bookmarkStart w:id="22" w:name="_Toc452973891"/>
+      <w:bookmarkStart w:id="22" w:name="_Ref452732357"/>
+      <w:bookmarkStart w:id="23" w:name="_Toc452973891"/>
       <w:r>
         <w:rPr>
           <w:b/>
@@ -6625,17 +7508,16 @@
         </w:rPr>
         <w:fldChar w:fldCharType="end"/>
       </w:r>
-      <w:bookmarkEnd w:id="21"/>
+      <w:bookmarkEnd w:id="22"/>
       <w:r>
         <w:t>: Dependence of the fraction of the limb spectra due to aerosol on solar scattering angle (left panels) for total radiance (top), horizontal polarization (middle) and vertical polarization (bottom), and the magnitude of the radiance for each case (right panels). Note the low signal near SSA of 90 degrees for the vertical polarization which would be problematic for terminator orbits.</w:t>
       </w:r>
-      <w:bookmarkEnd w:id="22"/>
+      <w:bookmarkEnd w:id="23"/>
     </w:p>
     <w:p/>
     <w:p>
       <w:pPr>
         <w:pStyle w:val="BodyText"/>
-        <w:ind w:firstLine="0"/>
         <w:jc w:val="both"/>
       </w:pPr>
       <w:r>
@@ -6657,8 +7539,13 @@
         <w:fldChar w:fldCharType="end"/>
       </w:r>
       <w:r>
-        <w:t xml:space="preserve"> shows the fraction of limb signal due to aerosol for the total radiance, and both orientations of the linearly polarized radiance.  This calculation was performed for 15 km tangent altitude, and other stratospheric tangent altitudes show very similar patterns. An important difference is noted between the forward and back scattering geometries. Remembering the horizontal polarization is given by </w:t>
-      </w:r>
+        <w:t xml:space="preserve"> shows the fraction of limb signal due to aerosol for the total radiance, and both orientations of the linearly polarized radiance.  This calculation was performed for 15 km tangent altitude, and other stratospheric tangent altitudes show very similar patterns. An important difference is noted between the forward and back scattering geometries. Remembering the horizontal polarization is given </w:t>
+      </w:r>
+      <w:proofErr w:type="gramStart"/>
+      <w:r>
+        <w:t xml:space="preserve">by </w:t>
+      </w:r>
+      <w:proofErr w:type="gramEnd"/>
       <m:oMath>
         <m:r>
           <w:rPr>
@@ -6668,8 +7555,17 @@
         </m:r>
       </m:oMath>
       <w:r>
-        <w:t xml:space="preserve">, the total and horizontal polarization cases have a similar dependence on viewing geometry, with the strongest aerosol signal from long wavelengths in the forward scatter direction. The vertical polarization, given by </w:t>
-      </w:r>
+        <w:t xml:space="preserve">, the total and horizontal polarization cases have a </w:t>
+      </w:r>
+      <w:r>
+        <w:lastRenderedPageBreak/>
+        <w:t xml:space="preserve">similar dependence on viewing geometry, with the strongest aerosol signal from long wavelengths in the forward scatter direction. The vertical polarization, given </w:t>
+      </w:r>
+      <w:proofErr w:type="gramStart"/>
+      <w:r>
+        <w:t xml:space="preserve">by </w:t>
+      </w:r>
+      <w:proofErr w:type="gramEnd"/>
       <m:oMath>
         <m:r>
           <w:rPr>
@@ -6700,7 +7596,13 @@
         <w:t xml:space="preserve"> </w:t>
       </w:r>
       <w:r>
-        <w:t xml:space="preserve">taking note that the high end of the scale is saturated to emphasize the smaller values.  It is important to note that the vertical polarization has a very low magnitude at scattering angles near 90 degrees. This makes this combination of viewing geometry and polarization very difficult to use reliably. </w:t>
+        <w:t>taking note that the high end of the scale is saturated to emphasize the smaller values.  It is important to note that the vertical polarization has a very low magnitude at scattering angles near 90 degrees</w:t>
+      </w:r>
+      <w:r>
+        <w:t>, making vertically polarized measurements in this geometry particularly susceptible to signal-to-noise problems</w:t>
+      </w:r>
+      <w:r>
+        <w:t xml:space="preserve">. </w:t>
       </w:r>
     </w:p>
     <w:p>
@@ -6709,7 +7611,34 @@
         <w:jc w:val="both"/>
       </w:pPr>
       <w:r>
-        <w:t>We performed these same calculations for the full range of SZAs and found that the SZA only effects the fraction of the signal due to aerosol by less than 1%.  Also, when the albedo is changed from 0 to 1, the aerosol signal decreases for all polarizations and wavelengths thus reducing overall sensitivity to aerosol as albedo increases in all cases. Note, however, that the SASKTRAN-HR model assumes that all ground reflection is randomly polarized; the addition of a BRDF model may change the sensitivity to aerosol with higher albedo.</w:t>
+        <w:t>T</w:t>
+      </w:r>
+      <w:r>
+        <w:t xml:space="preserve">hese same calculations </w:t>
+      </w:r>
+      <w:r>
+        <w:t xml:space="preserve">were performed </w:t>
+      </w:r>
+      <w:r>
+        <w:t xml:space="preserve">for the full range of SZAs and found that the SZA </w:t>
+      </w:r>
+      <w:r>
+        <w:t>a</w:t>
+      </w:r>
+      <w:r>
+        <w:t xml:space="preserve">ffects the fraction of the signal due to aerosol by </w:t>
+      </w:r>
+      <w:r>
+        <w:t xml:space="preserve">only </w:t>
+      </w:r>
+      <w:r>
+        <w:t xml:space="preserve">less than 1%.  Also, when the albedo is changed from 0 to 1, the aerosol signal decreases for all polarizations and wavelengths thus reducing overall sensitivity to aerosol as albedo increases in all cases. Note, however, that the SASKTRAN-HR model assumes that all ground reflection is randomly polarized; the addition of a </w:t>
+      </w:r>
+      <w:r>
+        <w:t xml:space="preserve">polarized </w:t>
+      </w:r>
+      <w:r>
+        <w:t>BRDF model may change the sensitivity to aerosol with higher albedo.</w:t>
       </w:r>
     </w:p>
     <w:p>
@@ -6720,12 +7649,14 @@
       <w:r>
         <w:t>This same analysis was also performed for two other additional polarization orientations, the +45 degree and -45 degree linear polarizations (</w:t>
       </w:r>
+      <w:proofErr w:type="spellStart"/>
       <w:r>
         <w:rPr>
           <w:i/>
         </w:rPr>
         <w:t>i.e</w:t>
       </w:r>
+      <w:proofErr w:type="spellEnd"/>
       <w:r>
         <w:t xml:space="preserve"> </w:t>
       </w:r>
@@ -6738,8 +7669,13 @@
         </m:r>
       </m:oMath>
       <w:r>
-        <w:t xml:space="preserve"> and </w:t>
-      </w:r>
+        <w:t xml:space="preserve"> </w:t>
+      </w:r>
+      <w:proofErr w:type="gramStart"/>
+      <w:r>
+        <w:t xml:space="preserve">and </w:t>
+      </w:r>
+      <w:proofErr w:type="gramEnd"/>
       <m:oMath>
         <m:r>
           <w:rPr>
@@ -6749,7 +7685,15 @@
         </m:r>
       </m:oMath>
       <w:r>
-        <w:t>) to investigate sensitivity to aerosol. It was found that these two polarization orientations had similar aerosol contribution to the total radiance case with approximately a loss of a third of the overall signal.</w:t>
+        <w:t>) to i</w:t>
+      </w:r>
+      <w:proofErr w:type="spellStart"/>
+      <w:r>
+        <w:t>nvestigate</w:t>
+      </w:r>
+      <w:proofErr w:type="spellEnd"/>
+      <w:r>
+        <w:t xml:space="preserve"> sensitivity to aerosol. It was found that these two polarization orientations had similar aerosol contribution to the total radiance case with approximately a loss of a third of the overall signal.</w:t>
       </w:r>
     </w:p>
     <w:p>
@@ -6758,7 +7702,11 @@
         <w:jc w:val="both"/>
       </w:pPr>
       <w:r>
-        <w:t xml:space="preserve">In general, the contribution to the limb radiance from aerosol for the horizontally polarized and total radiance cases is approximately the same. The vertical polarization has more asymmetry in aerosol signal between forward and back scattering geometries with very low signal magnitude near 90 degrees scattering angle. Given that essentially all low earth orbit scenarios will cover forward and backward scattering angles, including 90 degrees scattering angle, it is clear that the horizontal orientation overall shows a more favorable response to aerosol.   This is particularly true for a terminator orbit such as that for OSIRIS. </w:t>
+        <w:t xml:space="preserve">In general, the contribution to the limb radiance from aerosol for the horizontally polarized and total radiance cases is approximately the same. The vertical polarization has more asymmetry in aerosol signal between forward and back scattering geometries with very low signal magnitude near 90 degrees scattering angle. Given that essentially all low earth orbit scenarios will cover </w:t>
+      </w:r>
+      <w:r>
+        <w:lastRenderedPageBreak/>
+        <w:t xml:space="preserve">forward and backward scattering angles, including 90 degrees scattering angle, it is clear that the horizontal orientation overall shows a more favorable response to aerosol.   This is particularly true for a terminator orbit such as that for OSIRIS. </w:t>
       </w:r>
     </w:p>
     <w:p>
@@ -6828,8 +7776,8 @@
         <w:pStyle w:val="Caption"/>
         <w:jc w:val="both"/>
       </w:pPr>
-      <w:bookmarkStart w:id="23" w:name="_Ref452732605"/>
-      <w:bookmarkStart w:id="24" w:name="_Toc452973892"/>
+      <w:bookmarkStart w:id="24" w:name="_Ref452732605"/>
+      <w:bookmarkStart w:id="25" w:name="_Toc452973892"/>
       <w:r>
         <w:rPr>
           <w:b/>
@@ -6867,11 +7815,11 @@
         </w:rPr>
         <w:fldChar w:fldCharType="end"/>
       </w:r>
-      <w:bookmarkEnd w:id="23"/>
+      <w:bookmarkEnd w:id="24"/>
       <w:r>
         <w:t>: The ratio of the linearly polarized radiance to the total radiance for horizontal (left) and vertical (right) orientations. Note that the scale for each plot is different. The simulation was performed with a SSA of 60 degrees with volcanic aerosol loading for a tangent altitude of 20 km.</w:t>
       </w:r>
-      <w:bookmarkEnd w:id="24"/>
+      <w:bookmarkEnd w:id="25"/>
     </w:p>
     <w:p/>
     <w:p>
@@ -6907,7 +7855,11 @@
         <w:t>o</w:t>
       </w:r>
       <w:r>
-        <w:t xml:space="preserve">, the horizontal polarization encompasses a large fraction of the total radiance resulting in signals of 80-95% of the total. Across the full parameter space of viewing geometries, wavelengths, and aerosol loading scenarios, the magnitude of the horizontal polarization is on average 60-70% of the total radiance.  </w:t>
+        <w:t xml:space="preserve">, the horizontal polarization encompasses a large fraction of the total radiance resulting in signals of 80-95% of the total. Across the full parameter space of viewing geometries, </w:t>
+      </w:r>
+      <w:r>
+        <w:lastRenderedPageBreak/>
+        <w:t xml:space="preserve">wavelengths, and aerosol loading scenarios, the magnitude of the horizontal polarization is on average 60-70% of the total radiance.  </w:t>
       </w:r>
     </w:p>
     <w:p>
@@ -6925,7 +7877,13 @@
         <w:t>o</w:t>
       </w:r>
       <w:r>
-        <w:t xml:space="preserve"> the limb radiance is almost fully horizontally polarized and the vertically polarized signal is only 5-20% of the total. On average across the entire parameter space, the vertical polarization is on 30-40% of the total signal.</w:t>
+        <w:t xml:space="preserve"> the limb radiance is almost fully horizontally polarized and the vertically polarized signal is only 5-20% of the total. On average across the entire parameter space, the vertical polarization </w:t>
+      </w:r>
+      <w:r>
+        <w:t>component typically accounts for</w:t>
+      </w:r>
+      <w:r>
+        <w:t xml:space="preserve"> 30-40% of the total signal.</w:t>
       </w:r>
     </w:p>
     <w:p>
@@ -6934,18 +7892,30 @@
         <w:jc w:val="both"/>
       </w:pPr>
       <w:r>
-        <w:t xml:space="preserve">It is clear from this relatively simplistic analysis of the aerosol signal in polarized limb radiance that there are trade-offs between viewing geometries and polarization orientation, and changing sensitivity across the spectral range.  While there is not an overwhelming case to be made for one particular option over the wide range of scenarios that can be considered, the overall response of the horizontally polarized radiance is essentially similar to the total radiance, but with somewhat reduced magnitude that can most likely be mitigated through instrument design considerations.  The vertical polarization has much more widely varying sensitivity to aerosol with very low signal levels near 90 degrees scattering angle, and is a much more challenging choice in terms of instrument performance for aerosol measurements. </w:t>
+        <w:t xml:space="preserve">It is clear from this relatively simplistic analysis of the aerosol signal in polarized limb radiance that there are trade-offs between viewing geometries and </w:t>
+      </w:r>
+      <w:r>
+        <w:t xml:space="preserve">instrument </w:t>
+      </w:r>
+      <w:r>
+        <w:t xml:space="preserve">polarization </w:t>
+      </w:r>
+      <w:r>
+        <w:t>sensitivity</w:t>
+      </w:r>
+      <w:r>
+        <w:t xml:space="preserve">, and changing sensitivity across the spectral range.  While there is not an overwhelming case to be made for one particular option over the wide range of scenarios that can be considered, the overall response of the horizontally polarized radiance is essentially similar to the total radiance, but with somewhat reduced magnitude that can most likely be mitigated through instrument design considerations.  The vertical polarization has much more widely varying sensitivity to aerosol with very low signal levels near 90 degrees scattering angle, and is a much more challenging choice in terms of instrument performance for aerosol measurements. </w:t>
       </w:r>
     </w:p>
     <w:p>
       <w:pPr>
         <w:pStyle w:val="Heading2"/>
       </w:pPr>
-      <w:bookmarkStart w:id="25" w:name="_Toc452973764"/>
+      <w:bookmarkStart w:id="26" w:name="_Toc452973764"/>
       <w:r>
         <w:t>4.4.3 Potential for Retrieval Bias</w:t>
       </w:r>
-      <w:bookmarkEnd w:id="25"/>
+      <w:bookmarkEnd w:id="26"/>
     </w:p>
     <w:p>
       <w:pPr>
@@ -6962,13 +7932,22 @@
         <w:jc w:val="both"/>
       </w:pPr>
       <w:r>
+        <w:lastRenderedPageBreak/>
         <w:t>We explore the potential of an effect of polarization on the bias in retrieved extinction caused by uncertainty in the assumed particle size distribution. The set of radiances for all cases across the parameter space were again used as simulated input measurements to the retrieval algorithm.  This time, retrievals were performed on the horizontally polarized radiance, the vertically polarized radiance, and the total radiance.  The radiance calculations in the iterations of the retrieval were set to match the polarization states of the input radiance, but the total solution was used to approximate the total radiance.  In all cases, the retrieval was performed using an assumed particle size distribution, which was log-normal with a mode radius and width of 0.08 µm and 1.6 respectively.  Note that this assumed size distribution is different than all four of the size distributions used as the “true” state for the simulated input radiances.  For the total radiance case, this uncertainty is well known to cause biases of up to 20-30% in retrieved extinction (</w:t>
       </w:r>
+      <w:proofErr w:type="spellStart"/>
       <w:r>
         <w:rPr>
           <w:i/>
         </w:rPr>
-        <w:t>Rieger et al.</w:t>
+        <w:t>Rieger</w:t>
+      </w:r>
+      <w:proofErr w:type="spellEnd"/>
+      <w:r>
+        <w:rPr>
+          <w:i/>
+        </w:rPr>
+        <w:t> et al.</w:t>
       </w:r>
       <w:r>
         <w:t xml:space="preserve">, 2014). A summary of the differences between the retrieved and true aerosol extinction for 750 nm and 20 km altitude is shown in </w:t>
@@ -7034,6 +8013,7 @@
           <w:noProof/>
           <w:lang w:val="en-CA" w:eastAsia="en-CA"/>
         </w:rPr>
+        <w:lastRenderedPageBreak/>
         <w:drawing>
           <wp:inline distT="0" distB="0" distL="0" distR="0" wp14:anchorId="51D646B7" wp14:editId="2463B3A6">
             <wp:extent cx="4762500" cy="3810000"/>
@@ -7089,8 +8069,8 @@
         <w:pStyle w:val="Caption"/>
         <w:jc w:val="both"/>
       </w:pPr>
-      <w:bookmarkStart w:id="26" w:name="_Ref452733156"/>
-      <w:bookmarkStart w:id="27" w:name="_Toc452973893"/>
+      <w:bookmarkStart w:id="27" w:name="_Ref452733156"/>
+      <w:bookmarkStart w:id="28" w:name="_Toc452973893"/>
       <w:r>
         <w:rPr>
           <w:b/>
@@ -7128,7 +8108,7 @@
         </w:rPr>
         <w:fldChar w:fldCharType="end"/>
       </w:r>
-      <w:bookmarkEnd w:id="26"/>
+      <w:bookmarkEnd w:id="27"/>
       <w:r>
         <w:t xml:space="preserve">: The mean percent difference between the retrieved aerosol extinction profile with an assumed particle size distribution and the true state corresponding to the indicated particle size distribution (see </w:t>
       </w:r>
@@ -7150,7 +8130,7 @@
       <w:r>
         <w:t>). Error bars represent one standard deviation of the variability across all viewing geometries.  Results shown are for 750 nm and 20 km altitude.</w:t>
       </w:r>
-      <w:bookmarkEnd w:id="27"/>
+      <w:bookmarkEnd w:id="28"/>
     </w:p>
     <w:p/>
     <w:p>
@@ -7166,11 +8146,17 @@
       <w:pPr>
         <w:pStyle w:val="Heading2"/>
       </w:pPr>
-      <w:bookmarkStart w:id="28" w:name="_Toc452973765"/>
-      <w:r>
-        <w:t>4.4.4 Precision analysis</w:t>
-      </w:r>
-      <w:bookmarkEnd w:id="28"/>
+      <w:bookmarkStart w:id="29" w:name="_Toc452973765"/>
+      <w:r>
+        <w:t xml:space="preserve">4.4.4 Precision </w:t>
+      </w:r>
+      <w:r>
+        <w:t>A</w:t>
+      </w:r>
+      <w:r>
+        <w:t>nalysis</w:t>
+      </w:r>
+      <w:bookmarkEnd w:id="29"/>
     </w:p>
     <w:p>
       <w:pPr>
@@ -7178,7 +8164,11 @@
         <w:jc w:val="both"/>
       </w:pPr>
       <w:r>
-        <w:t xml:space="preserve">Finally, we study the effect of the polarized measurement on the performance of the retrieval in terms of the precision of the results. We again use simulated measurements across the full range of input parameters as input to the standard retrieval algorithm.  Following the methodology outlined in section 4.3, using SASKTRAN-HR the Jacobian matrices were calculated for each retrieved state and used determine the gain matrices, which were then applied as in Equation 4.7 to determine the retrieval precision. It should be noted that not all of the Jacobian matrices could be inverted due to negative sensitivity of the lower tangent altitudes (see discussion in </w:t>
+        <w:t xml:space="preserve">Finally, we study the effect of the polarized measurement on the performance of the retrieval in terms of the precision of the results. We again use simulated measurements across the </w:t>
+      </w:r>
+      <w:r>
+        <w:lastRenderedPageBreak/>
+        <w:t xml:space="preserve">full range of input parameters as input to the standard retrieval algorithm.  Following the methodology outlined in section 4.3, using SASKTRAN-HR the Jacobian matrices were calculated for each retrieved state and used determine the gain matrices, which were then applied as in Equation 4.7 to determine the retrieval precision. It should be noted that not all of the Jacobian matrices could be inverted due to negative sensitivity of the lower tangent altitudes (see discussion in </w:t>
       </w:r>
       <w:r>
         <w:rPr>
@@ -7211,6 +8201,7 @@
           <w:noProof/>
           <w:lang w:val="en-CA" w:eastAsia="en-CA"/>
         </w:rPr>
+        <w:lastRenderedPageBreak/>
         <w:drawing>
           <wp:inline distT="0" distB="0" distL="0" distR="0" wp14:anchorId="1FEFA0A1" wp14:editId="46F1F23E">
             <wp:extent cx="4286250" cy="5238750"/>
@@ -7266,8 +8257,8 @@
         <w:pStyle w:val="Caption"/>
         <w:jc w:val="both"/>
       </w:pPr>
-      <w:bookmarkStart w:id="29" w:name="_Ref452970794"/>
-      <w:bookmarkStart w:id="30" w:name="_Toc452973894"/>
+      <w:bookmarkStart w:id="30" w:name="_Ref452970794"/>
+      <w:bookmarkStart w:id="31" w:name="_Toc452973894"/>
       <w:r>
         <w:rPr>
           <w:b/>
@@ -7305,14 +8296,14 @@
         </w:rPr>
         <w:fldChar w:fldCharType="end"/>
       </w:r>
-      <w:bookmarkEnd w:id="29"/>
+      <w:bookmarkEnd w:id="30"/>
       <w:r>
         <w:t xml:space="preserve">: </w:t>
       </w:r>
       <w:r>
         <w:t>The wavelength dependence of the co-variance for the horizontal and vertical polarization retrievals normalized to the total radiance case.  The faded line represent one standard deviation of the variability encountered across all input parameters. The top panel is for an instrument design and/or operation that compensates for changing signal levels with polarization and viewing geometry, and the bottom panel is for uncompensated measurements.</w:t>
       </w:r>
-      <w:bookmarkEnd w:id="30"/>
+      <w:bookmarkEnd w:id="31"/>
     </w:p>
     <w:p/>
     <w:p>
@@ -7339,7 +8330,21 @@
         <w:fldChar w:fldCharType="end"/>
       </w:r>
       <w:r>
-        <w:t xml:space="preserve"> the normalized co-variances cases were sorted by wavelength using all geometries and atmospheric states. These bins were then averaged for each wavelength shown with by the red and blue points for the horizontal and vertical polarization respectively. The fainted colours are one standard deviation from the mean. Each of the means in </w:t>
+        <w:t xml:space="preserve"> the normalized co-variances cases were sorted by wavelength using all geometries and atmospheric states. These bins were then averaged</w:t>
+      </w:r>
+      <w:r>
+        <w:t xml:space="preserve"> for each wavelength shown </w:t>
+      </w:r>
+      <w:r>
+        <w:t xml:space="preserve">by the red and blue points for the horizontal and vertical polarization respectively. The fainted </w:t>
+      </w:r>
+      <w:proofErr w:type="spellStart"/>
+      <w:r>
+        <w:t>colours</w:t>
+      </w:r>
+      <w:proofErr w:type="spellEnd"/>
+      <w:r>
+        <w:t xml:space="preserve"> are one standard deviation from the mean. Each of the means in </w:t>
       </w:r>
       <w:r>
         <w:fldChar w:fldCharType="begin"/>
@@ -7357,7 +8362,11 @@
         <w:fldChar w:fldCharType="end"/>
       </w:r>
       <w:r>
-        <w:t xml:space="preserve"> contains between 186 to 229 unique data points and values less than one represent co-variance better than the total radiance case and the opposite for values larger than one. </w:t>
+        <w:t xml:space="preserve"> contains between 186 </w:t>
+      </w:r>
+      <w:r>
+        <w:lastRenderedPageBreak/>
+        <w:t xml:space="preserve">to 229 unique data points and values less than one represent co-variance better than the total radiance case and the opposite for values larger than one. </w:t>
       </w:r>
     </w:p>
     <w:p>
@@ -7392,8 +8401,8 @@
         <w:pStyle w:val="Caption"/>
         <w:jc w:val="both"/>
       </w:pPr>
-      <w:bookmarkStart w:id="31" w:name="_Ref452971042"/>
-      <w:bookmarkStart w:id="32" w:name="_Toc452973837"/>
+      <w:bookmarkStart w:id="32" w:name="_Ref452971042"/>
+      <w:bookmarkStart w:id="33" w:name="_Toc452973837"/>
       <w:r>
         <w:rPr>
           <w:b/>
@@ -7431,7 +8440,7 @@
         </w:rPr>
         <w:fldChar w:fldCharType="end"/>
       </w:r>
-      <w:bookmarkEnd w:id="31"/>
+      <w:bookmarkEnd w:id="32"/>
       <w:r>
         <w:t xml:space="preserve">: </w:t>
       </w:r>
@@ -7447,7 +8456,7 @@
       <w:r>
         <w:t xml:space="preserve"> for the vertical polarization has been removed due to the poor signal in this region.</w:t>
       </w:r>
-      <w:bookmarkEnd w:id="32"/>
+      <w:bookmarkEnd w:id="33"/>
     </w:p>
     <w:tbl>
       <w:tblPr>
@@ -8141,7 +9150,11 @@
         <w:t>o</w:t>
       </w:r>
       <w:r>
-        <w:t xml:space="preserve"> is missing due to the poor signal, and retrieval quality noted in previous sections which results in poor co-variances for this geometry. Furthermore, the variability of the result across all of the other input parameters increases dramatically as the scattering angle approaches 90 degrees. The precision of the retrieval shows very little dependence on the other input parameters such as solar zenith angle, albedo, particle size distribution, and extinction level. On average across all parameters, the retrieved co-variance from the vertical polarization is approximately 15% smaller than the horizontally polarized retrieval. </w:t>
+        <w:t xml:space="preserve"> is missing due to the poor signal, and retrieval quality noted in previous sections which results in poor co-variances for this </w:t>
+      </w:r>
+      <w:r>
+        <w:lastRenderedPageBreak/>
+        <w:t xml:space="preserve">geometry. Furthermore, the variability of the result across all of the other input parameters increases dramatically as the scattering angle approaches 90 degrees. The precision of the retrieval shows very little dependence on the other input parameters such as solar zenith angle, albedo, particle size distribution, and extinction level. On average across all parameters, the retrieved co-variance from the vertical polarization is approximately 15% smaller than the horizontally polarized retrieval. </w:t>
       </w:r>
     </w:p>
     <w:p>
@@ -8177,18 +9190,22 @@
         <w:jc w:val="both"/>
       </w:pPr>
       <w:r>
-        <w:t>This analysis shows that the main driver of retrieval precision is the signal to noise level of the observation, as would be expected.  Again, this leads to instrument design and/or operational considerations in order to maintain retrieval precision at the same level as the total radiance measurement.  A main scientific goal of both the ALI and ALTIUS instruments is obtaining high spatial resolution observations, both vertically and horizontally along, and across, the satellite track.  This generally means that images must be collected rapidly and long exposure times are not an affordable luxury.  Once more, the relatively higher magnitude signal levels of the horizontal polarization point to this as the more appealing choice of orientation; however, compared to the total radiance case the decreased precision is exaggerated at shorter wavelengths.</w:t>
+        <w:t xml:space="preserve">This analysis shows that the main driver of retrieval precision is the signal to noise level of the observation, as would be expected.  Again, this leads to instrument design and/or operational considerations in order to maintain retrieval precision at the same level as the total radiance measurement.  A main scientific goal of both the ALI and ALTIUS instruments is obtaining high spatial resolution observations, both vertically and horizontally along, and across, the satellite </w:t>
+      </w:r>
+      <w:r>
+        <w:lastRenderedPageBreak/>
+        <w:t>track.  This generally means that images must be collected rapidly and long exposure times are not an affordable luxury.  Once more, the relatively higher magnitude signal levels of the horizontal polarization point to this as the more appealing choice of orientation; however, compared to the total radiance case the decreased precision is exaggerated at shorter wavelengths.</w:t>
       </w:r>
     </w:p>
     <w:p>
       <w:pPr>
         <w:pStyle w:val="Heading1"/>
       </w:pPr>
-      <w:bookmarkStart w:id="33" w:name="_Toc452973766"/>
+      <w:bookmarkStart w:id="34" w:name="_Toc452973766"/>
       <w:r>
         <w:t>4.5 Conclusions</w:t>
       </w:r>
-      <w:bookmarkEnd w:id="33"/>
+      <w:bookmarkEnd w:id="34"/>
     </w:p>
     <w:p>
       <w:pPr>
@@ -8205,7 +9222,14 @@
         <w:jc w:val="both"/>
       </w:pPr>
       <w:r>
-        <w:t xml:space="preserve">One critical bias in limb scatter retrievals of stratospheric aerosol is that due to uncertainty in particle size parameters.  We tested four different particle size distribution scenarios, representing background and volcanically perturbed conditions, over a large range of other parameters such as wavelength, viewing geometry, and extinction level and found that there is no significant change in the observed bias for polarized or total radiance measurements.  So, with respect to this bias, the polarized measurement is neither an advantage or a disadvantage. </w:t>
+        <w:t xml:space="preserve">One critical bias in limb scatter retrievals of stratospheric aerosol is that due to uncertainty in particle size parameters.  We tested four different particle size distribution scenarios, representing background and volcanically perturbed conditions, over a large range of other parameters such as wavelength, viewing geometry, and extinction level and found that there is no significant change in the observed bias for polarized or total radiance measurements.  </w:t>
+      </w:r>
+      <w:r>
+        <w:t xml:space="preserve">.  So, with respect to this bias in stratospheric aerosol retrievals, the linearly-polarized measurement can be </w:t>
+      </w:r>
+      <w:r>
+        <w:lastRenderedPageBreak/>
+        <w:t>used to achieve approximately equal results with only minor advantages and disadvantages between the polarization states.</w:t>
       </w:r>
     </w:p>
     <w:p>
@@ -8326,7 +9350,7 @@
         <w:rStyle w:val="PageNumber"/>
         <w:noProof/>
       </w:rPr>
-      <w:t>97</w:t>
+      <w:t>1</w:t>
     </w:r>
     <w:r>
       <w:rPr>
@@ -8367,7 +9391,7 @@
         <w:rStyle w:val="PageNumber"/>
         <w:noProof/>
       </w:rPr>
-      <w:t>31</w:t>
+      <w:t>32</w:t>
     </w:r>
     <w:r>
       <w:rPr>
@@ -8427,7 +9451,7 @@
         <w:rStyle w:val="PageNumber"/>
         <w:noProof/>
       </w:rPr>
-      <w:t>119</w:t>
+      <w:t>7</w:t>
     </w:r>
     <w:r>
       <w:rPr>
@@ -9894,7 +10918,7 @@
 </file>
 
 <file path=customXml/itemProps1.xml><?xml version="1.0" encoding="utf-8"?>
-<ds:datastoreItem xmlns:ds="http://schemas.openxmlformats.org/officeDocument/2006/customXml" ds:itemID="{3E6CE394-C945-4CF9-9CBD-69218D1D8B2D}">
+<ds:datastoreItem xmlns:ds="http://schemas.openxmlformats.org/officeDocument/2006/customXml" ds:itemID="{63F4F09F-49C6-4BFB-AC55-19E45C3F4FFB}">
   <ds:schemaRefs>
     <ds:schemaRef ds:uri="http://schemas.openxmlformats.org/officeDocument/2006/bibliography"/>
   </ds:schemaRefs>

</xml_diff>